<commit_message>
updated the dry part with parts 2 and 3
</commit_message>
<xml_diff>
--- a/HW1/יבש.docx
+++ b/HW1/יבש.docx
@@ -157,31 +157,7 @@
           <w:rPr>
             <w:rFonts w:ascii="Cambria Math" w:hAnsi="Cambria Math"/>
           </w:rPr>
-          <m:t>t</m:t>
-        </m:r>
-        <m:r>
-          <w:rPr>
-            <w:rFonts w:ascii="Cambria Math" w:hAnsi="Cambria Math"/>
-          </w:rPr>
-          <m:t>@</m:t>
-        </m:r>
-        <m:r>
-          <w:rPr>
-            <w:rFonts w:ascii="Cambria Math" w:hAnsi="Cambria Math"/>
-          </w:rPr>
-          <m:t>l</m:t>
-        </m:r>
-        <m:r>
-          <w:rPr>
-            <w:rFonts w:ascii="Cambria Math" w:hAnsi="Cambria Math"/>
-          </w:rPr>
-          <m:t>@</m:t>
-        </m:r>
-        <m:r>
-          <w:rPr>
-            <w:rFonts w:ascii="Cambria Math" w:hAnsi="Cambria Math"/>
-          </w:rPr>
-          <m:t>h</m:t>
+          <m:t>t@l@h</m:t>
         </m:r>
       </m:oMath>
       <w:r>
@@ -295,9 +271,6 @@
           <w:ilvl w:val="0"/>
           <w:numId w:val="2"/>
         </w:numPr>
-        <w:rPr>
-          <w:rtl/>
-        </w:rPr>
       </w:pPr>
       <m:oMath>
         <m:r>
@@ -328,8 +301,2625 @@
         </w:rPr>
         <w:t xml:space="preserve"> סוג כביש</w:t>
       </w:r>
+    </w:p>
+    <w:p>
+      <w:pPr>
+        <w:rPr>
+          <w:rtl/>
+        </w:rPr>
+      </w:pPr>
+    </w:p>
+    <w:p>
+      <w:pPr>
+        <w:rPr>
+          <w:rFonts w:hint="cs"/>
+          <w:b/>
+          <w:bCs/>
+          <w:rtl/>
+        </w:rPr>
+      </w:pPr>
+      <w:r>
+        <w:rPr>
+          <w:rFonts w:hint="cs"/>
+          <w:b/>
+          <w:bCs/>
+          <w:rtl/>
+        </w:rPr>
+        <w:t>חלק 2</w:t>
+      </w:r>
+      <w:r>
+        <w:rPr>
+          <w:rFonts w:hint="cs"/>
+          <w:b/>
+          <w:bCs/>
+          <w:rtl/>
+        </w:rPr>
+        <w:t xml:space="preserve"> </w:t>
+      </w:r>
+      <w:r>
+        <w:rPr>
+          <w:b/>
+          <w:bCs/>
+          <w:rtl/>
+        </w:rPr>
+        <w:t>–</w:t>
+      </w:r>
+      <w:r>
+        <w:rPr>
+          <w:rFonts w:hint="cs"/>
+          <w:b/>
+          <w:bCs/>
+          <w:rtl/>
+        </w:rPr>
+        <w:t xml:space="preserve"> </w:t>
+      </w:r>
+      <m:oMath>
+        <m:sSup>
+          <m:sSupPr>
+            <m:ctrlPr>
+              <w:rPr>
+                <w:rFonts w:ascii="Cambria Math" w:hAnsi="Cambria Math"/>
+                <w:b/>
+                <w:bCs/>
+                <w:i/>
+              </w:rPr>
+            </m:ctrlPr>
+          </m:sSupPr>
+          <m:e>
+            <m:r>
+              <m:rPr>
+                <m:sty m:val="bi"/>
+              </m:rPr>
+              <w:rPr>
+                <w:rFonts w:ascii="Cambria Math" w:hAnsi="Cambria Math"/>
+              </w:rPr>
+              <m:t>A</m:t>
+            </m:r>
+          </m:e>
+          <m:sup>
+            <m:r>
+              <m:rPr>
+                <m:sty m:val="bi"/>
+              </m:rPr>
+              <w:rPr>
+                <w:rFonts w:ascii="Cambria Math" w:hAnsi="Cambria Math"/>
+              </w:rPr>
+              <m:t>*</m:t>
+            </m:r>
+          </m:sup>
+        </m:sSup>
+      </m:oMath>
+      <w:r>
+        <w:rPr>
+          <w:rFonts w:eastAsiaTheme="minorEastAsia" w:hint="cs"/>
+          <w:b/>
+          <w:bCs/>
+          <w:rtl/>
+        </w:rPr>
+        <w:t xml:space="preserve"> בסיסי</w:t>
+      </w:r>
+    </w:p>
+    <w:p>
+      <w:pPr>
+        <w:pStyle w:val="ListParagraph"/>
+        <w:numPr>
+          <w:ilvl w:val="0"/>
+          <w:numId w:val="4"/>
+        </w:numPr>
+        <w:rPr>
+          <w:rFonts w:hint="cs"/>
+        </w:rPr>
+      </w:pPr>
+    </w:p>
+    <w:p>
+      <w:pPr>
+        <w:pStyle w:val="ListParagraph"/>
+        <w:numPr>
+          <w:ilvl w:val="0"/>
+          <w:numId w:val="4"/>
+        </w:numPr>
+        <w:rPr>
+          <w:rFonts w:hint="cs"/>
+        </w:rPr>
+      </w:pPr>
+      <w:r>
+        <w:rPr>
+          <w:rFonts w:hint="cs"/>
+          <w:rtl/>
+        </w:rPr>
+        <w:t>גג</w:t>
+      </w:r>
+    </w:p>
+    <w:p>
+      <w:pPr>
+        <w:rPr>
+          <w:b/>
+          <w:bCs/>
+          <w:rtl/>
+        </w:rPr>
+      </w:pPr>
+    </w:p>
+    <w:p>
+      <w:pPr>
+        <w:rPr>
+          <w:rFonts w:hint="cs"/>
+          <w:b/>
+          <w:bCs/>
+        </w:rPr>
+      </w:pPr>
       <w:bookmarkStart w:id="0" w:name="_GoBack"/>
       <w:bookmarkEnd w:id="0"/>
+      <w:r>
+        <w:rPr>
+          <w:rFonts w:hint="cs"/>
+          <w:b/>
+          <w:bCs/>
+          <w:rtl/>
+        </w:rPr>
+        <w:t xml:space="preserve">חלק 3 </w:t>
+      </w:r>
+      <w:r>
+        <w:rPr>
+          <w:b/>
+          <w:bCs/>
+          <w:rtl/>
+        </w:rPr>
+        <w:t>–</w:t>
+      </w:r>
+      <w:r>
+        <w:rPr>
+          <w:rFonts w:hint="cs"/>
+          <w:b/>
+          <w:bCs/>
+          <w:rtl/>
+        </w:rPr>
+        <w:t xml:space="preserve"> שיפור ל-</w:t>
+      </w:r>
+      <m:oMath>
+        <m:sSup>
+          <m:sSupPr>
+            <m:ctrlPr>
+              <w:rPr>
+                <w:rFonts w:ascii="Cambria Math" w:hAnsi="Cambria Math"/>
+                <w:b/>
+                <w:bCs/>
+                <w:i/>
+              </w:rPr>
+            </m:ctrlPr>
+          </m:sSupPr>
+          <m:e>
+            <m:r>
+              <m:rPr>
+                <m:sty m:val="bi"/>
+              </m:rPr>
+              <w:rPr>
+                <w:rFonts w:ascii="Cambria Math" w:hAnsi="Cambria Math"/>
+              </w:rPr>
+              <m:t>A</m:t>
+            </m:r>
+          </m:e>
+          <m:sup>
+            <m:r>
+              <m:rPr>
+                <m:sty m:val="bi"/>
+              </m:rPr>
+              <w:rPr>
+                <w:rFonts w:ascii="Cambria Math" w:hAnsi="Cambria Math"/>
+              </w:rPr>
+              <m:t>*</m:t>
+            </m:r>
+          </m:sup>
+        </m:sSup>
+      </m:oMath>
+    </w:p>
+    <w:p>
+      <w:pPr>
+        <w:pStyle w:val="ListParagraph"/>
+        <w:numPr>
+          <w:ilvl w:val="0"/>
+          <w:numId w:val="4"/>
+        </w:numPr>
+      </w:pPr>
+      <w:r>
+        <w:rPr>
+          <w:rFonts w:hint="cs"/>
+          <w:rtl/>
+        </w:rPr>
+        <w:t xml:space="preserve">לא, המסלול שיתן </w:t>
+      </w:r>
+      <m:oMath>
+        <m:sSup>
+          <m:sSupPr>
+            <m:ctrlPr>
+              <w:rPr>
+                <w:rFonts w:ascii="Cambria Math" w:hAnsi="Cambria Math"/>
+                <w:i/>
+              </w:rPr>
+            </m:ctrlPr>
+          </m:sSupPr>
+          <m:e>
+            <m:r>
+              <w:rPr>
+                <w:rFonts w:ascii="Cambria Math" w:hAnsi="Cambria Math"/>
+              </w:rPr>
+              <m:t>A</m:t>
+            </m:r>
+          </m:e>
+          <m:sup>
+            <m:r>
+              <w:rPr>
+                <w:rFonts w:ascii="Cambria Math" w:hAnsi="Cambria Math"/>
+              </w:rPr>
+              <m:t>*</m:t>
+            </m:r>
+          </m:sup>
+        </m:sSup>
+      </m:oMath>
+      <w:r>
+        <w:rPr>
+          <w:rFonts w:eastAsiaTheme="minorEastAsia" w:hint="cs"/>
+          <w:rtl/>
+        </w:rPr>
+        <w:t xml:space="preserve"> עבור פונקציית המחיר הישנה לא בהכרח יהיה אופטימלי. </w:t>
+      </w:r>
+    </w:p>
+    <w:p>
+      <w:pPr>
+        <w:pStyle w:val="ListParagraph"/>
+        <w:rPr>
+          <w:rFonts w:eastAsiaTheme="minorEastAsia" w:hint="cs"/>
+          <w:rtl/>
+        </w:rPr>
+      </w:pPr>
+      <w:r>
+        <w:rPr>
+          <w:rFonts w:eastAsiaTheme="minorEastAsia" w:hint="cs"/>
+          <w:rtl/>
+        </w:rPr>
+        <w:t xml:space="preserve">נראה דוגמא לכך </w:t>
+      </w:r>
+      <w:r>
+        <w:rPr>
+          <w:rFonts w:eastAsiaTheme="minorEastAsia"/>
+          <w:rtl/>
+        </w:rPr>
+        <w:t>–</w:t>
+      </w:r>
+      <w:r>
+        <w:rPr>
+          <w:rFonts w:eastAsiaTheme="minorEastAsia" w:hint="cs"/>
+          <w:rtl/>
+        </w:rPr>
+        <w:t xml:space="preserve"> </w:t>
+      </w:r>
+    </w:p>
+    <w:p>
+      <w:pPr>
+        <w:pStyle w:val="ListParagraph"/>
+        <w:rPr>
+          <w:rFonts w:hint="cs"/>
+        </w:rPr>
+      </w:pPr>
+      <w:r>
+        <w:rPr>
+          <w:rFonts w:hint="cs"/>
+          <w:rtl/>
+        </w:rPr>
+        <w:t>פיטר יוצא מביתו שבחיפה אל מקום עבודתו שבמרכז תל אביב בשעה 6 בבוקר. בשעה 6 הכבישים פנויים יחסית, אך בסביבות השעה 7 מתחילים עומסים בכביש החוף באזור נתניה. פונקציית המחיר הישנה לא צופה את העומס העתידי ולכן מחשבת את המסלול בשעה 6 על פי הפקקים באותו הזמן. לכן היא ככל הנראה תיקח את פיטר דרך כביש החוף. כאשר פיטר יגיע לאזור נתניה, יתחילו הפקקים ובשלב זה יהיה כבר מאוחר מידי לשנות את המסלול לכביש עוקף. אם מראש, פיטר היה נוסע דרך הכביש העוקף, הוא היה מגיע מוקדם יותר, ולכן פונקציית המחיר הישנה תיתן פתרון לא אופטימלי.</w:t>
+      </w:r>
+    </w:p>
+    <w:p>
+      <w:pPr>
+        <w:pStyle w:val="ListParagraph"/>
+        <w:rPr>
+          <w:rFonts w:hint="cs"/>
+        </w:rPr>
+      </w:pPr>
+    </w:p>
+    <w:p>
+      <w:pPr>
+        <w:pStyle w:val="ListParagraph"/>
+        <w:numPr>
+          <w:ilvl w:val="0"/>
+          <w:numId w:val="3"/>
+        </w:numPr>
+        <w:rPr>
+          <w:rFonts w:hint="cs"/>
+        </w:rPr>
+      </w:pPr>
+    </w:p>
+    <w:p>
+      <w:pPr>
+        <w:pStyle w:val="ListParagraph"/>
+        <w:numPr>
+          <w:ilvl w:val="1"/>
+          <w:numId w:val="3"/>
+        </w:numPr>
+      </w:pPr>
+    </w:p>
+    <w:p>
+      <w:pPr>
+        <w:pStyle w:val="ListParagraph"/>
+        <w:ind w:left="1440"/>
+        <w:rPr>
+          <w:rtl/>
+        </w:rPr>
+      </w:pPr>
+      <m:oMathPara>
+        <m:oMathParaPr>
+          <m:jc m:val="left"/>
+        </m:oMathParaPr>
+        <m:oMath>
+          <m:r>
+            <w:rPr>
+              <w:rFonts w:ascii="Cambria Math" w:hAnsi="Cambria Math"/>
+            </w:rPr>
+            <m:t>cost</m:t>
+          </m:r>
+          <m:d>
+            <m:dPr>
+              <m:ctrlPr>
+                <w:rPr>
+                  <w:rFonts w:ascii="Cambria Math" w:hAnsi="Cambria Math"/>
+                  <w:i/>
+                </w:rPr>
+              </m:ctrlPr>
+            </m:dPr>
+            <m:e>
+              <m:sSub>
+                <m:sSubPr>
+                  <m:ctrlPr>
+                    <w:rPr>
+                      <w:rFonts w:ascii="Cambria Math" w:hAnsi="Cambria Math"/>
+                      <w:i/>
+                    </w:rPr>
+                  </m:ctrlPr>
+                </m:sSubPr>
+                <m:e>
+                  <m:r>
+                    <w:rPr>
+                      <w:rFonts w:ascii="Cambria Math" w:hAnsi="Cambria Math"/>
+                    </w:rPr>
+                    <m:t>s</m:t>
+                  </m:r>
+                </m:e>
+                <m:sub>
+                  <m:r>
+                    <w:rPr>
+                      <w:rFonts w:ascii="Cambria Math" w:hAnsi="Cambria Math"/>
+                    </w:rPr>
+                    <m:t>1</m:t>
+                  </m:r>
+                </m:sub>
+              </m:sSub>
+              <m:r>
+                <w:rPr>
+                  <w:rFonts w:ascii="Cambria Math" w:hAnsi="Cambria Math"/>
+                </w:rPr>
+                <m:t>,</m:t>
+              </m:r>
+              <m:sSub>
+                <m:sSubPr>
+                  <m:ctrlPr>
+                    <w:rPr>
+                      <w:rFonts w:ascii="Cambria Math" w:hAnsi="Cambria Math"/>
+                      <w:i/>
+                    </w:rPr>
+                  </m:ctrlPr>
+                </m:sSubPr>
+                <m:e>
+                  <m:r>
+                    <w:rPr>
+                      <w:rFonts w:ascii="Cambria Math" w:hAnsi="Cambria Math"/>
+                    </w:rPr>
+                    <m:t>s</m:t>
+                  </m:r>
+                </m:e>
+                <m:sub>
+                  <m:r>
+                    <w:rPr>
+                      <w:rFonts w:ascii="Cambria Math" w:hAnsi="Cambria Math"/>
+                    </w:rPr>
+                    <m:t>2</m:t>
+                  </m:r>
+                </m:sub>
+              </m:sSub>
+              <m:r>
+                <w:rPr>
+                  <w:rFonts w:ascii="Cambria Math" w:hAnsi="Cambria Math"/>
+                </w:rPr>
+                <m:t>,t,</m:t>
+              </m:r>
+              <m:sSub>
+                <m:sSubPr>
+                  <m:ctrlPr>
+                    <w:rPr>
+                      <w:rFonts w:ascii="Cambria Math" w:hAnsi="Cambria Math"/>
+                      <w:i/>
+                    </w:rPr>
+                  </m:ctrlPr>
+                </m:sSubPr>
+                <m:e>
+                  <m:r>
+                    <w:rPr>
+                      <w:rFonts w:ascii="Cambria Math" w:hAnsi="Cambria Math"/>
+                    </w:rPr>
+                    <m:t>t</m:t>
+                  </m:r>
+                </m:e>
+                <m:sub>
+                  <m:r>
+                    <w:rPr>
+                      <w:rFonts w:ascii="Cambria Math" w:hAnsi="Cambria Math"/>
+                    </w:rPr>
+                    <m:t>0</m:t>
+                  </m:r>
+                </m:sub>
+              </m:sSub>
+            </m:e>
+          </m:d>
+          <m:r>
+            <w:rPr>
+              <w:rFonts w:ascii="Cambria Math" w:hAnsi="Cambria Math"/>
+            </w:rPr>
+            <m:t>=</m:t>
+          </m:r>
+          <m:f>
+            <m:fPr>
+              <m:ctrlPr>
+                <w:rPr>
+                  <w:rFonts w:ascii="Cambria Math" w:hAnsi="Cambria Math"/>
+                  <w:i/>
+                </w:rPr>
+              </m:ctrlPr>
+            </m:fPr>
+            <m:num>
+              <m:r>
+                <w:rPr>
+                  <w:rFonts w:ascii="Cambria Math" w:hAnsi="Cambria Math"/>
+                </w:rPr>
+                <m:t>1</m:t>
+              </m:r>
+            </m:num>
+            <m:den>
+              <m:d>
+                <m:dPr>
+                  <m:begChr m:val="|"/>
+                  <m:endChr m:val="|"/>
+                  <m:ctrlPr>
+                    <w:rPr>
+                      <w:rFonts w:ascii="Cambria Math" w:hAnsi="Cambria Math"/>
+                      <w:i/>
+                    </w:rPr>
+                  </m:ctrlPr>
+                </m:dPr>
+                <m:e>
+                  <m:r>
+                    <w:rPr>
+                      <w:rFonts w:ascii="Cambria Math" w:hAnsi="Cambria Math"/>
+                    </w:rPr>
+                    <m:t>Focus</m:t>
+                  </m:r>
+                </m:e>
+              </m:d>
+            </m:den>
+          </m:f>
+          <m:nary>
+            <m:naryPr>
+              <m:chr m:val="∑"/>
+              <m:supHide m:val="1"/>
+              <m:ctrlPr>
+                <w:rPr>
+                  <w:rFonts w:ascii="Cambria Math" w:hAnsi="Cambria Math"/>
+                  <w:i/>
+                </w:rPr>
+              </m:ctrlPr>
+            </m:naryPr>
+            <m:sub>
+              <m:d>
+                <m:dPr>
+                  <m:ctrlPr>
+                    <w:rPr>
+                      <w:rFonts w:ascii="Cambria Math" w:hAnsi="Cambria Math"/>
+                      <w:i/>
+                    </w:rPr>
+                  </m:ctrlPr>
+                </m:dPr>
+                <m:e>
+                  <m:sSub>
+                    <m:sSubPr>
+                      <m:ctrlPr>
+                        <w:rPr>
+                          <w:rFonts w:ascii="Cambria Math" w:hAnsi="Cambria Math"/>
+                          <w:i/>
+                        </w:rPr>
+                      </m:ctrlPr>
+                    </m:sSubPr>
+                    <m:e>
+                      <m:r>
+                        <w:rPr>
+                          <w:rFonts w:ascii="Cambria Math" w:hAnsi="Cambria Math"/>
+                        </w:rPr>
+                        <m:t>s</m:t>
+                      </m:r>
+                    </m:e>
+                    <m:sub>
+                      <m:r>
+                        <w:rPr>
+                          <w:rFonts w:ascii="Cambria Math" w:hAnsi="Cambria Math"/>
+                        </w:rPr>
+                        <m:t>3</m:t>
+                      </m:r>
+                    </m:sub>
+                  </m:sSub>
+                  <m:r>
+                    <w:rPr>
+                      <w:rFonts w:ascii="Cambria Math" w:hAnsi="Cambria Math"/>
+                    </w:rPr>
+                    <m:t>,</m:t>
+                  </m:r>
+                  <m:sSub>
+                    <m:sSubPr>
+                      <m:ctrlPr>
+                        <w:rPr>
+                          <w:rFonts w:ascii="Cambria Math" w:hAnsi="Cambria Math"/>
+                          <w:i/>
+                        </w:rPr>
+                      </m:ctrlPr>
+                    </m:sSubPr>
+                    <m:e>
+                      <m:r>
+                        <w:rPr>
+                          <w:rFonts w:ascii="Cambria Math" w:hAnsi="Cambria Math"/>
+                        </w:rPr>
+                        <m:t>s</m:t>
+                      </m:r>
+                    </m:e>
+                    <m:sub>
+                      <m:r>
+                        <w:rPr>
+                          <w:rFonts w:ascii="Cambria Math" w:hAnsi="Cambria Math"/>
+                        </w:rPr>
+                        <m:t>4</m:t>
+                      </m:r>
+                    </m:sub>
+                  </m:sSub>
+                </m:e>
+              </m:d>
+              <m:r>
+                <w:rPr>
+                  <w:rFonts w:ascii="Cambria Math" w:hAnsi="Cambria Math"/>
+                </w:rPr>
+                <m:t>∈Focus</m:t>
+              </m:r>
+            </m:sub>
+            <m:sup/>
+            <m:e>
+              <m:f>
+                <m:fPr>
+                  <m:ctrlPr>
+                    <w:rPr>
+                      <w:rFonts w:ascii="Cambria Math" w:hAnsi="Cambria Math"/>
+                      <w:i/>
+                    </w:rPr>
+                  </m:ctrlPr>
+                </m:fPr>
+                <m:num>
+                  <m:sSub>
+                    <m:sSubPr>
+                      <m:ctrlPr>
+                        <w:rPr>
+                          <w:rFonts w:ascii="Cambria Math" w:hAnsi="Cambria Math"/>
+                          <w:i/>
+                        </w:rPr>
+                      </m:ctrlPr>
+                    </m:sSubPr>
+                    <m:e>
+                      <m:r>
+                        <w:rPr>
+                          <w:rFonts w:ascii="Cambria Math" w:hAnsi="Cambria Math"/>
+                        </w:rPr>
+                        <m:t>T</m:t>
+                      </m:r>
+                    </m:e>
+                    <m:sub>
+                      <m:r>
+                        <w:rPr>
+                          <w:rFonts w:ascii="Cambria Math" w:hAnsi="Cambria Math"/>
+                        </w:rPr>
+                        <m:t>r</m:t>
+                      </m:r>
+                    </m:sub>
+                  </m:sSub>
+                  <m:d>
+                    <m:dPr>
+                      <m:ctrlPr>
+                        <w:rPr>
+                          <w:rFonts w:ascii="Cambria Math" w:hAnsi="Cambria Math"/>
+                          <w:i/>
+                        </w:rPr>
+                      </m:ctrlPr>
+                    </m:dPr>
+                    <m:e>
+                      <m:sSub>
+                        <m:sSubPr>
+                          <m:ctrlPr>
+                            <w:rPr>
+                              <w:rFonts w:ascii="Cambria Math" w:hAnsi="Cambria Math"/>
+                              <w:i/>
+                            </w:rPr>
+                          </m:ctrlPr>
+                        </m:sSubPr>
+                        <m:e>
+                          <m:r>
+                            <w:rPr>
+                              <w:rFonts w:ascii="Cambria Math" w:hAnsi="Cambria Math"/>
+                            </w:rPr>
+                            <m:t>s</m:t>
+                          </m:r>
+                        </m:e>
+                        <m:sub>
+                          <m:r>
+                            <w:rPr>
+                              <w:rFonts w:ascii="Cambria Math" w:hAnsi="Cambria Math"/>
+                            </w:rPr>
+                            <m:t>3</m:t>
+                          </m:r>
+                        </m:sub>
+                      </m:sSub>
+                      <m:r>
+                        <w:rPr>
+                          <w:rFonts w:ascii="Cambria Math" w:hAnsi="Cambria Math"/>
+                        </w:rPr>
+                        <m:t>,</m:t>
+                      </m:r>
+                      <m:sSub>
+                        <m:sSubPr>
+                          <m:ctrlPr>
+                            <w:rPr>
+                              <w:rFonts w:ascii="Cambria Math" w:hAnsi="Cambria Math"/>
+                              <w:i/>
+                            </w:rPr>
+                          </m:ctrlPr>
+                        </m:sSubPr>
+                        <m:e>
+                          <m:r>
+                            <w:rPr>
+                              <w:rFonts w:ascii="Cambria Math" w:hAnsi="Cambria Math"/>
+                            </w:rPr>
+                            <m:t>s</m:t>
+                          </m:r>
+                        </m:e>
+                        <m:sub>
+                          <m:r>
+                            <w:rPr>
+                              <w:rFonts w:ascii="Cambria Math" w:hAnsi="Cambria Math"/>
+                            </w:rPr>
+                            <m:t>4</m:t>
+                          </m:r>
+                        </m:sub>
+                      </m:sSub>
+                      <m:r>
+                        <w:rPr>
+                          <w:rFonts w:ascii="Cambria Math" w:hAnsi="Cambria Math"/>
+                        </w:rPr>
+                        <m:t>,</m:t>
+                      </m:r>
+                      <m:sSub>
+                        <m:sSubPr>
+                          <m:ctrlPr>
+                            <w:rPr>
+                              <w:rFonts w:ascii="Cambria Math" w:hAnsi="Cambria Math"/>
+                              <w:i/>
+                            </w:rPr>
+                          </m:ctrlPr>
+                        </m:sSubPr>
+                        <m:e>
+                          <m:r>
+                            <w:rPr>
+                              <w:rFonts w:ascii="Cambria Math" w:hAnsi="Cambria Math"/>
+                            </w:rPr>
+                            <m:t>t</m:t>
+                          </m:r>
+                        </m:e>
+                        <m:sub>
+                          <m:r>
+                            <w:rPr>
+                              <w:rFonts w:ascii="Cambria Math" w:hAnsi="Cambria Math"/>
+                            </w:rPr>
+                            <m:t>0</m:t>
+                          </m:r>
+                        </m:sub>
+                      </m:sSub>
+                    </m:e>
+                  </m:d>
+                </m:num>
+                <m:den>
+                  <m:sSub>
+                    <m:sSubPr>
+                      <m:ctrlPr>
+                        <w:rPr>
+                          <w:rFonts w:ascii="Cambria Math" w:hAnsi="Cambria Math"/>
+                          <w:i/>
+                        </w:rPr>
+                      </m:ctrlPr>
+                    </m:sSubPr>
+                    <m:e>
+                      <m:r>
+                        <w:rPr>
+                          <w:rFonts w:ascii="Cambria Math" w:hAnsi="Cambria Math"/>
+                        </w:rPr>
+                        <m:t>T</m:t>
+                      </m:r>
+                    </m:e>
+                    <m:sub>
+                      <m:r>
+                        <w:rPr>
+                          <w:rFonts w:ascii="Cambria Math" w:hAnsi="Cambria Math"/>
+                        </w:rPr>
+                        <m:t>h</m:t>
+                      </m:r>
+                    </m:sub>
+                  </m:sSub>
+                  <m:d>
+                    <m:dPr>
+                      <m:ctrlPr>
+                        <w:rPr>
+                          <w:rFonts w:ascii="Cambria Math" w:hAnsi="Cambria Math"/>
+                          <w:i/>
+                        </w:rPr>
+                      </m:ctrlPr>
+                    </m:dPr>
+                    <m:e>
+                      <m:sSub>
+                        <m:sSubPr>
+                          <m:ctrlPr>
+                            <w:rPr>
+                              <w:rFonts w:ascii="Cambria Math" w:hAnsi="Cambria Math"/>
+                              <w:i/>
+                            </w:rPr>
+                          </m:ctrlPr>
+                        </m:sSubPr>
+                        <m:e>
+                          <m:r>
+                            <w:rPr>
+                              <w:rFonts w:ascii="Cambria Math" w:hAnsi="Cambria Math"/>
+                            </w:rPr>
+                            <m:t>s</m:t>
+                          </m:r>
+                        </m:e>
+                        <m:sub>
+                          <m:r>
+                            <w:rPr>
+                              <w:rFonts w:ascii="Cambria Math" w:hAnsi="Cambria Math"/>
+                            </w:rPr>
+                            <m:t>3</m:t>
+                          </m:r>
+                        </m:sub>
+                      </m:sSub>
+                      <m:r>
+                        <w:rPr>
+                          <w:rFonts w:ascii="Cambria Math" w:hAnsi="Cambria Math"/>
+                        </w:rPr>
+                        <m:t>,</m:t>
+                      </m:r>
+                      <m:sSub>
+                        <m:sSubPr>
+                          <m:ctrlPr>
+                            <w:rPr>
+                              <w:rFonts w:ascii="Cambria Math" w:hAnsi="Cambria Math"/>
+                              <w:i/>
+                            </w:rPr>
+                          </m:ctrlPr>
+                        </m:sSubPr>
+                        <m:e>
+                          <m:r>
+                            <w:rPr>
+                              <w:rFonts w:ascii="Cambria Math" w:hAnsi="Cambria Math"/>
+                            </w:rPr>
+                            <m:t>s</m:t>
+                          </m:r>
+                        </m:e>
+                        <m:sub>
+                          <m:r>
+                            <w:rPr>
+                              <w:rFonts w:ascii="Cambria Math" w:hAnsi="Cambria Math"/>
+                            </w:rPr>
+                            <m:t>4</m:t>
+                          </m:r>
+                        </m:sub>
+                      </m:sSub>
+                      <m:r>
+                        <w:rPr>
+                          <w:rFonts w:ascii="Cambria Math" w:hAnsi="Cambria Math"/>
+                        </w:rPr>
+                        <m:t>,</m:t>
+                      </m:r>
+                      <m:sSub>
+                        <m:sSubPr>
+                          <m:ctrlPr>
+                            <w:rPr>
+                              <w:rFonts w:ascii="Cambria Math" w:hAnsi="Cambria Math"/>
+                              <w:i/>
+                            </w:rPr>
+                          </m:ctrlPr>
+                        </m:sSubPr>
+                        <m:e>
+                          <m:r>
+                            <w:rPr>
+                              <w:rFonts w:ascii="Cambria Math" w:hAnsi="Cambria Math"/>
+                            </w:rPr>
+                            <m:t>t</m:t>
+                          </m:r>
+                        </m:e>
+                        <m:sub>
+                          <m:r>
+                            <w:rPr>
+                              <w:rFonts w:ascii="Cambria Math" w:hAnsi="Cambria Math"/>
+                            </w:rPr>
+                            <m:t>0</m:t>
+                          </m:r>
+                        </m:sub>
+                      </m:sSub>
+                    </m:e>
+                  </m:d>
+                </m:den>
+              </m:f>
+              <m:r>
+                <w:rPr>
+                  <w:rFonts w:ascii="Cambria Math" w:hAnsi="Cambria Math"/>
+                </w:rPr>
+                <m:t>⋅</m:t>
+              </m:r>
+              <m:sSub>
+                <m:sSubPr>
+                  <m:ctrlPr>
+                    <w:rPr>
+                      <w:rFonts w:ascii="Cambria Math" w:hAnsi="Cambria Math"/>
+                      <w:i/>
+                    </w:rPr>
+                  </m:ctrlPr>
+                </m:sSubPr>
+                <m:e>
+                  <m:r>
+                    <w:rPr>
+                      <w:rFonts w:ascii="Cambria Math" w:hAnsi="Cambria Math"/>
+                    </w:rPr>
+                    <m:t>T</m:t>
+                  </m:r>
+                </m:e>
+                <m:sub>
+                  <m:r>
+                    <w:rPr>
+                      <w:rFonts w:ascii="Cambria Math" w:hAnsi="Cambria Math"/>
+                    </w:rPr>
+                    <m:t>h</m:t>
+                  </m:r>
+                </m:sub>
+              </m:sSub>
+              <m:d>
+                <m:dPr>
+                  <m:ctrlPr>
+                    <w:rPr>
+                      <w:rFonts w:ascii="Cambria Math" w:hAnsi="Cambria Math"/>
+                      <w:i/>
+                    </w:rPr>
+                  </m:ctrlPr>
+                </m:dPr>
+                <m:e>
+                  <m:sSub>
+                    <m:sSubPr>
+                      <m:ctrlPr>
+                        <w:rPr>
+                          <w:rFonts w:ascii="Cambria Math" w:hAnsi="Cambria Math"/>
+                          <w:i/>
+                        </w:rPr>
+                      </m:ctrlPr>
+                    </m:sSubPr>
+                    <m:e>
+                      <m:r>
+                        <w:rPr>
+                          <w:rFonts w:ascii="Cambria Math" w:hAnsi="Cambria Math"/>
+                        </w:rPr>
+                        <m:t>s</m:t>
+                      </m:r>
+                    </m:e>
+                    <m:sub>
+                      <m:r>
+                        <w:rPr>
+                          <w:rFonts w:ascii="Cambria Math" w:hAnsi="Cambria Math"/>
+                        </w:rPr>
+                        <m:t>1</m:t>
+                      </m:r>
+                    </m:sub>
+                  </m:sSub>
+                  <m:r>
+                    <w:rPr>
+                      <w:rFonts w:ascii="Cambria Math" w:hAnsi="Cambria Math"/>
+                    </w:rPr>
+                    <m:t>,</m:t>
+                  </m:r>
+                  <m:sSub>
+                    <m:sSubPr>
+                      <m:ctrlPr>
+                        <w:rPr>
+                          <w:rFonts w:ascii="Cambria Math" w:hAnsi="Cambria Math"/>
+                          <w:i/>
+                        </w:rPr>
+                      </m:ctrlPr>
+                    </m:sSubPr>
+                    <m:e>
+                      <m:r>
+                        <w:rPr>
+                          <w:rFonts w:ascii="Cambria Math" w:hAnsi="Cambria Math"/>
+                        </w:rPr>
+                        <m:t>s</m:t>
+                      </m:r>
+                    </m:e>
+                    <m:sub>
+                      <m:r>
+                        <w:rPr>
+                          <w:rFonts w:ascii="Cambria Math" w:hAnsi="Cambria Math"/>
+                        </w:rPr>
+                        <m:t>2</m:t>
+                      </m:r>
+                    </m:sub>
+                  </m:sSub>
+                  <m:r>
+                    <w:rPr>
+                      <w:rFonts w:ascii="Cambria Math" w:hAnsi="Cambria Math"/>
+                    </w:rPr>
+                    <m:t>,t</m:t>
+                  </m:r>
+                </m:e>
+              </m:d>
+            </m:e>
+          </m:nary>
+        </m:oMath>
+      </m:oMathPara>
+    </w:p>
+    <w:p>
+      <w:pPr>
+        <w:pStyle w:val="ListParagraph"/>
+        <w:ind w:left="1440"/>
+        <w:rPr>
+          <w:rFonts w:eastAsiaTheme="minorEastAsia" w:hint="cs"/>
+          <w:i/>
+          <w:rtl/>
+        </w:rPr>
+      </w:pPr>
+      <m:oMathPara>
+        <m:oMathParaPr>
+          <m:jc m:val="left"/>
+        </m:oMathParaPr>
+        <m:oMath>
+          <m:sSub>
+            <m:sSubPr>
+              <m:ctrlPr>
+                <w:rPr>
+                  <w:rFonts w:ascii="Cambria Math" w:hAnsi="Cambria Math"/>
+                  <w:i/>
+                </w:rPr>
+              </m:ctrlPr>
+            </m:sSubPr>
+            <m:e>
+              <m:r>
+                <w:rPr>
+                  <w:rFonts w:ascii="Cambria Math" w:hAnsi="Cambria Math"/>
+                </w:rPr>
+                <m:t>s</m:t>
+              </m:r>
+            </m:e>
+            <m:sub>
+              <m:r>
+                <w:rPr>
+                  <w:rFonts w:ascii="Cambria Math" w:hAnsi="Cambria Math"/>
+                </w:rPr>
+                <m:t>1</m:t>
+              </m:r>
+            </m:sub>
+          </m:sSub>
+          <m:r>
+            <w:rPr>
+              <w:rFonts w:ascii="Cambria Math" w:hAnsi="Cambria Math"/>
+            </w:rPr>
+            <m:t>,</m:t>
+          </m:r>
+          <m:sSub>
+            <m:sSubPr>
+              <m:ctrlPr>
+                <w:rPr>
+                  <w:rFonts w:ascii="Cambria Math" w:hAnsi="Cambria Math"/>
+                  <w:i/>
+                </w:rPr>
+              </m:ctrlPr>
+            </m:sSubPr>
+            <m:e>
+              <m:r>
+                <w:rPr>
+                  <w:rFonts w:ascii="Cambria Math" w:hAnsi="Cambria Math"/>
+                </w:rPr>
+                <m:t>s</m:t>
+              </m:r>
+            </m:e>
+            <m:sub>
+              <m:r>
+                <w:rPr>
+                  <w:rFonts w:ascii="Cambria Math" w:hAnsi="Cambria Math"/>
+                </w:rPr>
+                <m:t>2</m:t>
+              </m:r>
+            </m:sub>
+          </m:sSub>
+          <m:r>
+            <w:rPr>
+              <w:rFonts w:ascii="Cambria Math" w:hAnsi="Cambria Math"/>
+            </w:rPr>
+            <m:t>,</m:t>
+          </m:r>
+          <m:sSub>
+            <m:sSubPr>
+              <m:ctrlPr>
+                <w:rPr>
+                  <w:rFonts w:ascii="Cambria Math" w:hAnsi="Cambria Math"/>
+                  <w:i/>
+                </w:rPr>
+              </m:ctrlPr>
+            </m:sSubPr>
+            <m:e>
+              <m:r>
+                <w:rPr>
+                  <w:rFonts w:ascii="Cambria Math" w:hAnsi="Cambria Math"/>
+                </w:rPr>
+                <m:t>s</m:t>
+              </m:r>
+            </m:e>
+            <m:sub>
+              <m:r>
+                <w:rPr>
+                  <w:rFonts w:ascii="Cambria Math" w:hAnsi="Cambria Math"/>
+                </w:rPr>
+                <m:t>3</m:t>
+              </m:r>
+            </m:sub>
+          </m:sSub>
+          <m:r>
+            <w:rPr>
+              <w:rFonts w:ascii="Cambria Math" w:hAnsi="Cambria Math"/>
+            </w:rPr>
+            <m:t>,</m:t>
+          </m:r>
+          <m:sSub>
+            <m:sSubPr>
+              <m:ctrlPr>
+                <w:rPr>
+                  <w:rFonts w:ascii="Cambria Math" w:hAnsi="Cambria Math"/>
+                  <w:i/>
+                </w:rPr>
+              </m:ctrlPr>
+            </m:sSubPr>
+            <m:e>
+              <m:r>
+                <w:rPr>
+                  <w:rFonts w:ascii="Cambria Math" w:hAnsi="Cambria Math"/>
+                </w:rPr>
+                <m:t>s</m:t>
+              </m:r>
+            </m:e>
+            <m:sub>
+              <m:r>
+                <w:rPr>
+                  <w:rFonts w:ascii="Cambria Math" w:hAnsi="Cambria Math"/>
+                </w:rPr>
+                <m:t>4</m:t>
+              </m:r>
+            </m:sub>
+          </m:sSub>
+          <m:r>
+            <w:rPr>
+              <w:rFonts w:ascii="Cambria Math" w:hAnsi="Cambria Math"/>
+            </w:rPr>
+            <m:t>∈S, t,</m:t>
+          </m:r>
+          <m:sSub>
+            <m:sSubPr>
+              <m:ctrlPr>
+                <w:rPr>
+                  <w:rFonts w:ascii="Cambria Math" w:hAnsi="Cambria Math"/>
+                  <w:i/>
+                </w:rPr>
+              </m:ctrlPr>
+            </m:sSubPr>
+            <m:e>
+              <m:r>
+                <w:rPr>
+                  <w:rFonts w:ascii="Cambria Math" w:hAnsi="Cambria Math"/>
+                </w:rPr>
+                <m:t>t</m:t>
+              </m:r>
+            </m:e>
+            <m:sub>
+              <m:r>
+                <w:rPr>
+                  <w:rFonts w:ascii="Cambria Math" w:hAnsi="Cambria Math"/>
+                </w:rPr>
+                <m:t>0</m:t>
+              </m:r>
+            </m:sub>
+          </m:sSub>
+          <m:r>
+            <w:rPr>
+              <w:rFonts w:ascii="Cambria Math" w:hAnsi="Cambria Math"/>
+            </w:rPr>
+            <m:t>∈</m:t>
+          </m:r>
+          <m:d>
+            <m:dPr>
+              <m:begChr m:val="["/>
+              <m:endChr m:val="]"/>
+              <m:ctrlPr>
+                <w:rPr>
+                  <w:rFonts w:ascii="Cambria Math" w:hAnsi="Cambria Math"/>
+                  <w:i/>
+                </w:rPr>
+              </m:ctrlPr>
+            </m:dPr>
+            <m:e>
+              <m:r>
+                <w:rPr>
+                  <w:rFonts w:ascii="Cambria Math" w:hAnsi="Cambria Math"/>
+                </w:rPr>
+                <m:t>1,1440</m:t>
+              </m:r>
+            </m:e>
+          </m:d>
+        </m:oMath>
+      </m:oMathPara>
+    </w:p>
+    <w:p>
+      <w:pPr>
+        <w:pStyle w:val="ListParagraph"/>
+        <w:ind w:left="1440"/>
+        <w:rPr>
+          <w:rFonts w:eastAsiaTheme="minorEastAsia" w:hint="cs"/>
+          <w:rtl/>
+        </w:rPr>
+      </w:pPr>
+      <w:r>
+        <w:rPr>
+          <w:rFonts w:eastAsiaTheme="minorEastAsia" w:hint="cs"/>
+          <w:rtl/>
+        </w:rPr>
+        <w:t xml:space="preserve">נתאר בקצרה את החלקים של הביטוי </w:t>
+      </w:r>
+      <w:r>
+        <w:rPr>
+          <w:rFonts w:eastAsiaTheme="minorEastAsia"/>
+          <w:rtl/>
+        </w:rPr>
+        <w:t>–</w:t>
+      </w:r>
+      <w:r>
+        <w:rPr>
+          <w:rFonts w:eastAsiaTheme="minorEastAsia" w:hint="cs"/>
+          <w:rtl/>
+        </w:rPr>
+        <w:t xml:space="preserve"> </w:t>
+      </w:r>
+    </w:p>
+    <w:p>
+      <w:pPr>
+        <w:pStyle w:val="ListParagraph"/>
+        <w:numPr>
+          <w:ilvl w:val="1"/>
+          <w:numId w:val="2"/>
+        </w:numPr>
+        <w:rPr>
+          <w:rFonts w:eastAsiaTheme="minorEastAsia" w:hint="cs"/>
+        </w:rPr>
+      </w:pPr>
+      <m:oMath>
+        <m:sSub>
+          <m:sSubPr>
+            <m:ctrlPr>
+              <w:rPr>
+                <w:rFonts w:ascii="Cambria Math" w:hAnsi="Cambria Math"/>
+                <w:i/>
+              </w:rPr>
+            </m:ctrlPr>
+          </m:sSubPr>
+          <m:e>
+            <m:r>
+              <w:rPr>
+                <w:rFonts w:ascii="Cambria Math" w:hAnsi="Cambria Math"/>
+              </w:rPr>
+              <m:t>T</m:t>
+            </m:r>
+          </m:e>
+          <m:sub>
+            <m:r>
+              <w:rPr>
+                <w:rFonts w:ascii="Cambria Math" w:hAnsi="Cambria Math"/>
+              </w:rPr>
+              <m:t>h</m:t>
+            </m:r>
+          </m:sub>
+        </m:sSub>
+        <m:d>
+          <m:dPr>
+            <m:ctrlPr>
+              <w:rPr>
+                <w:rFonts w:ascii="Cambria Math" w:hAnsi="Cambria Math"/>
+                <w:i/>
+              </w:rPr>
+            </m:ctrlPr>
+          </m:dPr>
+          <m:e>
+            <m:sSub>
+              <m:sSubPr>
+                <m:ctrlPr>
+                  <w:rPr>
+                    <w:rFonts w:ascii="Cambria Math" w:hAnsi="Cambria Math"/>
+                    <w:i/>
+                  </w:rPr>
+                </m:ctrlPr>
+              </m:sSubPr>
+              <m:e>
+                <m:r>
+                  <w:rPr>
+                    <w:rFonts w:ascii="Cambria Math" w:hAnsi="Cambria Math"/>
+                  </w:rPr>
+                  <m:t>s</m:t>
+                </m:r>
+              </m:e>
+              <m:sub>
+                <m:r>
+                  <w:rPr>
+                    <w:rFonts w:ascii="Cambria Math" w:hAnsi="Cambria Math"/>
+                  </w:rPr>
+                  <m:t>1</m:t>
+                </m:r>
+              </m:sub>
+            </m:sSub>
+            <m:r>
+              <w:rPr>
+                <w:rFonts w:ascii="Cambria Math" w:hAnsi="Cambria Math"/>
+              </w:rPr>
+              <m:t>,</m:t>
+            </m:r>
+            <m:sSub>
+              <m:sSubPr>
+                <m:ctrlPr>
+                  <w:rPr>
+                    <w:rFonts w:ascii="Cambria Math" w:hAnsi="Cambria Math"/>
+                    <w:i/>
+                  </w:rPr>
+                </m:ctrlPr>
+              </m:sSubPr>
+              <m:e>
+                <m:r>
+                  <w:rPr>
+                    <w:rFonts w:ascii="Cambria Math" w:hAnsi="Cambria Math"/>
+                  </w:rPr>
+                  <m:t>s</m:t>
+                </m:r>
+              </m:e>
+              <m:sub>
+                <m:r>
+                  <w:rPr>
+                    <w:rFonts w:ascii="Cambria Math" w:hAnsi="Cambria Math"/>
+                  </w:rPr>
+                  <m:t>2</m:t>
+                </m:r>
+              </m:sub>
+            </m:sSub>
+            <m:r>
+              <w:rPr>
+                <w:rFonts w:ascii="Cambria Math" w:hAnsi="Cambria Math"/>
+              </w:rPr>
+              <m:t>,t</m:t>
+            </m:r>
+          </m:e>
+        </m:d>
+      </m:oMath>
+      <w:r>
+        <w:rPr>
+          <w:rFonts w:eastAsiaTheme="minorEastAsia" w:hint="cs"/>
+          <w:rtl/>
+        </w:rPr>
+        <w:t xml:space="preserve"> </w:t>
+      </w:r>
+      <w:r>
+        <w:rPr>
+          <w:rFonts w:eastAsiaTheme="minorEastAsia"/>
+          <w:rtl/>
+        </w:rPr>
+        <w:t>–</w:t>
+      </w:r>
+      <w:r>
+        <w:rPr>
+          <w:rFonts w:eastAsiaTheme="minorEastAsia" w:hint="cs"/>
+          <w:rtl/>
+        </w:rPr>
+        <w:t xml:space="preserve"> מגדיר </w:t>
+      </w:r>
+      <w:r>
+        <w:rPr>
+          <w:rFonts w:eastAsiaTheme="minorEastAsia" w:hint="cs"/>
+          <w:rtl/>
+        </w:rPr>
+        <w:t>את הזמן שיקח לי</w:t>
+      </w:r>
+      <w:r>
+        <w:rPr>
+          <w:rFonts w:eastAsiaTheme="minorEastAsia" w:hint="cs"/>
+          <w:rtl/>
+        </w:rPr>
+        <w:t>סוע בכביש שמעניין אותנו, לפי ההיסטוריה של המהירויות בכביש</w:t>
+      </w:r>
+      <w:r>
+        <w:rPr>
+          <w:rFonts w:eastAsiaTheme="minorEastAsia" w:hint="cs"/>
+          <w:rtl/>
+        </w:rPr>
+        <w:t>.</w:t>
+      </w:r>
+    </w:p>
+    <w:p>
+      <w:pPr>
+        <w:pStyle w:val="ListParagraph"/>
+        <w:numPr>
+          <w:ilvl w:val="1"/>
+          <w:numId w:val="2"/>
+        </w:numPr>
+        <w:rPr>
+          <w:rFonts w:eastAsiaTheme="minorEastAsia" w:hint="cs"/>
+        </w:rPr>
+      </w:pPr>
+      <m:oMath>
+        <m:f>
+          <m:fPr>
+            <m:ctrlPr>
+              <w:rPr>
+                <w:rFonts w:ascii="Cambria Math" w:hAnsi="Cambria Math"/>
+                <w:i/>
+              </w:rPr>
+            </m:ctrlPr>
+          </m:fPr>
+          <m:num>
+            <m:sSub>
+              <m:sSubPr>
+                <m:ctrlPr>
+                  <w:rPr>
+                    <w:rFonts w:ascii="Cambria Math" w:hAnsi="Cambria Math"/>
+                    <w:i/>
+                  </w:rPr>
+                </m:ctrlPr>
+              </m:sSubPr>
+              <m:e>
+                <m:r>
+                  <w:rPr>
+                    <w:rFonts w:ascii="Cambria Math" w:hAnsi="Cambria Math"/>
+                  </w:rPr>
+                  <m:t>T</m:t>
+                </m:r>
+              </m:e>
+              <m:sub>
+                <m:r>
+                  <w:rPr>
+                    <w:rFonts w:ascii="Cambria Math" w:hAnsi="Cambria Math"/>
+                  </w:rPr>
+                  <m:t>r</m:t>
+                </m:r>
+              </m:sub>
+            </m:sSub>
+            <m:d>
+              <m:dPr>
+                <m:ctrlPr>
+                  <w:rPr>
+                    <w:rFonts w:ascii="Cambria Math" w:hAnsi="Cambria Math"/>
+                    <w:i/>
+                  </w:rPr>
+                </m:ctrlPr>
+              </m:dPr>
+              <m:e>
+                <m:sSub>
+                  <m:sSubPr>
+                    <m:ctrlPr>
+                      <w:rPr>
+                        <w:rFonts w:ascii="Cambria Math" w:hAnsi="Cambria Math"/>
+                        <w:i/>
+                      </w:rPr>
+                    </m:ctrlPr>
+                  </m:sSubPr>
+                  <m:e>
+                    <m:r>
+                      <w:rPr>
+                        <w:rFonts w:ascii="Cambria Math" w:hAnsi="Cambria Math"/>
+                      </w:rPr>
+                      <m:t>s</m:t>
+                    </m:r>
+                  </m:e>
+                  <m:sub>
+                    <m:r>
+                      <w:rPr>
+                        <w:rFonts w:ascii="Cambria Math" w:hAnsi="Cambria Math"/>
+                      </w:rPr>
+                      <m:t>3</m:t>
+                    </m:r>
+                  </m:sub>
+                </m:sSub>
+                <m:r>
+                  <w:rPr>
+                    <w:rFonts w:ascii="Cambria Math" w:hAnsi="Cambria Math"/>
+                  </w:rPr>
+                  <m:t>,</m:t>
+                </m:r>
+                <m:sSub>
+                  <m:sSubPr>
+                    <m:ctrlPr>
+                      <w:rPr>
+                        <w:rFonts w:ascii="Cambria Math" w:hAnsi="Cambria Math"/>
+                        <w:i/>
+                      </w:rPr>
+                    </m:ctrlPr>
+                  </m:sSubPr>
+                  <m:e>
+                    <m:r>
+                      <w:rPr>
+                        <w:rFonts w:ascii="Cambria Math" w:hAnsi="Cambria Math"/>
+                      </w:rPr>
+                      <m:t>s</m:t>
+                    </m:r>
+                  </m:e>
+                  <m:sub>
+                    <m:r>
+                      <w:rPr>
+                        <w:rFonts w:ascii="Cambria Math" w:hAnsi="Cambria Math"/>
+                      </w:rPr>
+                      <m:t>4</m:t>
+                    </m:r>
+                  </m:sub>
+                </m:sSub>
+                <m:r>
+                  <w:rPr>
+                    <w:rFonts w:ascii="Cambria Math" w:hAnsi="Cambria Math"/>
+                  </w:rPr>
+                  <m:t>,</m:t>
+                </m:r>
+                <m:sSub>
+                  <m:sSubPr>
+                    <m:ctrlPr>
+                      <w:rPr>
+                        <w:rFonts w:ascii="Cambria Math" w:hAnsi="Cambria Math"/>
+                        <w:i/>
+                      </w:rPr>
+                    </m:ctrlPr>
+                  </m:sSubPr>
+                  <m:e>
+                    <m:r>
+                      <w:rPr>
+                        <w:rFonts w:ascii="Cambria Math" w:hAnsi="Cambria Math"/>
+                      </w:rPr>
+                      <m:t>t</m:t>
+                    </m:r>
+                  </m:e>
+                  <m:sub>
+                    <m:r>
+                      <w:rPr>
+                        <w:rFonts w:ascii="Cambria Math" w:hAnsi="Cambria Math"/>
+                      </w:rPr>
+                      <m:t>0</m:t>
+                    </m:r>
+                  </m:sub>
+                </m:sSub>
+              </m:e>
+            </m:d>
+          </m:num>
+          <m:den>
+            <m:sSub>
+              <m:sSubPr>
+                <m:ctrlPr>
+                  <w:rPr>
+                    <w:rFonts w:ascii="Cambria Math" w:hAnsi="Cambria Math"/>
+                    <w:i/>
+                  </w:rPr>
+                </m:ctrlPr>
+              </m:sSubPr>
+              <m:e>
+                <m:r>
+                  <w:rPr>
+                    <w:rFonts w:ascii="Cambria Math" w:hAnsi="Cambria Math"/>
+                  </w:rPr>
+                  <m:t>T</m:t>
+                </m:r>
+              </m:e>
+              <m:sub>
+                <m:r>
+                  <w:rPr>
+                    <w:rFonts w:ascii="Cambria Math" w:hAnsi="Cambria Math"/>
+                  </w:rPr>
+                  <m:t>h</m:t>
+                </m:r>
+              </m:sub>
+            </m:sSub>
+            <m:d>
+              <m:dPr>
+                <m:ctrlPr>
+                  <w:rPr>
+                    <w:rFonts w:ascii="Cambria Math" w:hAnsi="Cambria Math"/>
+                    <w:i/>
+                  </w:rPr>
+                </m:ctrlPr>
+              </m:dPr>
+              <m:e>
+                <m:sSub>
+                  <m:sSubPr>
+                    <m:ctrlPr>
+                      <w:rPr>
+                        <w:rFonts w:ascii="Cambria Math" w:hAnsi="Cambria Math"/>
+                        <w:i/>
+                      </w:rPr>
+                    </m:ctrlPr>
+                  </m:sSubPr>
+                  <m:e>
+                    <m:r>
+                      <w:rPr>
+                        <w:rFonts w:ascii="Cambria Math" w:hAnsi="Cambria Math"/>
+                      </w:rPr>
+                      <m:t>s</m:t>
+                    </m:r>
+                  </m:e>
+                  <m:sub>
+                    <m:r>
+                      <w:rPr>
+                        <w:rFonts w:ascii="Cambria Math" w:hAnsi="Cambria Math"/>
+                      </w:rPr>
+                      <m:t>3</m:t>
+                    </m:r>
+                  </m:sub>
+                </m:sSub>
+                <m:r>
+                  <w:rPr>
+                    <w:rFonts w:ascii="Cambria Math" w:hAnsi="Cambria Math"/>
+                  </w:rPr>
+                  <m:t>,</m:t>
+                </m:r>
+                <m:sSub>
+                  <m:sSubPr>
+                    <m:ctrlPr>
+                      <w:rPr>
+                        <w:rFonts w:ascii="Cambria Math" w:hAnsi="Cambria Math"/>
+                        <w:i/>
+                      </w:rPr>
+                    </m:ctrlPr>
+                  </m:sSubPr>
+                  <m:e>
+                    <m:r>
+                      <w:rPr>
+                        <w:rFonts w:ascii="Cambria Math" w:hAnsi="Cambria Math"/>
+                      </w:rPr>
+                      <m:t>s</m:t>
+                    </m:r>
+                  </m:e>
+                  <m:sub>
+                    <m:r>
+                      <w:rPr>
+                        <w:rFonts w:ascii="Cambria Math" w:hAnsi="Cambria Math"/>
+                      </w:rPr>
+                      <m:t>4</m:t>
+                    </m:r>
+                  </m:sub>
+                </m:sSub>
+                <m:r>
+                  <w:rPr>
+                    <w:rFonts w:ascii="Cambria Math" w:hAnsi="Cambria Math"/>
+                  </w:rPr>
+                  <m:t>,</m:t>
+                </m:r>
+                <m:sSub>
+                  <m:sSubPr>
+                    <m:ctrlPr>
+                      <w:rPr>
+                        <w:rFonts w:ascii="Cambria Math" w:hAnsi="Cambria Math"/>
+                        <w:i/>
+                      </w:rPr>
+                    </m:ctrlPr>
+                  </m:sSubPr>
+                  <m:e>
+                    <m:r>
+                      <w:rPr>
+                        <w:rFonts w:ascii="Cambria Math" w:hAnsi="Cambria Math"/>
+                      </w:rPr>
+                      <m:t>t</m:t>
+                    </m:r>
+                  </m:e>
+                  <m:sub>
+                    <m:r>
+                      <w:rPr>
+                        <w:rFonts w:ascii="Cambria Math" w:hAnsi="Cambria Math"/>
+                      </w:rPr>
+                      <m:t>0</m:t>
+                    </m:r>
+                  </m:sub>
+                </m:sSub>
+              </m:e>
+            </m:d>
+          </m:den>
+        </m:f>
+      </m:oMath>
+      <w:r>
+        <w:rPr>
+          <w:rFonts w:eastAsiaTheme="minorEastAsia" w:hint="cs"/>
+          <w:rtl/>
+        </w:rPr>
+        <w:t xml:space="preserve"> </w:t>
+      </w:r>
+      <w:r>
+        <w:rPr>
+          <w:rFonts w:eastAsiaTheme="minorEastAsia"/>
+          <w:rtl/>
+        </w:rPr>
+        <w:t>–</w:t>
+      </w:r>
+      <w:r>
+        <w:rPr>
+          <w:rFonts w:eastAsiaTheme="minorEastAsia" w:hint="cs"/>
+          <w:rtl/>
+        </w:rPr>
+        <w:t xml:space="preserve"> מתאר את היחס בין העומס הנוכחי בכביש</w:t>
+      </w:r>
+      <w:r>
+        <w:rPr>
+          <w:rFonts w:eastAsiaTheme="minorEastAsia" w:hint="cs"/>
+          <w:rtl/>
+        </w:rPr>
+        <w:t xml:space="preserve"> כלשהו</w:t>
+      </w:r>
+      <w:r>
+        <w:rPr>
+          <w:rFonts w:eastAsiaTheme="minorEastAsia" w:hint="cs"/>
+          <w:rtl/>
+        </w:rPr>
+        <w:t xml:space="preserve"> </w:t>
+      </w:r>
+      <m:oMath>
+        <m:r>
+          <w:rPr>
+            <w:rFonts w:ascii="Cambria Math" w:eastAsiaTheme="minorEastAsia" w:hAnsi="Cambria Math"/>
+          </w:rPr>
+          <m:t>(</m:t>
+        </m:r>
+        <m:sSub>
+          <m:sSubPr>
+            <m:ctrlPr>
+              <w:rPr>
+                <w:rFonts w:ascii="Cambria Math" w:eastAsiaTheme="minorEastAsia" w:hAnsi="Cambria Math"/>
+                <w:i/>
+              </w:rPr>
+            </m:ctrlPr>
+          </m:sSubPr>
+          <m:e>
+            <m:r>
+              <w:rPr>
+                <w:rFonts w:ascii="Cambria Math" w:eastAsiaTheme="minorEastAsia" w:hAnsi="Cambria Math"/>
+              </w:rPr>
+              <m:t>s</m:t>
+            </m:r>
+          </m:e>
+          <m:sub>
+            <m:r>
+              <w:rPr>
+                <w:rFonts w:ascii="Cambria Math" w:eastAsiaTheme="minorEastAsia" w:hAnsi="Cambria Math"/>
+              </w:rPr>
+              <m:t>3</m:t>
+            </m:r>
+          </m:sub>
+        </m:sSub>
+        <m:r>
+          <w:rPr>
+            <w:rFonts w:ascii="Cambria Math" w:eastAsiaTheme="minorEastAsia" w:hAnsi="Cambria Math"/>
+          </w:rPr>
+          <m:t>,</m:t>
+        </m:r>
+        <m:sSub>
+          <m:sSubPr>
+            <m:ctrlPr>
+              <w:rPr>
+                <w:rFonts w:ascii="Cambria Math" w:eastAsiaTheme="minorEastAsia" w:hAnsi="Cambria Math"/>
+                <w:i/>
+              </w:rPr>
+            </m:ctrlPr>
+          </m:sSubPr>
+          <m:e>
+            <m:r>
+              <w:rPr>
+                <w:rFonts w:ascii="Cambria Math" w:eastAsiaTheme="minorEastAsia" w:hAnsi="Cambria Math"/>
+              </w:rPr>
+              <m:t>s</m:t>
+            </m:r>
+          </m:e>
+          <m:sub>
+            <m:r>
+              <w:rPr>
+                <w:rFonts w:ascii="Cambria Math" w:eastAsiaTheme="minorEastAsia" w:hAnsi="Cambria Math"/>
+              </w:rPr>
+              <m:t>4</m:t>
+            </m:r>
+          </m:sub>
+        </m:sSub>
+        <m:r>
+          <w:rPr>
+            <w:rFonts w:ascii="Cambria Math" w:eastAsiaTheme="minorEastAsia" w:hAnsi="Cambria Math"/>
+          </w:rPr>
+          <m:t>)</m:t>
+        </m:r>
+      </m:oMath>
+      <w:r>
+        <w:rPr>
+          <w:rFonts w:eastAsiaTheme="minorEastAsia" w:hint="cs"/>
+          <w:rtl/>
+        </w:rPr>
+        <w:t xml:space="preserve"> לבין העומס בעבר באותו כביש</w:t>
+      </w:r>
+      <w:r>
+        <w:rPr>
+          <w:rFonts w:eastAsiaTheme="minorEastAsia" w:hint="cs"/>
+          <w:rtl/>
+        </w:rPr>
+        <w:t>.</w:t>
+      </w:r>
+    </w:p>
+    <w:p>
+      <w:pPr>
+        <w:pStyle w:val="ListParagraph"/>
+        <w:numPr>
+          <w:ilvl w:val="1"/>
+          <w:numId w:val="2"/>
+        </w:numPr>
+        <w:rPr>
+          <w:rFonts w:eastAsiaTheme="minorEastAsia"/>
+        </w:rPr>
+      </w:pPr>
+      <m:oMath>
+        <m:f>
+          <m:fPr>
+            <m:ctrlPr>
+              <w:rPr>
+                <w:rFonts w:ascii="Cambria Math" w:hAnsi="Cambria Math"/>
+                <w:i/>
+              </w:rPr>
+            </m:ctrlPr>
+          </m:fPr>
+          <m:num>
+            <m:r>
+              <w:rPr>
+                <w:rFonts w:ascii="Cambria Math" w:hAnsi="Cambria Math"/>
+              </w:rPr>
+              <m:t>1</m:t>
+            </m:r>
+          </m:num>
+          <m:den>
+            <m:d>
+              <m:dPr>
+                <m:begChr m:val="|"/>
+                <m:endChr m:val="|"/>
+                <m:ctrlPr>
+                  <w:rPr>
+                    <w:rFonts w:ascii="Cambria Math" w:hAnsi="Cambria Math"/>
+                    <w:i/>
+                  </w:rPr>
+                </m:ctrlPr>
+              </m:dPr>
+              <m:e>
+                <m:r>
+                  <w:rPr>
+                    <w:rFonts w:ascii="Cambria Math" w:hAnsi="Cambria Math"/>
+                  </w:rPr>
+                  <m:t>Focus</m:t>
+                </m:r>
+              </m:e>
+            </m:d>
+          </m:den>
+        </m:f>
+        <m:nary>
+          <m:naryPr>
+            <m:chr m:val="∑"/>
+            <m:supHide m:val="1"/>
+            <m:ctrlPr>
+              <w:rPr>
+                <w:rFonts w:ascii="Cambria Math" w:hAnsi="Cambria Math"/>
+                <w:i/>
+              </w:rPr>
+            </m:ctrlPr>
+          </m:naryPr>
+          <m:sub>
+            <m:d>
+              <m:dPr>
+                <m:ctrlPr>
+                  <w:rPr>
+                    <w:rFonts w:ascii="Cambria Math" w:hAnsi="Cambria Math"/>
+                    <w:i/>
+                  </w:rPr>
+                </m:ctrlPr>
+              </m:dPr>
+              <m:e>
+                <m:sSub>
+                  <m:sSubPr>
+                    <m:ctrlPr>
+                      <w:rPr>
+                        <w:rFonts w:ascii="Cambria Math" w:hAnsi="Cambria Math"/>
+                        <w:i/>
+                      </w:rPr>
+                    </m:ctrlPr>
+                  </m:sSubPr>
+                  <m:e>
+                    <m:r>
+                      <w:rPr>
+                        <w:rFonts w:ascii="Cambria Math" w:hAnsi="Cambria Math"/>
+                      </w:rPr>
+                      <m:t>s</m:t>
+                    </m:r>
+                  </m:e>
+                  <m:sub>
+                    <m:r>
+                      <w:rPr>
+                        <w:rFonts w:ascii="Cambria Math" w:hAnsi="Cambria Math"/>
+                      </w:rPr>
+                      <m:t>3</m:t>
+                    </m:r>
+                  </m:sub>
+                </m:sSub>
+                <m:r>
+                  <w:rPr>
+                    <w:rFonts w:ascii="Cambria Math" w:hAnsi="Cambria Math"/>
+                  </w:rPr>
+                  <m:t>,</m:t>
+                </m:r>
+                <m:sSub>
+                  <m:sSubPr>
+                    <m:ctrlPr>
+                      <w:rPr>
+                        <w:rFonts w:ascii="Cambria Math" w:hAnsi="Cambria Math"/>
+                        <w:i/>
+                      </w:rPr>
+                    </m:ctrlPr>
+                  </m:sSubPr>
+                  <m:e>
+                    <m:r>
+                      <w:rPr>
+                        <w:rFonts w:ascii="Cambria Math" w:hAnsi="Cambria Math"/>
+                      </w:rPr>
+                      <m:t>s</m:t>
+                    </m:r>
+                  </m:e>
+                  <m:sub>
+                    <m:r>
+                      <w:rPr>
+                        <w:rFonts w:ascii="Cambria Math" w:hAnsi="Cambria Math"/>
+                      </w:rPr>
+                      <m:t>4</m:t>
+                    </m:r>
+                  </m:sub>
+                </m:sSub>
+              </m:e>
+            </m:d>
+            <m:r>
+              <w:rPr>
+                <w:rFonts w:ascii="Cambria Math" w:hAnsi="Cambria Math"/>
+              </w:rPr>
+              <m:t>∈Focus</m:t>
+            </m:r>
+          </m:sub>
+          <m:sup/>
+          <m:e>
+            <m:f>
+              <m:fPr>
+                <m:ctrlPr>
+                  <w:rPr>
+                    <w:rFonts w:ascii="Cambria Math" w:hAnsi="Cambria Math"/>
+                    <w:i/>
+                  </w:rPr>
+                </m:ctrlPr>
+              </m:fPr>
+              <m:num>
+                <m:sSub>
+                  <m:sSubPr>
+                    <m:ctrlPr>
+                      <w:rPr>
+                        <w:rFonts w:ascii="Cambria Math" w:hAnsi="Cambria Math"/>
+                        <w:i/>
+                      </w:rPr>
+                    </m:ctrlPr>
+                  </m:sSubPr>
+                  <m:e>
+                    <m:r>
+                      <w:rPr>
+                        <w:rFonts w:ascii="Cambria Math" w:hAnsi="Cambria Math"/>
+                      </w:rPr>
+                      <m:t>T</m:t>
+                    </m:r>
+                  </m:e>
+                  <m:sub>
+                    <m:r>
+                      <w:rPr>
+                        <w:rFonts w:ascii="Cambria Math" w:hAnsi="Cambria Math"/>
+                      </w:rPr>
+                      <m:t>r</m:t>
+                    </m:r>
+                  </m:sub>
+                </m:sSub>
+                <m:d>
+                  <m:dPr>
+                    <m:ctrlPr>
+                      <w:rPr>
+                        <w:rFonts w:ascii="Cambria Math" w:hAnsi="Cambria Math"/>
+                        <w:i/>
+                      </w:rPr>
+                    </m:ctrlPr>
+                  </m:dPr>
+                  <m:e>
+                    <m:sSub>
+                      <m:sSubPr>
+                        <m:ctrlPr>
+                          <w:rPr>
+                            <w:rFonts w:ascii="Cambria Math" w:hAnsi="Cambria Math"/>
+                            <w:i/>
+                          </w:rPr>
+                        </m:ctrlPr>
+                      </m:sSubPr>
+                      <m:e>
+                        <m:r>
+                          <w:rPr>
+                            <w:rFonts w:ascii="Cambria Math" w:hAnsi="Cambria Math"/>
+                          </w:rPr>
+                          <m:t>s</m:t>
+                        </m:r>
+                      </m:e>
+                      <m:sub>
+                        <m:r>
+                          <w:rPr>
+                            <w:rFonts w:ascii="Cambria Math" w:hAnsi="Cambria Math"/>
+                          </w:rPr>
+                          <m:t>3</m:t>
+                        </m:r>
+                      </m:sub>
+                    </m:sSub>
+                    <m:r>
+                      <w:rPr>
+                        <w:rFonts w:ascii="Cambria Math" w:hAnsi="Cambria Math"/>
+                      </w:rPr>
+                      <m:t>,</m:t>
+                    </m:r>
+                    <m:sSub>
+                      <m:sSubPr>
+                        <m:ctrlPr>
+                          <w:rPr>
+                            <w:rFonts w:ascii="Cambria Math" w:hAnsi="Cambria Math"/>
+                            <w:i/>
+                          </w:rPr>
+                        </m:ctrlPr>
+                      </m:sSubPr>
+                      <m:e>
+                        <m:r>
+                          <w:rPr>
+                            <w:rFonts w:ascii="Cambria Math" w:hAnsi="Cambria Math"/>
+                          </w:rPr>
+                          <m:t>s</m:t>
+                        </m:r>
+                      </m:e>
+                      <m:sub>
+                        <m:r>
+                          <w:rPr>
+                            <w:rFonts w:ascii="Cambria Math" w:hAnsi="Cambria Math"/>
+                          </w:rPr>
+                          <m:t>4</m:t>
+                        </m:r>
+                      </m:sub>
+                    </m:sSub>
+                    <m:r>
+                      <w:rPr>
+                        <w:rFonts w:ascii="Cambria Math" w:hAnsi="Cambria Math"/>
+                      </w:rPr>
+                      <m:t>,</m:t>
+                    </m:r>
+                    <m:sSub>
+                      <m:sSubPr>
+                        <m:ctrlPr>
+                          <w:rPr>
+                            <w:rFonts w:ascii="Cambria Math" w:hAnsi="Cambria Math"/>
+                            <w:i/>
+                          </w:rPr>
+                        </m:ctrlPr>
+                      </m:sSubPr>
+                      <m:e>
+                        <m:r>
+                          <w:rPr>
+                            <w:rFonts w:ascii="Cambria Math" w:hAnsi="Cambria Math"/>
+                          </w:rPr>
+                          <m:t>t</m:t>
+                        </m:r>
+                      </m:e>
+                      <m:sub>
+                        <m:r>
+                          <w:rPr>
+                            <w:rFonts w:ascii="Cambria Math" w:hAnsi="Cambria Math"/>
+                          </w:rPr>
+                          <m:t>0</m:t>
+                        </m:r>
+                      </m:sub>
+                    </m:sSub>
+                  </m:e>
+                </m:d>
+              </m:num>
+              <m:den>
+                <m:sSub>
+                  <m:sSubPr>
+                    <m:ctrlPr>
+                      <w:rPr>
+                        <w:rFonts w:ascii="Cambria Math" w:hAnsi="Cambria Math"/>
+                        <w:i/>
+                      </w:rPr>
+                    </m:ctrlPr>
+                  </m:sSubPr>
+                  <m:e>
+                    <m:r>
+                      <w:rPr>
+                        <w:rFonts w:ascii="Cambria Math" w:hAnsi="Cambria Math"/>
+                      </w:rPr>
+                      <m:t>T</m:t>
+                    </m:r>
+                  </m:e>
+                  <m:sub>
+                    <m:r>
+                      <w:rPr>
+                        <w:rFonts w:ascii="Cambria Math" w:hAnsi="Cambria Math"/>
+                      </w:rPr>
+                      <m:t>h</m:t>
+                    </m:r>
+                  </m:sub>
+                </m:sSub>
+                <m:d>
+                  <m:dPr>
+                    <m:ctrlPr>
+                      <w:rPr>
+                        <w:rFonts w:ascii="Cambria Math" w:hAnsi="Cambria Math"/>
+                        <w:i/>
+                      </w:rPr>
+                    </m:ctrlPr>
+                  </m:dPr>
+                  <m:e>
+                    <m:sSub>
+                      <m:sSubPr>
+                        <m:ctrlPr>
+                          <w:rPr>
+                            <w:rFonts w:ascii="Cambria Math" w:hAnsi="Cambria Math"/>
+                            <w:i/>
+                          </w:rPr>
+                        </m:ctrlPr>
+                      </m:sSubPr>
+                      <m:e>
+                        <m:r>
+                          <w:rPr>
+                            <w:rFonts w:ascii="Cambria Math" w:hAnsi="Cambria Math"/>
+                          </w:rPr>
+                          <m:t>s</m:t>
+                        </m:r>
+                      </m:e>
+                      <m:sub>
+                        <m:r>
+                          <w:rPr>
+                            <w:rFonts w:ascii="Cambria Math" w:hAnsi="Cambria Math"/>
+                          </w:rPr>
+                          <m:t>3</m:t>
+                        </m:r>
+                      </m:sub>
+                    </m:sSub>
+                    <m:r>
+                      <w:rPr>
+                        <w:rFonts w:ascii="Cambria Math" w:hAnsi="Cambria Math"/>
+                      </w:rPr>
+                      <m:t>,</m:t>
+                    </m:r>
+                    <m:sSub>
+                      <m:sSubPr>
+                        <m:ctrlPr>
+                          <w:rPr>
+                            <w:rFonts w:ascii="Cambria Math" w:hAnsi="Cambria Math"/>
+                            <w:i/>
+                          </w:rPr>
+                        </m:ctrlPr>
+                      </m:sSubPr>
+                      <m:e>
+                        <m:r>
+                          <w:rPr>
+                            <w:rFonts w:ascii="Cambria Math" w:hAnsi="Cambria Math"/>
+                          </w:rPr>
+                          <m:t>s</m:t>
+                        </m:r>
+                      </m:e>
+                      <m:sub>
+                        <m:r>
+                          <w:rPr>
+                            <w:rFonts w:ascii="Cambria Math" w:hAnsi="Cambria Math"/>
+                          </w:rPr>
+                          <m:t>4</m:t>
+                        </m:r>
+                      </m:sub>
+                    </m:sSub>
+                    <m:r>
+                      <w:rPr>
+                        <w:rFonts w:ascii="Cambria Math" w:hAnsi="Cambria Math"/>
+                      </w:rPr>
+                      <m:t>,</m:t>
+                    </m:r>
+                    <m:sSub>
+                      <m:sSubPr>
+                        <m:ctrlPr>
+                          <w:rPr>
+                            <w:rFonts w:ascii="Cambria Math" w:hAnsi="Cambria Math"/>
+                            <w:i/>
+                          </w:rPr>
+                        </m:ctrlPr>
+                      </m:sSubPr>
+                      <m:e>
+                        <m:r>
+                          <w:rPr>
+                            <w:rFonts w:ascii="Cambria Math" w:hAnsi="Cambria Math"/>
+                          </w:rPr>
+                          <m:t>t</m:t>
+                        </m:r>
+                      </m:e>
+                      <m:sub>
+                        <m:r>
+                          <w:rPr>
+                            <w:rFonts w:ascii="Cambria Math" w:hAnsi="Cambria Math"/>
+                          </w:rPr>
+                          <m:t>0</m:t>
+                        </m:r>
+                      </m:sub>
+                    </m:sSub>
+                  </m:e>
+                </m:d>
+              </m:den>
+            </m:f>
+          </m:e>
+        </m:nary>
+      </m:oMath>
+      <w:r>
+        <w:rPr>
+          <w:rFonts w:eastAsiaTheme="minorEastAsia" w:hint="cs"/>
+          <w:rtl/>
+        </w:rPr>
+        <w:t xml:space="preserve"> </w:t>
+      </w:r>
+      <w:r>
+        <w:rPr>
+          <w:rFonts w:eastAsiaTheme="minorEastAsia"/>
+          <w:rtl/>
+        </w:rPr>
+        <w:t>–</w:t>
+      </w:r>
+      <w:r>
+        <w:rPr>
+          <w:rFonts w:eastAsiaTheme="minorEastAsia" w:hint="cs"/>
+          <w:rtl/>
+        </w:rPr>
+        <w:t xml:space="preserve"> מתאר את ממוצע העומס בכבישים בסביבת צומת המקור, ביחס לעומס באותם כבישים בעבר</w:t>
+      </w:r>
+      <w:r>
+        <w:rPr>
+          <w:rFonts w:eastAsiaTheme="minorEastAsia" w:hint="cs"/>
+          <w:rtl/>
+        </w:rPr>
+        <w:t>.</w:t>
+      </w:r>
+    </w:p>
+    <w:p>
+      <w:pPr>
+        <w:ind w:left="1440"/>
+        <w:rPr>
+          <w:rFonts w:eastAsiaTheme="minorEastAsia"/>
+          <w:rtl/>
+        </w:rPr>
+      </w:pPr>
+      <w:r>
+        <w:rPr>
+          <w:rFonts w:eastAsiaTheme="minorEastAsia" w:hint="cs"/>
+          <w:rtl/>
+        </w:rPr>
+        <w:t xml:space="preserve">בסך הכל, פונקציית המחיר היא הזמן שיקח ליסוע בכביש שמעניין אותנו - </w:t>
+      </w:r>
+      <m:oMath>
+        <m:r>
+          <w:rPr>
+            <w:rFonts w:ascii="Cambria Math" w:eastAsiaTheme="minorEastAsia" w:hAnsi="Cambria Math"/>
+          </w:rPr>
+          <m:t>(</m:t>
+        </m:r>
+        <m:sSub>
+          <m:sSubPr>
+            <m:ctrlPr>
+              <w:rPr>
+                <w:rFonts w:ascii="Cambria Math" w:eastAsiaTheme="minorEastAsia" w:hAnsi="Cambria Math"/>
+                <w:i/>
+              </w:rPr>
+            </m:ctrlPr>
+          </m:sSubPr>
+          <m:e>
+            <m:r>
+              <w:rPr>
+                <w:rFonts w:ascii="Cambria Math" w:eastAsiaTheme="minorEastAsia" w:hAnsi="Cambria Math"/>
+              </w:rPr>
+              <m:t>s</m:t>
+            </m:r>
+          </m:e>
+          <m:sub>
+            <m:r>
+              <w:rPr>
+                <w:rFonts w:ascii="Cambria Math" w:eastAsiaTheme="minorEastAsia" w:hAnsi="Cambria Math"/>
+              </w:rPr>
+              <m:t>1</m:t>
+            </m:r>
+          </m:sub>
+        </m:sSub>
+        <m:r>
+          <w:rPr>
+            <w:rFonts w:ascii="Cambria Math" w:eastAsiaTheme="minorEastAsia" w:hAnsi="Cambria Math"/>
+          </w:rPr>
+          <m:t>,</m:t>
+        </m:r>
+        <m:sSub>
+          <m:sSubPr>
+            <m:ctrlPr>
+              <w:rPr>
+                <w:rFonts w:ascii="Cambria Math" w:eastAsiaTheme="minorEastAsia" w:hAnsi="Cambria Math"/>
+                <w:i/>
+              </w:rPr>
+            </m:ctrlPr>
+          </m:sSubPr>
+          <m:e>
+            <m:r>
+              <w:rPr>
+                <w:rFonts w:ascii="Cambria Math" w:eastAsiaTheme="minorEastAsia" w:hAnsi="Cambria Math"/>
+              </w:rPr>
+              <m:t>s</m:t>
+            </m:r>
+          </m:e>
+          <m:sub>
+            <m:r>
+              <w:rPr>
+                <w:rFonts w:ascii="Cambria Math" w:eastAsiaTheme="minorEastAsia" w:hAnsi="Cambria Math"/>
+              </w:rPr>
+              <m:t>2</m:t>
+            </m:r>
+          </m:sub>
+        </m:sSub>
+        <m:r>
+          <w:rPr>
+            <w:rFonts w:ascii="Cambria Math" w:eastAsiaTheme="minorEastAsia" w:hAnsi="Cambria Math"/>
+          </w:rPr>
+          <m:t>)</m:t>
+        </m:r>
+      </m:oMath>
+      <w:r>
+        <w:rPr>
+          <w:rFonts w:eastAsiaTheme="minorEastAsia" w:hint="cs"/>
+          <w:rtl/>
+        </w:rPr>
+        <w:t>, בהתבסס על</w:t>
+      </w:r>
+      <w:r>
+        <w:rPr>
+          <w:rFonts w:eastAsiaTheme="minorEastAsia" w:hint="cs"/>
+          <w:rtl/>
+        </w:rPr>
+        <w:t xml:space="preserve"> זמן </w:t>
+      </w:r>
+      <w:r>
+        <w:rPr>
+          <w:rFonts w:eastAsiaTheme="minorEastAsia" w:hint="cs"/>
+          <w:rtl/>
+        </w:rPr>
+        <w:t xml:space="preserve">הנסיעה בו </w:t>
+      </w:r>
+      <w:r>
+        <w:rPr>
+          <w:rFonts w:eastAsiaTheme="minorEastAsia" w:hint="cs"/>
+          <w:rtl/>
+        </w:rPr>
+        <w:t xml:space="preserve">בעבר, אך עם התייחסות לעומס </w:t>
+      </w:r>
+      <w:r>
+        <w:rPr>
+          <w:rFonts w:eastAsiaTheme="minorEastAsia" w:hint="cs"/>
+          <w:rtl/>
+        </w:rPr>
+        <w:t xml:space="preserve">הכבישים </w:t>
+      </w:r>
+      <w:r>
+        <w:rPr>
+          <w:rFonts w:eastAsiaTheme="minorEastAsia" w:hint="cs"/>
+          <w:rtl/>
+        </w:rPr>
+        <w:t>בסביבת צומת המקור.</w:t>
+      </w:r>
+    </w:p>
+    <w:p>
+      <w:pPr>
+        <w:ind w:left="1440"/>
+        <w:rPr>
+          <w:rFonts w:eastAsiaTheme="minorEastAsia" w:hint="cs"/>
+          <w:rtl/>
+        </w:rPr>
+      </w:pPr>
+      <w:r>
+        <w:rPr>
+          <w:rFonts w:eastAsiaTheme="minorEastAsia" w:hint="cs"/>
+          <w:rtl/>
+        </w:rPr>
+        <w:lastRenderedPageBreak/>
+        <w:t>העומס בסביבת צומת המקור מעניין אותנו כיוון שהוא צפוי להשפיע על העומס</w:t>
+      </w:r>
+      <w:r>
+        <w:rPr>
+          <w:rFonts w:eastAsiaTheme="minorEastAsia" w:hint="cs"/>
+          <w:rtl/>
+        </w:rPr>
+        <w:t xml:space="preserve"> שיהיה בכביש</w:t>
+      </w:r>
+      <w:r>
+        <w:rPr>
+          <w:rFonts w:eastAsiaTheme="minorEastAsia" w:hint="cs"/>
+          <w:rtl/>
+        </w:rPr>
+        <w:t xml:space="preserve"> </w:t>
+      </w:r>
+      <m:oMath>
+        <m:r>
+          <w:rPr>
+            <w:rFonts w:ascii="Cambria Math" w:eastAsiaTheme="minorEastAsia" w:hAnsi="Cambria Math"/>
+          </w:rPr>
+          <m:t>(</m:t>
+        </m:r>
+        <m:sSub>
+          <m:sSubPr>
+            <m:ctrlPr>
+              <w:rPr>
+                <w:rFonts w:ascii="Cambria Math" w:eastAsiaTheme="minorEastAsia" w:hAnsi="Cambria Math"/>
+                <w:i/>
+              </w:rPr>
+            </m:ctrlPr>
+          </m:sSubPr>
+          <m:e>
+            <m:r>
+              <w:rPr>
+                <w:rFonts w:ascii="Cambria Math" w:eastAsiaTheme="minorEastAsia" w:hAnsi="Cambria Math"/>
+              </w:rPr>
+              <m:t>s</m:t>
+            </m:r>
+          </m:e>
+          <m:sub>
+            <m:r>
+              <w:rPr>
+                <w:rFonts w:ascii="Cambria Math" w:eastAsiaTheme="minorEastAsia" w:hAnsi="Cambria Math"/>
+              </w:rPr>
+              <m:t>1</m:t>
+            </m:r>
+          </m:sub>
+        </m:sSub>
+        <m:r>
+          <w:rPr>
+            <w:rFonts w:ascii="Cambria Math" w:eastAsiaTheme="minorEastAsia" w:hAnsi="Cambria Math"/>
+          </w:rPr>
+          <m:t>,</m:t>
+        </m:r>
+        <m:sSub>
+          <m:sSubPr>
+            <m:ctrlPr>
+              <w:rPr>
+                <w:rFonts w:ascii="Cambria Math" w:eastAsiaTheme="minorEastAsia" w:hAnsi="Cambria Math"/>
+                <w:i/>
+              </w:rPr>
+            </m:ctrlPr>
+          </m:sSubPr>
+          <m:e>
+            <m:r>
+              <w:rPr>
+                <w:rFonts w:ascii="Cambria Math" w:eastAsiaTheme="minorEastAsia" w:hAnsi="Cambria Math"/>
+              </w:rPr>
+              <m:t>s</m:t>
+            </m:r>
+          </m:e>
+          <m:sub>
+            <m:r>
+              <w:rPr>
+                <w:rFonts w:ascii="Cambria Math" w:eastAsiaTheme="minorEastAsia" w:hAnsi="Cambria Math"/>
+              </w:rPr>
+              <m:t>2</m:t>
+            </m:r>
+          </m:sub>
+        </m:sSub>
+        <m:r>
+          <w:rPr>
+            <w:rFonts w:ascii="Cambria Math" w:eastAsiaTheme="minorEastAsia" w:hAnsi="Cambria Math"/>
+          </w:rPr>
+          <m:t>)</m:t>
+        </m:r>
+      </m:oMath>
+      <w:r>
+        <w:rPr>
+          <w:rFonts w:eastAsiaTheme="minorEastAsia" w:hint="cs"/>
+          <w:rtl/>
+        </w:rPr>
+        <w:t xml:space="preserve">. </w:t>
+      </w:r>
+      <w:r>
+        <w:rPr>
+          <w:rFonts w:eastAsiaTheme="minorEastAsia" w:hint="cs"/>
+          <w:rtl/>
+        </w:rPr>
+        <w:t>הנחה סבירה היא ש</w:t>
+      </w:r>
+      <w:r>
+        <w:rPr>
+          <w:rFonts w:eastAsiaTheme="minorEastAsia" w:hint="cs"/>
+          <w:rtl/>
+        </w:rPr>
+        <w:t>ככל שקיימים יותר רכבים באזור מסויים, כך הכבישים באזור יותר פקוקים, ולכן כמות הרכבים באזור ככל הנראה תשפיע על העומס בכביש שמעניין אותנו.</w:t>
+      </w:r>
+    </w:p>
+    <w:p>
+      <w:pPr>
+        <w:pStyle w:val="ListParagraph"/>
+        <w:numPr>
+          <w:ilvl w:val="1"/>
+          <w:numId w:val="3"/>
+        </w:numPr>
+      </w:pPr>
+      <w:r>
+        <w:rPr>
+          <w:rFonts w:hint="cs"/>
+          <w:rtl/>
+        </w:rPr>
+        <w:t>עבור הדוגמא שכתבנו בשאלה 6</w:t>
+      </w:r>
+      <w:r>
+        <w:rPr>
+          <w:rFonts w:hint="cs"/>
+          <w:rtl/>
+        </w:rPr>
+        <w:t xml:space="preserve"> </w:t>
+      </w:r>
+      <w:r>
+        <w:rPr>
+          <w:rFonts w:hint="cs"/>
+          <w:rtl/>
+        </w:rPr>
+        <w:t>שבה השתמשנו ב</w:t>
+      </w:r>
+      <w:r>
+        <w:rPr>
+          <w:rFonts w:hint="cs"/>
+          <w:rtl/>
+        </w:rPr>
+        <w:t>פונקציית המחיר הישנה</w:t>
+      </w:r>
+      <w:r>
+        <w:rPr>
+          <w:rFonts w:hint="cs"/>
+          <w:rtl/>
+        </w:rPr>
+        <w:t>, התוצאה של האלגוריתם</w:t>
+      </w:r>
+      <w:r>
+        <w:rPr>
+          <w:rFonts w:hint="cs"/>
+          <w:rtl/>
+        </w:rPr>
+        <w:t xml:space="preserve"> לא תהיה אופטימלית.</w:t>
+      </w:r>
+      <w:r>
+        <w:rPr>
+          <w:rFonts w:hint="cs"/>
+          <w:rtl/>
+        </w:rPr>
+        <w:t xml:space="preserve"> </w:t>
+      </w:r>
+    </w:p>
+    <w:p>
+      <w:pPr>
+        <w:pStyle w:val="ListParagraph"/>
+        <w:ind w:left="1440"/>
+        <w:rPr>
+          <w:rtl/>
+        </w:rPr>
+      </w:pPr>
+      <w:r>
+        <w:rPr>
+          <w:rFonts w:hint="cs"/>
+          <w:rtl/>
+        </w:rPr>
+        <w:t>לעומת זאת</w:t>
+      </w:r>
+      <w:r>
+        <w:rPr>
+          <w:rFonts w:hint="cs"/>
+          <w:rtl/>
+        </w:rPr>
+        <w:t xml:space="preserve"> עבור אותו מקרה, פונקציית המחיר החדשה</w:t>
+      </w:r>
+      <w:r>
+        <w:rPr>
+          <w:rFonts w:hint="cs"/>
+          <w:rtl/>
+        </w:rPr>
+        <w:t xml:space="preserve"> תעריך כבר בשעה 6, שכאשר פיטר יגיע לנתניה יהיו פקקים באותו אזור. לכן מראש היא תבחר מסלול עוקף, כדוגמת כביש 4, אשר יהיה אומנם איטי יותר מבחינת מהירות הנסיעה, אך יתחמק מהפקקים העתידיים.</w:t>
+      </w:r>
+      <w:r>
+        <w:rPr>
+          <w:rFonts w:hint="cs"/>
+          <w:rtl/>
+        </w:rPr>
+        <w:t xml:space="preserve"> לכן </w:t>
+      </w:r>
+      <w:r>
+        <w:rPr>
+          <w:rFonts w:hint="cs"/>
+          <w:rtl/>
+        </w:rPr>
+        <w:t xml:space="preserve">בסך הכל פיטר יגיע </w:t>
+      </w:r>
+      <w:r>
+        <w:rPr>
+          <w:rFonts w:hint="cs"/>
+          <w:rtl/>
+        </w:rPr>
+        <w:t>מוקדם יותר בעזרת הפונקציה החדשה. הפונקציה תבחר את המסלול המהיר ביותר בהתחשב בכלל הפרמטרים</w:t>
+      </w:r>
+      <w:r>
+        <w:rPr>
+          <w:rFonts w:hint="cs"/>
+          <w:rtl/>
+        </w:rPr>
+        <w:t xml:space="preserve"> ולכן </w:t>
+      </w:r>
+      <w:r>
+        <w:rPr>
+          <w:rFonts w:hint="cs"/>
+          <w:rtl/>
+        </w:rPr>
+        <w:t>זהו פתרון אופטימלי.</w:t>
+      </w:r>
+    </w:p>
+    <w:p>
+      <w:pPr>
+        <w:pStyle w:val="ListParagraph"/>
+        <w:numPr>
+          <w:ilvl w:val="1"/>
+          <w:numId w:val="3"/>
+        </w:numPr>
+        <w:rPr>
+          <w:rFonts w:hint="cs"/>
+          <w:rtl/>
+        </w:rPr>
+      </w:pPr>
+      <w:r>
+        <w:rPr>
+          <w:rFonts w:hint="cs"/>
+          <w:rtl/>
+        </w:rPr>
+        <w:t xml:space="preserve">פונקציית המחיר החדשה תהיה לא אופטימלית במקרה שבו העומס בכבישים ביום מסויים חורג </w:t>
+      </w:r>
+    </w:p>
+    <w:p>
+      <w:pPr>
+        <w:pStyle w:val="ListParagraph"/>
+        <w:rPr>
+          <w:rFonts w:hint="cs"/>
+          <w:rtl/>
+        </w:rPr>
+      </w:pPr>
     </w:p>
     <w:sectPr>
       <w:pgSz w:w="11906" w:h="16838"/>
@@ -348,8 +2938,8 @@
   <w:abstractNum w:abstractNumId="0" w15:restartNumberingAfterBreak="0">
     <w:nsid w:val="0DB86E00"/>
     <w:multiLevelType w:val="hybridMultilevel"/>
-    <w:tmpl w:val="7C322AA2"/>
-    <w:lvl w:ilvl="0" w:tplc="0409000F">
+    <w:tmpl w:val="F62693F2"/>
+    <w:lvl w:ilvl="0" w:tplc="1D825032">
       <w:start w:val="1"/>
       <w:numFmt w:val="decimal"/>
       <w:lvlText w:val="%1."/>
@@ -359,9 +2949,10 @@
       </w:pPr>
       <w:rPr>
         <w:rFonts w:hint="default"/>
+        <w:lang w:bidi="he-IL"/>
       </w:rPr>
     </w:lvl>
-    <w:lvl w:ilvl="1" w:tplc="04090019" w:tentative="1">
+    <w:lvl w:ilvl="1" w:tplc="04090019">
       <w:start w:val="1"/>
       <w:numFmt w:val="lowerLetter"/>
       <w:lvlText w:val="%2."/>
@@ -435,6 +3026,184 @@
     </w:lvl>
   </w:abstractNum>
   <w:abstractNum w:abstractNumId="1" w15:restartNumberingAfterBreak="0">
+    <w:nsid w:val="608A65CB"/>
+    <w:multiLevelType w:val="hybridMultilevel"/>
+    <w:tmpl w:val="AE6A9422"/>
+    <w:lvl w:ilvl="0" w:tplc="B0FAFCEE">
+      <w:start w:val="4"/>
+      <w:numFmt w:val="decimal"/>
+      <w:lvlText w:val="%1."/>
+      <w:lvlJc w:val="left"/>
+      <w:pPr>
+        <w:ind w:left="720" w:hanging="360"/>
+      </w:pPr>
+      <w:rPr>
+        <w:rFonts w:hint="default"/>
+      </w:rPr>
+    </w:lvl>
+    <w:lvl w:ilvl="1" w:tplc="04090019">
+      <w:start w:val="1"/>
+      <w:numFmt w:val="lowerLetter"/>
+      <w:lvlText w:val="%2."/>
+      <w:lvlJc w:val="left"/>
+      <w:pPr>
+        <w:ind w:left="1440" w:hanging="360"/>
+      </w:pPr>
+    </w:lvl>
+    <w:lvl w:ilvl="2" w:tplc="0409001B" w:tentative="1">
+      <w:start w:val="1"/>
+      <w:numFmt w:val="lowerRoman"/>
+      <w:lvlText w:val="%3."/>
+      <w:lvlJc w:val="right"/>
+      <w:pPr>
+        <w:ind w:left="2160" w:hanging="180"/>
+      </w:pPr>
+    </w:lvl>
+    <w:lvl w:ilvl="3" w:tplc="0409000F" w:tentative="1">
+      <w:start w:val="1"/>
+      <w:numFmt w:val="decimal"/>
+      <w:lvlText w:val="%4."/>
+      <w:lvlJc w:val="left"/>
+      <w:pPr>
+        <w:ind w:left="2880" w:hanging="360"/>
+      </w:pPr>
+    </w:lvl>
+    <w:lvl w:ilvl="4" w:tplc="04090019" w:tentative="1">
+      <w:start w:val="1"/>
+      <w:numFmt w:val="lowerLetter"/>
+      <w:lvlText w:val="%5."/>
+      <w:lvlJc w:val="left"/>
+      <w:pPr>
+        <w:ind w:left="3600" w:hanging="360"/>
+      </w:pPr>
+    </w:lvl>
+    <w:lvl w:ilvl="5" w:tplc="0409001B" w:tentative="1">
+      <w:start w:val="1"/>
+      <w:numFmt w:val="lowerRoman"/>
+      <w:lvlText w:val="%6."/>
+      <w:lvlJc w:val="right"/>
+      <w:pPr>
+        <w:ind w:left="4320" w:hanging="180"/>
+      </w:pPr>
+    </w:lvl>
+    <w:lvl w:ilvl="6" w:tplc="0409000F" w:tentative="1">
+      <w:start w:val="1"/>
+      <w:numFmt w:val="decimal"/>
+      <w:lvlText w:val="%7."/>
+      <w:lvlJc w:val="left"/>
+      <w:pPr>
+        <w:ind w:left="5040" w:hanging="360"/>
+      </w:pPr>
+    </w:lvl>
+    <w:lvl w:ilvl="7" w:tplc="04090019" w:tentative="1">
+      <w:start w:val="1"/>
+      <w:numFmt w:val="lowerLetter"/>
+      <w:lvlText w:val="%8."/>
+      <w:lvlJc w:val="left"/>
+      <w:pPr>
+        <w:ind w:left="5760" w:hanging="360"/>
+      </w:pPr>
+    </w:lvl>
+    <w:lvl w:ilvl="8" w:tplc="0409001B" w:tentative="1">
+      <w:start w:val="1"/>
+      <w:numFmt w:val="lowerRoman"/>
+      <w:lvlText w:val="%9."/>
+      <w:lvlJc w:val="right"/>
+      <w:pPr>
+        <w:ind w:left="6480" w:hanging="180"/>
+      </w:pPr>
+    </w:lvl>
+  </w:abstractNum>
+  <w:abstractNum w:abstractNumId="2" w15:restartNumberingAfterBreak="0">
+    <w:nsid w:val="7C6A4CE7"/>
+    <w:multiLevelType w:val="hybridMultilevel"/>
+    <w:tmpl w:val="FA2E61AE"/>
+    <w:lvl w:ilvl="0" w:tplc="3FD0721C">
+      <w:start w:val="8"/>
+      <w:numFmt w:val="decimal"/>
+      <w:lvlText w:val="%1."/>
+      <w:lvlJc w:val="left"/>
+      <w:pPr>
+        <w:ind w:left="720" w:hanging="360"/>
+      </w:pPr>
+      <w:rPr>
+        <w:rFonts w:hint="default"/>
+      </w:rPr>
+    </w:lvl>
+    <w:lvl w:ilvl="1" w:tplc="04090019">
+      <w:start w:val="1"/>
+      <w:numFmt w:val="lowerLetter"/>
+      <w:lvlText w:val="%2."/>
+      <w:lvlJc w:val="left"/>
+      <w:pPr>
+        <w:ind w:left="1440" w:hanging="360"/>
+      </w:pPr>
+    </w:lvl>
+    <w:lvl w:ilvl="2" w:tplc="0409001B" w:tentative="1">
+      <w:start w:val="1"/>
+      <w:numFmt w:val="lowerRoman"/>
+      <w:lvlText w:val="%3."/>
+      <w:lvlJc w:val="right"/>
+      <w:pPr>
+        <w:ind w:left="2160" w:hanging="180"/>
+      </w:pPr>
+    </w:lvl>
+    <w:lvl w:ilvl="3" w:tplc="0409000F" w:tentative="1">
+      <w:start w:val="1"/>
+      <w:numFmt w:val="decimal"/>
+      <w:lvlText w:val="%4."/>
+      <w:lvlJc w:val="left"/>
+      <w:pPr>
+        <w:ind w:left="2880" w:hanging="360"/>
+      </w:pPr>
+    </w:lvl>
+    <w:lvl w:ilvl="4" w:tplc="04090019" w:tentative="1">
+      <w:start w:val="1"/>
+      <w:numFmt w:val="lowerLetter"/>
+      <w:lvlText w:val="%5."/>
+      <w:lvlJc w:val="left"/>
+      <w:pPr>
+        <w:ind w:left="3600" w:hanging="360"/>
+      </w:pPr>
+    </w:lvl>
+    <w:lvl w:ilvl="5" w:tplc="0409001B" w:tentative="1">
+      <w:start w:val="1"/>
+      <w:numFmt w:val="lowerRoman"/>
+      <w:lvlText w:val="%6."/>
+      <w:lvlJc w:val="right"/>
+      <w:pPr>
+        <w:ind w:left="4320" w:hanging="180"/>
+      </w:pPr>
+    </w:lvl>
+    <w:lvl w:ilvl="6" w:tplc="0409000F" w:tentative="1">
+      <w:start w:val="1"/>
+      <w:numFmt w:val="decimal"/>
+      <w:lvlText w:val="%7."/>
+      <w:lvlJc w:val="left"/>
+      <w:pPr>
+        <w:ind w:left="5040" w:hanging="360"/>
+      </w:pPr>
+    </w:lvl>
+    <w:lvl w:ilvl="7" w:tplc="04090019" w:tentative="1">
+      <w:start w:val="1"/>
+      <w:numFmt w:val="lowerLetter"/>
+      <w:lvlText w:val="%8."/>
+      <w:lvlJc w:val="left"/>
+      <w:pPr>
+        <w:ind w:left="5760" w:hanging="360"/>
+      </w:pPr>
+    </w:lvl>
+    <w:lvl w:ilvl="8" w:tplc="0409001B" w:tentative="1">
+      <w:start w:val="1"/>
+      <w:numFmt w:val="lowerRoman"/>
+      <w:lvlText w:val="%9."/>
+      <w:lvlJc w:val="right"/>
+      <w:pPr>
+        <w:ind w:left="6480" w:hanging="180"/>
+      </w:pPr>
+    </w:lvl>
+  </w:abstractNum>
+  <w:abstractNum w:abstractNumId="3" w15:restartNumberingAfterBreak="0">
     <w:nsid w:val="7E2C3EE3"/>
     <w:multiLevelType w:val="hybridMultilevel"/>
     <w:tmpl w:val="0220E854"/>
@@ -450,7 +3219,7 @@
         <w:rFonts w:ascii="Symbol" w:eastAsiaTheme="minorHAnsi" w:hAnsi="Symbol" w:cstheme="minorBidi" w:hint="default"/>
       </w:rPr>
     </w:lvl>
-    <w:lvl w:ilvl="1" w:tplc="04090003" w:tentative="1">
+    <w:lvl w:ilvl="1" w:tplc="04090003">
       <w:start w:val="1"/>
       <w:numFmt w:val="bullet"/>
       <w:lvlText w:val="o"/>
@@ -551,6 +3320,12 @@
     <w:abstractNumId w:val="0"/>
   </w:num>
   <w:num w:numId="2">
+    <w:abstractNumId w:val="3"/>
+  </w:num>
+  <w:num w:numId="3">
+    <w:abstractNumId w:val="2"/>
+  </w:num>
+  <w:num w:numId="4">
     <w:abstractNumId w:val="1"/>
   </w:num>
 </w:numbering>

</xml_diff>

<commit_message>
more changes to the dry part
</commit_message>
<xml_diff>
--- a/HW1/יבש.docx
+++ b/HW1/יבש.docx
@@ -4,9 +4,72 @@
   <w:body>
     <w:p>
       <w:pPr>
+        <w:jc w:val="center"/>
         <w:rPr>
           <w:b/>
           <w:bCs/>
+          <w:sz w:val="56"/>
+          <w:szCs w:val="56"/>
+          <w:rtl/>
+        </w:rPr>
+      </w:pPr>
+    </w:p>
+    <w:p>
+      <w:pPr>
+        <w:jc w:val="center"/>
+        <w:rPr>
+          <w:b/>
+          <w:bCs/>
+          <w:sz w:val="56"/>
+          <w:szCs w:val="56"/>
+          <w:rtl/>
+        </w:rPr>
+      </w:pPr>
+    </w:p>
+    <w:p>
+      <w:pPr>
+        <w:jc w:val="center"/>
+        <w:rPr>
+          <w:b/>
+          <w:bCs/>
+          <w:sz w:val="56"/>
+          <w:szCs w:val="56"/>
+          <w:rtl/>
+        </w:rPr>
+      </w:pPr>
+    </w:p>
+    <w:p>
+      <w:pPr>
+        <w:jc w:val="center"/>
+        <w:rPr>
+          <w:b/>
+          <w:bCs/>
+          <w:sz w:val="56"/>
+          <w:szCs w:val="56"/>
+          <w:rtl/>
+        </w:rPr>
+      </w:pPr>
+    </w:p>
+    <w:p>
+      <w:pPr>
+        <w:jc w:val="center"/>
+        <w:rPr>
+          <w:b/>
+          <w:bCs/>
+          <w:sz w:val="56"/>
+          <w:szCs w:val="56"/>
+          <w:rtl/>
+        </w:rPr>
+      </w:pPr>
+    </w:p>
+    <w:p>
+      <w:pPr>
+        <w:jc w:val="center"/>
+        <w:rPr>
+          <w:b/>
+          <w:bCs/>
+          <w:sz w:val="56"/>
+          <w:szCs w:val="56"/>
           <w:rtl/>
         </w:rPr>
       </w:pPr>
@@ -15,8 +78,235 @@
           <w:rFonts w:hint="cs"/>
           <w:b/>
           <w:bCs/>
-          <w:rtl/>
-        </w:rPr>
+          <w:sz w:val="56"/>
+          <w:szCs w:val="56"/>
+          <w:rtl/>
+        </w:rPr>
+        <w:t>מבוא לבינה מלאכותית</w:t>
+      </w:r>
+      <w:r>
+        <w:rPr>
+          <w:rFonts w:hint="cs"/>
+          <w:b/>
+          <w:bCs/>
+          <w:sz w:val="56"/>
+          <w:szCs w:val="56"/>
+          <w:rtl/>
+        </w:rPr>
+        <w:t xml:space="preserve"> </w:t>
+      </w:r>
+      <w:r>
+        <w:rPr>
+          <w:b/>
+          <w:bCs/>
+          <w:sz w:val="56"/>
+          <w:szCs w:val="56"/>
+          <w:rtl/>
+        </w:rPr>
+        <w:t>–</w:t>
+      </w:r>
+      <w:r>
+        <w:rPr>
+          <w:rFonts w:hint="cs"/>
+          <w:b/>
+          <w:bCs/>
+          <w:sz w:val="56"/>
+          <w:szCs w:val="56"/>
+          <w:rtl/>
+        </w:rPr>
+        <w:t xml:space="preserve"> </w:t>
+      </w:r>
+      <w:r>
+        <w:rPr>
+          <w:rFonts w:hint="cs"/>
+          <w:b/>
+          <w:bCs/>
+          <w:sz w:val="56"/>
+          <w:szCs w:val="56"/>
+          <w:rtl/>
+        </w:rPr>
+        <w:t>236501</w:t>
+      </w:r>
+    </w:p>
+    <w:p>
+      <w:pPr>
+        <w:jc w:val="center"/>
+        <w:rPr>
+          <w:b/>
+          <w:bCs/>
+          <w:sz w:val="52"/>
+          <w:szCs w:val="52"/>
+          <w:rtl/>
+        </w:rPr>
+      </w:pPr>
+      <w:r>
+        <w:rPr>
+          <w:rFonts w:hint="cs"/>
+          <w:b/>
+          <w:bCs/>
+          <w:sz w:val="52"/>
+          <w:szCs w:val="52"/>
+          <w:rtl/>
+        </w:rPr>
+        <w:t xml:space="preserve">תרגיל </w:t>
+      </w:r>
+      <w:r>
+        <w:rPr>
+          <w:rFonts w:hint="cs"/>
+          <w:b/>
+          <w:bCs/>
+          <w:sz w:val="52"/>
+          <w:szCs w:val="52"/>
+          <w:rtl/>
+        </w:rPr>
+        <w:t>1</w:t>
+      </w:r>
+    </w:p>
+    <w:p>
+      <w:pPr>
+        <w:rPr>
+          <w:b/>
+          <w:bCs/>
+          <w:sz w:val="32"/>
+          <w:szCs w:val="32"/>
+          <w:rtl/>
+        </w:rPr>
+      </w:pPr>
+    </w:p>
+    <w:p>
+      <w:pPr>
+        <w:rPr>
+          <w:rtl/>
+        </w:rPr>
+      </w:pPr>
+    </w:p>
+    <w:p>
+      <w:pPr>
+        <w:rPr>
+          <w:rtl/>
+        </w:rPr>
+      </w:pPr>
+    </w:p>
+    <w:p>
+      <w:pPr>
+        <w:jc w:val="center"/>
+        <w:rPr>
+          <w:b/>
+          <w:bCs/>
+          <w:rtl/>
+        </w:rPr>
+      </w:pPr>
+      <w:r>
+        <w:rPr>
+          <w:rFonts w:hint="cs"/>
+          <w:b/>
+          <w:bCs/>
+          <w:sz w:val="32"/>
+          <w:szCs w:val="32"/>
+          <w:rtl/>
+        </w:rPr>
+        <w:t>מגישים</w:t>
+      </w:r>
+      <w:r>
+        <w:rPr>
+          <w:rFonts w:hint="cs"/>
+          <w:b/>
+          <w:bCs/>
+          <w:rtl/>
+        </w:rPr>
+        <w:t>:</w:t>
+      </w:r>
+    </w:p>
+    <w:p>
+      <w:pPr>
+        <w:jc w:val="center"/>
+        <w:rPr>
+          <w:sz w:val="28"/>
+          <w:szCs w:val="28"/>
+          <w:rtl/>
+        </w:rPr>
+      </w:pPr>
+      <w:r>
+        <w:rPr>
+          <w:rFonts w:hint="cs"/>
+          <w:sz w:val="28"/>
+          <w:szCs w:val="28"/>
+          <w:rtl/>
+        </w:rPr>
+        <w:t>איתי כספי 201239480</w:t>
+      </w:r>
+    </w:p>
+    <w:p>
+      <w:pPr>
+        <w:jc w:val="center"/>
+        <w:rPr>
+          <w:sz w:val="28"/>
+          <w:szCs w:val="28"/>
+          <w:rtl/>
+        </w:rPr>
+      </w:pPr>
+      <w:r>
+        <w:rPr>
+          <w:rFonts w:hint="cs"/>
+          <w:sz w:val="28"/>
+          <w:szCs w:val="28"/>
+          <w:rtl/>
+        </w:rPr>
+        <w:t>אורן קליין</w:t>
+      </w:r>
+      <w:r>
+        <w:rPr>
+          <w:rFonts w:hint="cs"/>
+          <w:sz w:val="28"/>
+          <w:szCs w:val="28"/>
+          <w:rtl/>
+        </w:rPr>
+        <w:t xml:space="preserve"> </w:t>
+      </w:r>
+      <w:r>
+        <w:rPr>
+          <w:rFonts w:hint="cs"/>
+          <w:sz w:val="28"/>
+          <w:szCs w:val="28"/>
+          <w:rtl/>
+        </w:rPr>
+        <w:t>302629605</w:t>
+      </w:r>
+    </w:p>
+    <w:p>
+      <w:pPr>
+        <w:bidi w:val="0"/>
+        <w:rPr>
+          <w:b/>
+          <w:bCs/>
+          <w:rtl/>
+        </w:rPr>
+      </w:pPr>
+      <w:r>
+        <w:rPr>
+          <w:b/>
+          <w:bCs/>
+          <w:rtl/>
+        </w:rPr>
+        <w:br w:type="page"/>
+      </w:r>
+    </w:p>
+    <w:p>
+      <w:pPr>
+        <w:rPr>
+          <w:b/>
+          <w:bCs/>
+          <w:rtl/>
+        </w:rPr>
+      </w:pPr>
+      <w:r>
+        <w:rPr>
+          <w:rFonts w:hint="cs"/>
+          <w:b/>
+          <w:bCs/>
+          <w:rtl/>
+        </w:rPr>
+        <w:lastRenderedPageBreak/>
         <w:t xml:space="preserve">חלק 1 </w:t>
       </w:r>
       <w:r>
@@ -967,6 +1257,86 @@
     </w:p>
     <w:p>
       <w:pPr>
+        <w:pStyle w:val="ListParagraph"/>
+        <w:rPr>
+          <w:rFonts w:hint="cs"/>
+          <w:rtl/>
+        </w:rPr>
+      </w:pPr>
+      <w:r>
+        <w:rPr>
+          <w:rFonts w:hint="cs"/>
+          <w:rtl/>
+        </w:rPr>
+        <w:t xml:space="preserve">מהגרפים ניתן לראות </w:t>
+      </w:r>
+      <w:r>
+        <w:rPr>
+          <w:rFonts w:hint="cs"/>
+          <w:rtl/>
+        </w:rPr>
+        <w:t>שני</w:t>
+      </w:r>
+      <w:bookmarkStart w:id="0" w:name="_GoBack"/>
+      <w:bookmarkEnd w:id="0"/>
+      <w:r>
+        <w:rPr>
+          <w:rFonts w:hint="cs"/>
+          <w:rtl/>
+        </w:rPr>
+        <w:t xml:space="preserve"> מאפיינים חשובים </w:t>
+      </w:r>
+      <w:r>
+        <w:rPr>
+          <w:rtl/>
+        </w:rPr>
+        <w:t>–</w:t>
+      </w:r>
+      <w:r>
+        <w:rPr>
+          <w:rFonts w:hint="cs"/>
+          <w:rtl/>
+        </w:rPr>
+        <w:t xml:space="preserve"> </w:t>
+      </w:r>
+    </w:p>
+    <w:p>
+      <w:pPr>
+        <w:pStyle w:val="ListParagraph"/>
+        <w:numPr>
+          <w:ilvl w:val="0"/>
+          <w:numId w:val="2"/>
+        </w:numPr>
+        <w:rPr>
+          <w:rFonts w:hint="cs"/>
+        </w:rPr>
+      </w:pPr>
+      <w:r>
+        <w:rPr>
+          <w:rFonts w:hint="cs"/>
+          <w:rtl/>
+        </w:rPr>
+        <w:t>הזמן המשוערך על ידי היוריסטיקה קטן תמיד בפקטור של 2000 מזמן הנסיעה בפועל. מהבדל זה ניתן לראות שפונקציה היוריסטית קבילה (לפחות עבור מקרים אלו). ההבדל הגיוני כיוון שעבור הפונקציה היוריסטית לקחנו מהירות מקסימלית ומרחק מינימלי בין המקור ליעד, ולעומת זאת עבור פונקציית המחיר יתכנו מסלולים מורכבים שמהירות הנסיעה בהם נמוכה מהמהירות המקסימלית.</w:t>
+      </w:r>
+    </w:p>
+    <w:p>
+      <w:pPr>
+        <w:pStyle w:val="ListParagraph"/>
+        <w:numPr>
+          <w:ilvl w:val="0"/>
+          <w:numId w:val="2"/>
+        </w:numPr>
+      </w:pPr>
+      <w:r>
+        <w:rPr>
+          <w:rFonts w:hint="cs"/>
+          <w:rtl/>
+        </w:rPr>
+        <w:t>ניתן לראות באופן בולט כי קיימת תלות בין הפונקציה היוריסטית ופונקציית המחיר, ולכן הגרפים של שתי הפונקציות מתנהגות בצורה דומה. כאשר הפונקצייה היוריסטית משערכת זמן קצר, הזמן בפועל הוא קצר. כאשר היא משערכת זמן ארוך, הזמן בפועל הוא ארוך. מאפיין זה מעיד על כך ששימוש בפונקצייה היוריסטית זו הוא משמעותי לטובת מציאת מסלולים מהירים.</w:t>
+      </w:r>
+    </w:p>
+    <w:p>
+      <w:pPr>
         <w:rPr>
           <w:b/>
           <w:bCs/>
@@ -987,6 +1357,7 @@
           <w:bCs/>
           <w:rtl/>
         </w:rPr>
+        <w:lastRenderedPageBreak/>
         <w:t xml:space="preserve">חלק 3 </w:t>
       </w:r>
       <w:r>
@@ -3375,16 +3746,7 @@
           <w:rFonts w:hint="cs"/>
           <w:rtl/>
         </w:rPr>
-        <w:t xml:space="preserve"> תעריך כבר בשעה 6, שכאשר פיטר יגיע לנתניה יהיו פקקים באותו אזור. לכן מראש היא תבחר מסלול עוקף, כדוגמת כביש 4, אשר יהיה אומנם איטי יותר מבחינת מהירות הנסיעה, אך יתחמק מהפקקי</w:t>
-      </w:r>
-      <w:bookmarkStart w:id="0" w:name="_GoBack"/>
-      <w:bookmarkEnd w:id="0"/>
-      <w:r>
-        <w:rPr>
-          <w:rFonts w:hint="cs"/>
-          <w:rtl/>
-        </w:rPr>
-        <w:t>ם העתידיים.</w:t>
+        <w:t xml:space="preserve"> תעריך כבר בשעה 6, שכאשר פיטר יגיע לנתניה יהיו פקקים באותו אזור. לכן מראש היא תבחר מסלול עוקף, כדוגמת כביש 4, אשר יהיה אומנם איטי יותר מבחינת מהירות הנסיעה, אך יתחמק מהפקקים העתידיים.</w:t>
       </w:r>
       <w:r>
         <w:rPr>
@@ -3450,6 +3812,7 @@
         <w:pStyle w:val="ListParagraph"/>
         <w:ind w:left="1440"/>
         <w:rPr>
+          <w:rFonts w:hint="cs"/>
           <w:rtl/>
         </w:rPr>
       </w:pPr>

</xml_diff>

<commit_message>
astar random tests. tests 4-5 not working :(
</commit_message>
<xml_diff>
--- a/HW1/יבש.docx
+++ b/HW1/יבש.docx
@@ -1206,7 +1206,15 @@
           <w:i/>
           <w:rtl/>
         </w:rPr>
-        <w:t>ולכן הפונקציה היוריסטית קבילה.</w:t>
+        <w:t xml:space="preserve">ולכן </w:t>
+      </w:r>
+      <w:r>
+        <w:rPr>
+          <w:rFonts w:hint="cs"/>
+          <w:i/>
+          <w:rtl/>
+        </w:rPr>
+        <w:t>הפונקציה היוריסטית קבילה.</w:t>
       </w:r>
       <w:r>
         <w:rPr>
@@ -1221,9 +1229,8 @@
       <w:pPr>
         <w:pStyle w:val="ListParagraph"/>
         <w:rPr>
-          <w:rFonts w:eastAsiaTheme="minorEastAsia" w:hint="cs"/>
+          <w:rFonts w:eastAsiaTheme="minorEastAsia"/>
           <w:i/>
-          <w:rtl/>
         </w:rPr>
       </w:pPr>
       <w:r>
@@ -1243,32 +1250,193 @@
           <w:numId w:val="4"/>
         </w:numPr>
         <w:rPr>
-          <w:highlight w:val="yellow"/>
-        </w:rPr>
-      </w:pPr>
-      <w:r>
-        <w:rPr>
-          <w:rFonts w:hint="cs"/>
-          <w:highlight w:val="yellow"/>
-          <w:rtl/>
-        </w:rPr>
-        <w:t>להציג גרף ולנתח אותו</w:t>
+          <w:rFonts w:hint="cs"/>
+        </w:rPr>
+      </w:pPr>
+      <w:r>
+        <w:rPr>
+          <w:rFonts w:hint="cs"/>
+          <w:rtl/>
+        </w:rPr>
+        <w:t>יצרנו 20 מסלולים לא ריקים באופן רנדומלי והצגנו אותם על מפה:</w:t>
       </w:r>
     </w:p>
     <w:p>
       <w:pPr>
         <w:pStyle w:val="ListParagraph"/>
-        <w:rPr>
-          <w:rFonts w:hint="cs"/>
-          <w:rtl/>
-        </w:rPr>
-      </w:pPr>
-      <w:r>
-        <w:rPr>
-          <w:rFonts w:hint="cs"/>
-          <w:rtl/>
-        </w:rPr>
-        <w:t xml:space="preserve">מהגרפים ניתן לראות </w:t>
+      </w:pPr>
+      <w:r>
+        <w:rPr>
+          <w:noProof/>
+        </w:rPr>
+        <w:lastRenderedPageBreak/>
+        <w:drawing>
+          <wp:inline distT="0" distB="0" distL="0" distR="0" wp14:anchorId="66976EDB" wp14:editId="2081151B">
+            <wp:extent cx="5267325" cy="4095750"/>
+            <wp:effectExtent l="0" t="0" r="9525" b="0"/>
+            <wp:docPr id="1" name="Picture 1"/>
+            <wp:cNvGraphicFramePr>
+              <a:graphicFrameLocks xmlns:a="http://schemas.openxmlformats.org/drawingml/2006/main" noChangeAspect="1"/>
+            </wp:cNvGraphicFramePr>
+            <a:graphic xmlns:a="http://schemas.openxmlformats.org/drawingml/2006/main">
+              <a:graphicData uri="http://schemas.openxmlformats.org/drawingml/2006/picture">
+                <pic:pic xmlns:pic="http://schemas.openxmlformats.org/drawingml/2006/picture">
+                  <pic:nvPicPr>
+                    <pic:cNvPr id="1" name=""/>
+                    <pic:cNvPicPr/>
+                  </pic:nvPicPr>
+                  <pic:blipFill>
+                    <a:blip r:embed="rId5"/>
+                    <a:stretch>
+                      <a:fillRect/>
+                    </a:stretch>
+                  </pic:blipFill>
+                  <pic:spPr>
+                    <a:xfrm>
+                      <a:off x="0" y="0"/>
+                      <a:ext cx="5267325" cy="4095750"/>
+                    </a:xfrm>
+                    <a:prstGeom prst="rect">
+                      <a:avLst/>
+                    </a:prstGeom>
+                  </pic:spPr>
+                </pic:pic>
+              </a:graphicData>
+            </a:graphic>
+          </wp:inline>
+        </w:drawing>
+      </w:r>
+    </w:p>
+    <w:p>
+      <w:pPr>
+        <w:pStyle w:val="ListParagraph"/>
+        <w:rPr>
+          <w:rtl/>
+        </w:rPr>
+      </w:pPr>
+    </w:p>
+    <w:p>
+      <w:pPr>
+        <w:pStyle w:val="ListParagraph"/>
+        <w:rPr>
+          <w:rtl/>
+        </w:rPr>
+      </w:pPr>
+      <w:r>
+        <w:rPr>
+          <w:rFonts w:hint="cs"/>
+          <w:rtl/>
+        </w:rPr>
+        <w:t xml:space="preserve">בנוסף, הצגנו על גרף השוואה בין הזמן המשוערך על ידי הפונקציה היוריסטית </w:t>
+      </w:r>
+      <w:r>
+        <w:rPr>
+          <w:rFonts w:hint="cs"/>
+          <w:rtl/>
+        </w:rPr>
+        <w:t xml:space="preserve">ואת הזמן המשוערך על ידי </w:t>
+      </w:r>
+      <w:r>
+        <w:rPr>
+          <w:rFonts w:hint="cs"/>
+          <w:rtl/>
+        </w:rPr>
+        <w:t>פונקציית המחיר</w:t>
+      </w:r>
+    </w:p>
+    <w:p>
+      <w:pPr>
+        <w:pStyle w:val="ListParagraph"/>
+        <w:jc w:val="center"/>
+        <w:rPr>
+          <w:rFonts w:hint="cs"/>
+          <w:highlight w:val="yellow"/>
+        </w:rPr>
+      </w:pPr>
+      <w:r>
+        <w:rPr>
+          <w:rFonts w:cs="Arial" w:hint="cs"/>
+          <w:noProof/>
+          <w:rtl/>
+        </w:rPr>
+        <w:drawing>
+          <wp:inline distT="0" distB="0" distL="0" distR="0">
+            <wp:extent cx="5274310" cy="3951331"/>
+            <wp:effectExtent l="0" t="0" r="0" b="0"/>
+            <wp:docPr id="4" name="Picture 4"/>
+            <wp:cNvGraphicFramePr>
+              <a:graphicFrameLocks xmlns:a="http://schemas.openxmlformats.org/drawingml/2006/main" noChangeAspect="1"/>
+            </wp:cNvGraphicFramePr>
+            <a:graphic xmlns:a="http://schemas.openxmlformats.org/drawingml/2006/main">
+              <a:graphicData uri="http://schemas.openxmlformats.org/drawingml/2006/picture">
+                <pic:pic xmlns:pic="http://schemas.openxmlformats.org/drawingml/2006/picture">
+                  <pic:nvPicPr>
+                    <pic:cNvPr id="0" name="Picture 3"/>
+                    <pic:cNvPicPr>
+                      <a:picLocks noChangeAspect="1" noChangeArrowheads="1"/>
+                    </pic:cNvPicPr>
+                  </pic:nvPicPr>
+                  <pic:blipFill>
+                    <a:blip r:embed="rId6">
+                      <a:extLst>
+                        <a:ext uri="{28A0092B-C50C-407E-A947-70E740481C1C}">
+                          <a14:useLocalDpi xmlns:a14="http://schemas.microsoft.com/office/drawing/2010/main" val="0"/>
+                        </a:ext>
+                      </a:extLst>
+                    </a:blip>
+                    <a:srcRect/>
+                    <a:stretch>
+                      <a:fillRect/>
+                    </a:stretch>
+                  </pic:blipFill>
+                  <pic:spPr bwMode="auto">
+                    <a:xfrm>
+                      <a:off x="0" y="0"/>
+                      <a:ext cx="5274310" cy="3951331"/>
+                    </a:xfrm>
+                    <a:prstGeom prst="rect">
+                      <a:avLst/>
+                    </a:prstGeom>
+                    <a:noFill/>
+                    <a:ln>
+                      <a:noFill/>
+                    </a:ln>
+                  </pic:spPr>
+                </pic:pic>
+              </a:graphicData>
+            </a:graphic>
+          </wp:inline>
+        </w:drawing>
+      </w:r>
+    </w:p>
+    <w:p>
+      <w:pPr>
+        <w:pStyle w:val="ListParagraph"/>
+        <w:rPr>
+          <w:rFonts w:hint="cs"/>
+          <w:rtl/>
+        </w:rPr>
+      </w:pPr>
+      <w:r>
+        <w:rPr>
+          <w:rFonts w:hint="cs"/>
+          <w:rtl/>
+        </w:rPr>
+        <w:t>מהגר</w:t>
+      </w:r>
+      <w:r>
+        <w:rPr>
+          <w:rFonts w:hint="cs"/>
+          <w:rtl/>
+        </w:rPr>
+        <w:t>ף</w:t>
+      </w:r>
+      <w:r>
+        <w:rPr>
+          <w:rFonts w:hint="cs"/>
+          <w:rtl/>
+        </w:rPr>
+        <w:t xml:space="preserve"> ניתן לראות </w:t>
       </w:r>
       <w:r>
         <w:rPr>
@@ -1277,8 +1445,6 @@
         </w:rPr>
         <w:t>שני</w:t>
       </w:r>
-      <w:bookmarkStart w:id="0" w:name="_GoBack"/>
-      <w:bookmarkEnd w:id="0"/>
       <w:r>
         <w:rPr>
           <w:rFonts w:hint="cs"/>
@@ -1316,7 +1482,60 @@
           <w:rFonts w:hint="cs"/>
           <w:rtl/>
         </w:rPr>
-        <w:t>הזמן המשוערך על ידי היוריסטיקה קטן תמיד בפקטור של 2000 מזמן הנסיעה בפועל. מהבדל זה ניתן לראות שפונקציה היוריסטית קבילה (לפחות עבור מקרים אלו). ההבדל הגיוני כיוון שעבור הפונקציה היוריסטית לקחנו מהירות מקסימלית ומרחק מינימלי בין המקור ליעד, ולעומת זאת עבור פונקציית המחיר יתכנו מסלולים מורכבים שמהירות הנסיעה בהם נמוכה מהמהירות המקסימלית.</w:t>
+        <w:lastRenderedPageBreak/>
+        <w:t xml:space="preserve">הזמן המשוערך על ידי היוריסטיקה קטן תמיד בפקטור של </w:t>
+      </w:r>
+      <w:r>
+        <w:rPr>
+          <w:rFonts w:hint="cs"/>
+          <w:rtl/>
+        </w:rPr>
+        <w:t>בערך פי 2</w:t>
+      </w:r>
+      <w:r>
+        <w:rPr>
+          <w:rFonts w:hint="cs"/>
+          <w:rtl/>
+        </w:rPr>
+        <w:t xml:space="preserve"> מזמן הנסיעה בפועל. מהבדל זה ניתן לראות ש</w:t>
+      </w:r>
+      <w:r>
+        <w:rPr>
+          <w:rFonts w:hint="cs"/>
+          <w:rtl/>
+        </w:rPr>
+        <w:t>ה</w:t>
+      </w:r>
+      <w:r>
+        <w:rPr>
+          <w:rFonts w:hint="cs"/>
+          <w:rtl/>
+        </w:rPr>
+        <w:t>פונקציה היוריסטית קבילה (לפחות עבור מקרים אלו)</w:t>
+      </w:r>
+      <w:r>
+        <w:rPr>
+          <w:rFonts w:hint="cs"/>
+          <w:rtl/>
+        </w:rPr>
+        <w:t>, וחוסמת את ה-</w:t>
+      </w:r>
+      <w:r>
+        <w:t>cost</w:t>
+      </w:r>
+      <w:r>
+        <w:rPr>
+          <w:rFonts w:hint="cs"/>
+          <w:rtl/>
+        </w:rPr>
+        <w:t xml:space="preserve"> מלמטה</w:t>
+      </w:r>
+      <w:r>
+        <w:rPr>
+          <w:rFonts w:hint="cs"/>
+          <w:rtl/>
+        </w:rPr>
+        <w:t>. ההבדל הגיוני כיוון שעבור הפונקציה היוריסטית לקחנו מהירות מקסימלית ומרחק מינימלי בין המקור ליעד, ולעומת זאת עבור פונקציית המחיר יתכנו מסלולים מורכבים שמהירות הנסיעה בהם נמוכה מהמהירות המקסימלית.</w:t>
       </w:r>
     </w:p>
     <w:p>
@@ -1337,7 +1556,30 @@
     </w:p>
     <w:p>
       <w:pPr>
-        <w:rPr>
+        <w:ind w:left="720"/>
+      </w:pPr>
+      <w:r>
+        <w:rPr>
+          <w:rFonts w:hint="cs"/>
+          <w:rtl/>
+        </w:rPr>
+        <w:t xml:space="preserve">בקובץ </w:t>
+      </w:r>
+      <w:r>
+        <w:t>"results/AStarRuns.txt"</w:t>
+      </w:r>
+      <w:r>
+        <w:rPr>
+          <w:rFonts w:hint="cs"/>
+          <w:rtl/>
+        </w:rPr>
+        <w:t xml:space="preserve"> ניתן לראות תוצאות מלאות של ההרצות.</w:t>
+      </w:r>
+    </w:p>
+    <w:p>
+      <w:pPr>
+        <w:rPr>
+          <w:rFonts w:hint="cs"/>
           <w:b/>
           <w:bCs/>
         </w:rPr>
@@ -1357,7 +1599,6 @@
           <w:bCs/>
           <w:rtl/>
         </w:rPr>
-        <w:lastRenderedPageBreak/>
         <w:t xml:space="preserve">חלק 3 </w:t>
       </w:r>
       <w:r>
@@ -3732,6 +3973,7 @@
           <w:rFonts w:hint="cs"/>
           <w:rtl/>
         </w:rPr>
+        <w:lastRenderedPageBreak/>
         <w:t>לעומת זאת</w:t>
       </w:r>
       <w:r>
@@ -3791,6 +4033,9 @@
           <w:ilvl w:val="1"/>
           <w:numId w:val="3"/>
         </w:numPr>
+        <w:rPr>
+          <w:rFonts w:hint="cs"/>
+        </w:rPr>
       </w:pPr>
       <w:r>
         <w:rPr>
@@ -3804,7 +4049,55 @@
           <w:rFonts w:hint="cs"/>
           <w:rtl/>
         </w:rPr>
-        <w:t xml:space="preserve">המחיר החדשה תהיה לא אופטימלית במקרה שבו העומס בכבישים ביום מסויים חורג </w:t>
+        <w:t>המחיר החדשה תהיה לא אופטימלית במקרה שבו העומס בכבישים</w:t>
+      </w:r>
+      <w:r>
+        <w:rPr>
+          <w:rFonts w:hint="cs"/>
+          <w:rtl/>
+        </w:rPr>
+        <w:t xml:space="preserve"> הכלולים במסלול</w:t>
+      </w:r>
+      <w:r>
+        <w:rPr>
+          <w:rFonts w:hint="cs"/>
+          <w:rtl/>
+        </w:rPr>
+        <w:t xml:space="preserve"> ביום מסויים חורג </w:t>
+      </w:r>
+      <w:r>
+        <w:rPr>
+          <w:rFonts w:hint="cs"/>
+          <w:rtl/>
+        </w:rPr>
+        <w:t>מהעומס הרגיל</w:t>
+      </w:r>
+      <w:r>
+        <w:rPr>
+          <w:rFonts w:hint="cs"/>
+          <w:rtl/>
+        </w:rPr>
+        <w:t xml:space="preserve"> בהם</w:t>
+      </w:r>
+      <w:r>
+        <w:rPr>
+          <w:rFonts w:hint="cs"/>
+          <w:rtl/>
+        </w:rPr>
+        <w:t xml:space="preserve">. פונקציית המחיר מתבססת על 3 גורמים עיקריים לפי הביטוי </w:t>
+      </w:r>
+      <w:r>
+        <w:rPr>
+          <w:rtl/>
+        </w:rPr>
+        <w:t>–</w:t>
+      </w:r>
+      <w:r>
+        <w:rPr>
+          <w:rFonts w:hint="cs"/>
+          <w:rtl/>
+        </w:rPr>
+        <w:t xml:space="preserve"> </w:t>
       </w:r>
     </w:p>
     <w:p>
@@ -3812,17 +4105,752 @@
         <w:pStyle w:val="ListParagraph"/>
         <w:ind w:left="1440"/>
         <w:rPr>
-          <w:rFonts w:hint="cs"/>
-          <w:rtl/>
-        </w:rPr>
-      </w:pPr>
-      <w:r>
-        <w:rPr>
-          <w:rFonts w:hint="cs"/>
-          <w:highlight w:val="yellow"/>
-          <w:rtl/>
-        </w:rPr>
-        <w:t>לא עשינו עדיין!</w:t>
+          <w:rtl/>
+        </w:rPr>
+      </w:pPr>
+      <m:oMathPara>
+        <m:oMath>
+          <m:f>
+            <m:fPr>
+              <m:ctrlPr>
+                <w:rPr>
+                  <w:rFonts w:ascii="Cambria Math" w:hAnsi="Cambria Math"/>
+                  <w:i/>
+                </w:rPr>
+              </m:ctrlPr>
+            </m:fPr>
+            <m:num>
+              <m:sSub>
+                <m:sSubPr>
+                  <m:ctrlPr>
+                    <w:rPr>
+                      <w:rFonts w:ascii="Cambria Math" w:hAnsi="Cambria Math"/>
+                      <w:i/>
+                    </w:rPr>
+                  </m:ctrlPr>
+                </m:sSubPr>
+                <m:e>
+                  <m:r>
+                    <w:rPr>
+                      <w:rFonts w:ascii="Cambria Math" w:hAnsi="Cambria Math"/>
+                    </w:rPr>
+                    <m:t>T</m:t>
+                  </m:r>
+                </m:e>
+                <m:sub>
+                  <m:r>
+                    <w:rPr>
+                      <w:rFonts w:ascii="Cambria Math" w:hAnsi="Cambria Math"/>
+                    </w:rPr>
+                    <m:t>r</m:t>
+                  </m:r>
+                </m:sub>
+              </m:sSub>
+              <m:d>
+                <m:dPr>
+                  <m:ctrlPr>
+                    <w:rPr>
+                      <w:rFonts w:ascii="Cambria Math" w:hAnsi="Cambria Math"/>
+                      <w:i/>
+                    </w:rPr>
+                  </m:ctrlPr>
+                </m:dPr>
+                <m:e>
+                  <m:sSub>
+                    <m:sSubPr>
+                      <m:ctrlPr>
+                        <w:rPr>
+                          <w:rFonts w:ascii="Cambria Math" w:hAnsi="Cambria Math"/>
+                          <w:i/>
+                        </w:rPr>
+                      </m:ctrlPr>
+                    </m:sSubPr>
+                    <m:e>
+                      <m:r>
+                        <w:rPr>
+                          <w:rFonts w:ascii="Cambria Math" w:hAnsi="Cambria Math"/>
+                        </w:rPr>
+                        <m:t>s</m:t>
+                      </m:r>
+                    </m:e>
+                    <m:sub>
+                      <m:r>
+                        <w:rPr>
+                          <w:rFonts w:ascii="Cambria Math" w:hAnsi="Cambria Math"/>
+                        </w:rPr>
+                        <m:t>3</m:t>
+                      </m:r>
+                    </m:sub>
+                  </m:sSub>
+                  <m:r>
+                    <w:rPr>
+                      <w:rFonts w:ascii="Cambria Math" w:hAnsi="Cambria Math"/>
+                    </w:rPr>
+                    <m:t>,</m:t>
+                  </m:r>
+                  <m:sSub>
+                    <m:sSubPr>
+                      <m:ctrlPr>
+                        <w:rPr>
+                          <w:rFonts w:ascii="Cambria Math" w:hAnsi="Cambria Math"/>
+                          <w:i/>
+                        </w:rPr>
+                      </m:ctrlPr>
+                    </m:sSubPr>
+                    <m:e>
+                      <m:r>
+                        <w:rPr>
+                          <w:rFonts w:ascii="Cambria Math" w:hAnsi="Cambria Math"/>
+                        </w:rPr>
+                        <m:t>s</m:t>
+                      </m:r>
+                    </m:e>
+                    <m:sub>
+                      <m:r>
+                        <w:rPr>
+                          <w:rFonts w:ascii="Cambria Math" w:hAnsi="Cambria Math"/>
+                        </w:rPr>
+                        <m:t>4</m:t>
+                      </m:r>
+                    </m:sub>
+                  </m:sSub>
+                  <m:r>
+                    <w:rPr>
+                      <w:rFonts w:ascii="Cambria Math" w:hAnsi="Cambria Math"/>
+                    </w:rPr>
+                    <m:t>,</m:t>
+                  </m:r>
+                  <m:sSub>
+                    <m:sSubPr>
+                      <m:ctrlPr>
+                        <w:rPr>
+                          <w:rFonts w:ascii="Cambria Math" w:hAnsi="Cambria Math"/>
+                          <w:i/>
+                        </w:rPr>
+                      </m:ctrlPr>
+                    </m:sSubPr>
+                    <m:e>
+                      <m:r>
+                        <w:rPr>
+                          <w:rFonts w:ascii="Cambria Math" w:hAnsi="Cambria Math"/>
+                        </w:rPr>
+                        <m:t>t</m:t>
+                      </m:r>
+                    </m:e>
+                    <m:sub>
+                      <m:r>
+                        <w:rPr>
+                          <w:rFonts w:ascii="Cambria Math" w:hAnsi="Cambria Math"/>
+                        </w:rPr>
+                        <m:t>0</m:t>
+                      </m:r>
+                    </m:sub>
+                  </m:sSub>
+                </m:e>
+              </m:d>
+            </m:num>
+            <m:den>
+              <m:sSub>
+                <m:sSubPr>
+                  <m:ctrlPr>
+                    <w:rPr>
+                      <w:rFonts w:ascii="Cambria Math" w:hAnsi="Cambria Math"/>
+                      <w:i/>
+                    </w:rPr>
+                  </m:ctrlPr>
+                </m:sSubPr>
+                <m:e>
+                  <m:r>
+                    <w:rPr>
+                      <w:rFonts w:ascii="Cambria Math" w:hAnsi="Cambria Math"/>
+                    </w:rPr>
+                    <m:t>T</m:t>
+                  </m:r>
+                </m:e>
+                <m:sub>
+                  <m:r>
+                    <w:rPr>
+                      <w:rFonts w:ascii="Cambria Math" w:hAnsi="Cambria Math"/>
+                    </w:rPr>
+                    <m:t>h</m:t>
+                  </m:r>
+                </m:sub>
+              </m:sSub>
+              <m:d>
+                <m:dPr>
+                  <m:ctrlPr>
+                    <w:rPr>
+                      <w:rFonts w:ascii="Cambria Math" w:hAnsi="Cambria Math"/>
+                      <w:i/>
+                    </w:rPr>
+                  </m:ctrlPr>
+                </m:dPr>
+                <m:e>
+                  <m:sSub>
+                    <m:sSubPr>
+                      <m:ctrlPr>
+                        <w:rPr>
+                          <w:rFonts w:ascii="Cambria Math" w:hAnsi="Cambria Math"/>
+                          <w:i/>
+                        </w:rPr>
+                      </m:ctrlPr>
+                    </m:sSubPr>
+                    <m:e>
+                      <m:r>
+                        <w:rPr>
+                          <w:rFonts w:ascii="Cambria Math" w:hAnsi="Cambria Math"/>
+                        </w:rPr>
+                        <m:t>s</m:t>
+                      </m:r>
+                    </m:e>
+                    <m:sub>
+                      <m:r>
+                        <w:rPr>
+                          <w:rFonts w:ascii="Cambria Math" w:hAnsi="Cambria Math"/>
+                        </w:rPr>
+                        <m:t>3</m:t>
+                      </m:r>
+                    </m:sub>
+                  </m:sSub>
+                  <m:r>
+                    <w:rPr>
+                      <w:rFonts w:ascii="Cambria Math" w:hAnsi="Cambria Math"/>
+                    </w:rPr>
+                    <m:t>,</m:t>
+                  </m:r>
+                  <m:sSub>
+                    <m:sSubPr>
+                      <m:ctrlPr>
+                        <w:rPr>
+                          <w:rFonts w:ascii="Cambria Math" w:hAnsi="Cambria Math"/>
+                          <w:i/>
+                        </w:rPr>
+                      </m:ctrlPr>
+                    </m:sSubPr>
+                    <m:e>
+                      <m:r>
+                        <w:rPr>
+                          <w:rFonts w:ascii="Cambria Math" w:hAnsi="Cambria Math"/>
+                        </w:rPr>
+                        <m:t>s</m:t>
+                      </m:r>
+                    </m:e>
+                    <m:sub>
+                      <m:r>
+                        <w:rPr>
+                          <w:rFonts w:ascii="Cambria Math" w:hAnsi="Cambria Math"/>
+                        </w:rPr>
+                        <m:t>4</m:t>
+                      </m:r>
+                    </m:sub>
+                  </m:sSub>
+                  <m:r>
+                    <w:rPr>
+                      <w:rFonts w:ascii="Cambria Math" w:hAnsi="Cambria Math"/>
+                    </w:rPr>
+                    <m:t>,</m:t>
+                  </m:r>
+                  <m:sSub>
+                    <m:sSubPr>
+                      <m:ctrlPr>
+                        <w:rPr>
+                          <w:rFonts w:ascii="Cambria Math" w:hAnsi="Cambria Math"/>
+                          <w:i/>
+                        </w:rPr>
+                      </m:ctrlPr>
+                    </m:sSubPr>
+                    <m:e>
+                      <m:r>
+                        <w:rPr>
+                          <w:rFonts w:ascii="Cambria Math" w:hAnsi="Cambria Math"/>
+                        </w:rPr>
+                        <m:t>t</m:t>
+                      </m:r>
+                    </m:e>
+                    <m:sub>
+                      <m:r>
+                        <w:rPr>
+                          <w:rFonts w:ascii="Cambria Math" w:hAnsi="Cambria Math"/>
+                        </w:rPr>
+                        <m:t>0</m:t>
+                      </m:r>
+                    </m:sub>
+                  </m:sSub>
+                </m:e>
+              </m:d>
+            </m:den>
+          </m:f>
+          <m:r>
+            <w:rPr>
+              <w:rFonts w:ascii="Cambria Math" w:hAnsi="Cambria Math"/>
+            </w:rPr>
+            <m:t>⋅</m:t>
+          </m:r>
+          <m:sSub>
+            <m:sSubPr>
+              <m:ctrlPr>
+                <w:rPr>
+                  <w:rFonts w:ascii="Cambria Math" w:hAnsi="Cambria Math"/>
+                  <w:i/>
+                </w:rPr>
+              </m:ctrlPr>
+            </m:sSubPr>
+            <m:e>
+              <m:r>
+                <w:rPr>
+                  <w:rFonts w:ascii="Cambria Math" w:hAnsi="Cambria Math"/>
+                </w:rPr>
+                <m:t>T</m:t>
+              </m:r>
+            </m:e>
+            <m:sub>
+              <m:r>
+                <w:rPr>
+                  <w:rFonts w:ascii="Cambria Math" w:hAnsi="Cambria Math"/>
+                </w:rPr>
+                <m:t>h</m:t>
+              </m:r>
+            </m:sub>
+          </m:sSub>
+          <m:d>
+            <m:dPr>
+              <m:ctrlPr>
+                <w:rPr>
+                  <w:rFonts w:ascii="Cambria Math" w:hAnsi="Cambria Math"/>
+                  <w:i/>
+                </w:rPr>
+              </m:ctrlPr>
+            </m:dPr>
+            <m:e>
+              <m:sSub>
+                <m:sSubPr>
+                  <m:ctrlPr>
+                    <w:rPr>
+                      <w:rFonts w:ascii="Cambria Math" w:hAnsi="Cambria Math"/>
+                      <w:i/>
+                    </w:rPr>
+                  </m:ctrlPr>
+                </m:sSubPr>
+                <m:e>
+                  <m:r>
+                    <w:rPr>
+                      <w:rFonts w:ascii="Cambria Math" w:hAnsi="Cambria Math"/>
+                    </w:rPr>
+                    <m:t>s</m:t>
+                  </m:r>
+                </m:e>
+                <m:sub>
+                  <m:r>
+                    <w:rPr>
+                      <w:rFonts w:ascii="Cambria Math" w:hAnsi="Cambria Math"/>
+                    </w:rPr>
+                    <m:t>1</m:t>
+                  </m:r>
+                </m:sub>
+              </m:sSub>
+              <m:r>
+                <w:rPr>
+                  <w:rFonts w:ascii="Cambria Math" w:hAnsi="Cambria Math"/>
+                </w:rPr>
+                <m:t>,</m:t>
+              </m:r>
+              <m:sSub>
+                <m:sSubPr>
+                  <m:ctrlPr>
+                    <w:rPr>
+                      <w:rFonts w:ascii="Cambria Math" w:hAnsi="Cambria Math"/>
+                      <w:i/>
+                    </w:rPr>
+                  </m:ctrlPr>
+                </m:sSubPr>
+                <m:e>
+                  <m:r>
+                    <w:rPr>
+                      <w:rFonts w:ascii="Cambria Math" w:hAnsi="Cambria Math"/>
+                    </w:rPr>
+                    <m:t>s</m:t>
+                  </m:r>
+                </m:e>
+                <m:sub>
+                  <m:r>
+                    <w:rPr>
+                      <w:rFonts w:ascii="Cambria Math" w:hAnsi="Cambria Math"/>
+                    </w:rPr>
+                    <m:t>2</m:t>
+                  </m:r>
+                </m:sub>
+              </m:sSub>
+              <m:r>
+                <w:rPr>
+                  <w:rFonts w:ascii="Cambria Math" w:hAnsi="Cambria Math"/>
+                </w:rPr>
+                <m:t>,t</m:t>
+              </m:r>
+            </m:e>
+          </m:d>
+        </m:oMath>
+      </m:oMathPara>
+    </w:p>
+    <w:p>
+      <w:pPr>
+        <w:pStyle w:val="ListParagraph"/>
+        <w:ind w:left="1440"/>
+        <w:rPr>
+          <w:rtl/>
+        </w:rPr>
+      </w:pPr>
+      <w:r>
+        <w:rPr>
+          <w:rFonts w:hint="cs"/>
+          <w:rtl/>
+        </w:rPr>
+        <w:t xml:space="preserve">אבל היא לא מתבססת על העומס הנוכחי בכביש </w:t>
+      </w:r>
+      <m:oMath>
+        <m:r>
+          <w:rPr>
+            <w:rFonts w:ascii="Cambria Math" w:hAnsi="Cambria Math"/>
+          </w:rPr>
+          <m:t>(</m:t>
+        </m:r>
+        <m:sSub>
+          <m:sSubPr>
+            <m:ctrlPr>
+              <w:rPr>
+                <w:rFonts w:ascii="Cambria Math" w:hAnsi="Cambria Math"/>
+                <w:i/>
+              </w:rPr>
+            </m:ctrlPr>
+          </m:sSubPr>
+          <m:e>
+            <m:r>
+              <w:rPr>
+                <w:rFonts w:ascii="Cambria Math" w:hAnsi="Cambria Math"/>
+              </w:rPr>
+              <m:t>s</m:t>
+            </m:r>
+          </m:e>
+          <m:sub>
+            <m:r>
+              <w:rPr>
+                <w:rFonts w:ascii="Cambria Math" w:hAnsi="Cambria Math"/>
+              </w:rPr>
+              <m:t>1</m:t>
+            </m:r>
+          </m:sub>
+        </m:sSub>
+        <m:r>
+          <w:rPr>
+            <w:rFonts w:ascii="Cambria Math" w:hAnsi="Cambria Math"/>
+          </w:rPr>
+          <m:t>,</m:t>
+        </m:r>
+        <m:sSub>
+          <m:sSubPr>
+            <m:ctrlPr>
+              <w:rPr>
+                <w:rFonts w:ascii="Cambria Math" w:hAnsi="Cambria Math"/>
+                <w:i/>
+              </w:rPr>
+            </m:ctrlPr>
+          </m:sSubPr>
+          <m:e>
+            <m:r>
+              <w:rPr>
+                <w:rFonts w:ascii="Cambria Math" w:hAnsi="Cambria Math"/>
+              </w:rPr>
+              <m:t>s</m:t>
+            </m:r>
+          </m:e>
+          <m:sub>
+            <m:r>
+              <w:rPr>
+                <w:rFonts w:ascii="Cambria Math" w:hAnsi="Cambria Math"/>
+              </w:rPr>
+              <m:t>2</m:t>
+            </m:r>
+          </m:sub>
+        </m:sSub>
+        <m:r>
+          <w:rPr>
+            <w:rFonts w:ascii="Cambria Math" w:hAnsi="Cambria Math"/>
+          </w:rPr>
+          <m:t>)</m:t>
+        </m:r>
+      </m:oMath>
+      <w:r>
+        <w:rPr>
+          <w:rFonts w:eastAsiaTheme="minorEastAsia" w:hint="cs"/>
+          <w:rtl/>
+        </w:rPr>
+        <w:t xml:space="preserve"> ע"י הביטוי</w:t>
+      </w:r>
+      <w:r>
+        <w:rPr>
+          <w:rFonts w:eastAsiaTheme="minorEastAsia" w:hint="cs"/>
+          <w:rtl/>
+        </w:rPr>
+        <w:t xml:space="preserve"> </w:t>
+      </w:r>
+      <m:oMath>
+        <m:sSub>
+          <m:sSubPr>
+            <m:ctrlPr>
+              <w:rPr>
+                <w:rFonts w:ascii="Cambria Math" w:hAnsi="Cambria Math"/>
+                <w:i/>
+              </w:rPr>
+            </m:ctrlPr>
+          </m:sSubPr>
+          <m:e>
+            <m:r>
+              <w:rPr>
+                <w:rFonts w:ascii="Cambria Math" w:hAnsi="Cambria Math"/>
+              </w:rPr>
+              <m:t>T</m:t>
+            </m:r>
+          </m:e>
+          <m:sub>
+            <m:r>
+              <w:rPr>
+                <w:rFonts w:ascii="Cambria Math" w:hAnsi="Cambria Math"/>
+              </w:rPr>
+              <m:t>r</m:t>
+            </m:r>
+          </m:sub>
+        </m:sSub>
+        <m:d>
+          <m:dPr>
+            <m:ctrlPr>
+              <w:rPr>
+                <w:rFonts w:ascii="Cambria Math" w:hAnsi="Cambria Math"/>
+                <w:i/>
+              </w:rPr>
+            </m:ctrlPr>
+          </m:dPr>
+          <m:e>
+            <m:sSub>
+              <m:sSubPr>
+                <m:ctrlPr>
+                  <w:rPr>
+                    <w:rFonts w:ascii="Cambria Math" w:hAnsi="Cambria Math"/>
+                    <w:i/>
+                  </w:rPr>
+                </m:ctrlPr>
+              </m:sSubPr>
+              <m:e>
+                <m:r>
+                  <w:rPr>
+                    <w:rFonts w:ascii="Cambria Math" w:hAnsi="Cambria Math"/>
+                  </w:rPr>
+                  <m:t>s</m:t>
+                </m:r>
+              </m:e>
+              <m:sub>
+                <m:r>
+                  <w:rPr>
+                    <w:rFonts w:ascii="Cambria Math" w:hAnsi="Cambria Math"/>
+                  </w:rPr>
+                  <m:t>1</m:t>
+                </m:r>
+              </m:sub>
+            </m:sSub>
+            <m:r>
+              <w:rPr>
+                <w:rFonts w:ascii="Cambria Math" w:hAnsi="Cambria Math"/>
+              </w:rPr>
+              <m:t>,</m:t>
+            </m:r>
+            <m:sSub>
+              <m:sSubPr>
+                <m:ctrlPr>
+                  <w:rPr>
+                    <w:rFonts w:ascii="Cambria Math" w:hAnsi="Cambria Math"/>
+                    <w:i/>
+                  </w:rPr>
+                </m:ctrlPr>
+              </m:sSubPr>
+              <m:e>
+                <m:r>
+                  <w:rPr>
+                    <w:rFonts w:ascii="Cambria Math" w:hAnsi="Cambria Math"/>
+                  </w:rPr>
+                  <m:t>s</m:t>
+                </m:r>
+              </m:e>
+              <m:sub>
+                <m:r>
+                  <w:rPr>
+                    <w:rFonts w:ascii="Cambria Math" w:hAnsi="Cambria Math"/>
+                  </w:rPr>
+                  <m:t>2</m:t>
+                </m:r>
+              </m:sub>
+            </m:sSub>
+            <m:r>
+              <w:rPr>
+                <w:rFonts w:ascii="Cambria Math" w:hAnsi="Cambria Math"/>
+              </w:rPr>
+              <m:t>,t</m:t>
+            </m:r>
+          </m:e>
+        </m:d>
+      </m:oMath>
+      <w:r>
+        <w:rPr>
+          <w:rFonts w:hint="cs"/>
+          <w:rtl/>
+        </w:rPr>
+        <w:t>.</w:t>
+      </w:r>
+    </w:p>
+    <w:p>
+      <w:pPr>
+        <w:pStyle w:val="ListParagraph"/>
+        <w:ind w:left="1440"/>
+        <w:rPr>
+          <w:rFonts w:hint="cs"/>
+          <w:rtl/>
+        </w:rPr>
+      </w:pPr>
+      <w:r>
+        <w:rPr>
+          <w:rFonts w:hint="cs"/>
+          <w:rtl/>
+        </w:rPr>
+        <w:t>לכן,</w:t>
+      </w:r>
+      <w:r>
+        <w:rPr>
+          <w:rFonts w:hint="cs"/>
+          <w:rtl/>
+        </w:rPr>
+        <w:t xml:space="preserve"> אם ביום מסויים פיטר (שגר בחיפה) מחליט לנסוע לבאר שבע, סביר להניח שהמסלול שיבחר הוא כביש 6, כיוון שבהיסטוריה של הכביש הזה הוא הכי מהיר וכיוון שהוא יחסית באזור מבודד מכבישים אחרים, העומס בכבישים סובבים לא ישפיע על הבחירה יותר מידי. עם זאת, יתכן שבדיוק בשעה שבה פיטר נוסע לבאר שבע, התרחשה תאונת דרכים בכביש 6 ויש עומס גדול בכביש. כיוון שהעומס הנ"ל יתבטא בערך גדול עבור הביטוי </w:t>
+      </w:r>
+      <m:oMath>
+        <m:sSub>
+          <m:sSubPr>
+            <m:ctrlPr>
+              <w:rPr>
+                <w:rFonts w:ascii="Cambria Math" w:hAnsi="Cambria Math"/>
+                <w:i/>
+              </w:rPr>
+            </m:ctrlPr>
+          </m:sSubPr>
+          <m:e>
+            <m:r>
+              <w:rPr>
+                <w:rFonts w:ascii="Cambria Math" w:hAnsi="Cambria Math"/>
+              </w:rPr>
+              <m:t>T</m:t>
+            </m:r>
+          </m:e>
+          <m:sub>
+            <m:r>
+              <w:rPr>
+                <w:rFonts w:ascii="Cambria Math" w:hAnsi="Cambria Math"/>
+              </w:rPr>
+              <m:t>r</m:t>
+            </m:r>
+          </m:sub>
+        </m:sSub>
+        <m:d>
+          <m:dPr>
+            <m:ctrlPr>
+              <w:rPr>
+                <w:rFonts w:ascii="Cambria Math" w:hAnsi="Cambria Math"/>
+                <w:i/>
+              </w:rPr>
+            </m:ctrlPr>
+          </m:dPr>
+          <m:e>
+            <m:sSub>
+              <m:sSubPr>
+                <m:ctrlPr>
+                  <w:rPr>
+                    <w:rFonts w:ascii="Cambria Math" w:hAnsi="Cambria Math"/>
+                    <w:i/>
+                  </w:rPr>
+                </m:ctrlPr>
+              </m:sSubPr>
+              <m:e>
+                <m:r>
+                  <w:rPr>
+                    <w:rFonts w:ascii="Cambria Math" w:hAnsi="Cambria Math"/>
+                  </w:rPr>
+                  <m:t>s</m:t>
+                </m:r>
+              </m:e>
+              <m:sub>
+                <m:r>
+                  <w:rPr>
+                    <w:rFonts w:ascii="Cambria Math" w:hAnsi="Cambria Math"/>
+                  </w:rPr>
+                  <m:t>1</m:t>
+                </m:r>
+              </m:sub>
+            </m:sSub>
+            <m:r>
+              <w:rPr>
+                <w:rFonts w:ascii="Cambria Math" w:hAnsi="Cambria Math"/>
+              </w:rPr>
+              <m:t>,</m:t>
+            </m:r>
+            <m:sSub>
+              <m:sSubPr>
+                <m:ctrlPr>
+                  <w:rPr>
+                    <w:rFonts w:ascii="Cambria Math" w:hAnsi="Cambria Math"/>
+                    <w:i/>
+                  </w:rPr>
+                </m:ctrlPr>
+              </m:sSubPr>
+              <m:e>
+                <m:r>
+                  <w:rPr>
+                    <w:rFonts w:ascii="Cambria Math" w:hAnsi="Cambria Math"/>
+                  </w:rPr>
+                  <m:t>s</m:t>
+                </m:r>
+              </m:e>
+              <m:sub>
+                <m:r>
+                  <w:rPr>
+                    <w:rFonts w:ascii="Cambria Math" w:hAnsi="Cambria Math"/>
+                  </w:rPr>
+                  <m:t>2</m:t>
+                </m:r>
+              </m:sub>
+            </m:sSub>
+            <m:r>
+              <w:rPr>
+                <w:rFonts w:ascii="Cambria Math" w:hAnsi="Cambria Math"/>
+              </w:rPr>
+              <m:t>,t</m:t>
+            </m:r>
+          </m:e>
+        </m:d>
+      </m:oMath>
+      <w:r>
+        <w:rPr>
+          <w:rFonts w:eastAsiaTheme="minorEastAsia" w:hint="cs"/>
+          <w:rtl/>
+        </w:rPr>
+        <w:t>,</w:t>
+      </w:r>
+      <w:r>
+        <w:rPr>
+          <w:rFonts w:hint="cs"/>
+          <w:rtl/>
+        </w:rPr>
+        <w:t xml:space="preserve"> שאינו נלקח בחשבון בפונקציית המחיר, המסלול שיב</w:t>
+      </w:r>
+      <w:r>
+        <w:rPr>
+          <w:rFonts w:hint="cs"/>
+          <w:rtl/>
+        </w:rPr>
+        <w:t>חר לנסיעה יהיה עדיין דרך כביש 6. במקרה כזה, קיים מסלול מהיר יותר ולכן המסלול הנבחר אינו אופטימלי.</w:t>
       </w:r>
     </w:p>
     <w:p>
@@ -3832,12 +4860,6 @@
           <w:ilvl w:val="0"/>
           <w:numId w:val="5"/>
         </w:numPr>
-      </w:pPr>
-    </w:p>
-    <w:p>
-      <w:pPr>
-        <w:pStyle w:val="ListParagraph"/>
-        <w:ind w:left="1440"/>
         <w:rPr>
           <w:rtl/>
         </w:rPr>
@@ -3882,14 +4904,7 @@
           <w:rFonts w:eastAsiaTheme="minorEastAsia" w:hint="cs"/>
           <w:rtl/>
         </w:rPr>
-        <w:t xml:space="preserve"> היוריסטיקה מהחלק הקודם. כלומר שישית מהזמן</w:t>
-      </w:r>
-      <w:r>
-        <w:rPr>
-          <w:rFonts w:eastAsiaTheme="minorEastAsia" w:hint="cs"/>
-          <w:rtl/>
-        </w:rPr>
-        <w:t xml:space="preserve"> שיקח לעבור את קטע הדרך במהירות המקסימלית ובמרחק אווירי. נוכיח כי יוריסטיקה זו קבילה </w:t>
+        <w:t xml:space="preserve"> היוריסטיקה מהחלק הקודם. כלומר שישית מהזמן שיקח לעבור את קטע הדרך במהירות המקסימלית ובמרחק אווירי. נוכיח כי יוריסטיקה זו קבילה </w:t>
       </w:r>
       <w:r>
         <w:rPr>
@@ -8578,18 +9593,250 @@
         </w:numPr>
         <w:rPr>
           <w:rFonts w:hint="cs"/>
-          <w:highlight w:val="yellow"/>
-          <w:rtl/>
-        </w:rPr>
-      </w:pPr>
-      <w:r>
-        <w:rPr>
-          <w:rFonts w:hint="cs"/>
-          <w:highlight w:val="yellow"/>
-          <w:rtl/>
-        </w:rPr>
-        <w:t>רשות</w:t>
-      </w:r>
+        </w:rPr>
+      </w:pPr>
+    </w:p>
+    <w:p>
+      <w:pPr>
+        <w:pStyle w:val="ListParagraph"/>
+        <w:numPr>
+          <w:ilvl w:val="1"/>
+          <w:numId w:val="3"/>
+        </w:numPr>
+        <w:rPr>
+          <w:rFonts w:hint="cs"/>
+        </w:rPr>
+      </w:pPr>
+      <w:r>
+        <w:rPr>
+          <w:rFonts w:hint="cs"/>
+          <w:rtl/>
+        </w:rPr>
+        <w:t xml:space="preserve">מצבים אפשריים </w:t>
+      </w:r>
+      <w:r>
+        <w:rPr>
+          <w:rFonts w:hint="cs"/>
+          <w:rtl/>
+        </w:rPr>
+        <w:t xml:space="preserve">הם רצון של המשתמש להכניס עוד פרמטרים לחיפוש </w:t>
+      </w:r>
+      <w:r>
+        <w:rPr>
+          <w:rtl/>
+        </w:rPr>
+        <w:t>–</w:t>
+      </w:r>
+      <w:r>
+        <w:rPr>
+          <w:rFonts w:hint="cs"/>
+          <w:rtl/>
+        </w:rPr>
+        <w:t xml:space="preserve"> </w:t>
+      </w:r>
+    </w:p>
+    <w:p>
+      <w:pPr>
+        <w:pStyle w:val="ListParagraph"/>
+        <w:numPr>
+          <w:ilvl w:val="2"/>
+          <w:numId w:val="3"/>
+        </w:numPr>
+        <w:rPr>
+          <w:rFonts w:hint="cs"/>
+        </w:rPr>
+      </w:pPr>
+      <w:r>
+        <w:rPr>
+          <w:rFonts w:hint="cs"/>
+          <w:rtl/>
+        </w:rPr>
+        <w:t>המנעות מכבישים לא רצויים בדרך</w:t>
+      </w:r>
+    </w:p>
+    <w:p>
+      <w:pPr>
+        <w:pStyle w:val="ListParagraph"/>
+        <w:numPr>
+          <w:ilvl w:val="3"/>
+          <w:numId w:val="3"/>
+        </w:numPr>
+        <w:rPr>
+          <w:rFonts w:hint="cs"/>
+        </w:rPr>
+      </w:pPr>
+      <w:r>
+        <w:rPr>
+          <w:rFonts w:hint="cs"/>
+          <w:rtl/>
+        </w:rPr>
+        <w:t>כבישי אגרה</w:t>
+      </w:r>
+    </w:p>
+    <w:p>
+      <w:pPr>
+        <w:pStyle w:val="ListParagraph"/>
+        <w:numPr>
+          <w:ilvl w:val="3"/>
+          <w:numId w:val="3"/>
+        </w:numPr>
+      </w:pPr>
+      <w:r>
+        <w:rPr>
+          <w:rFonts w:hint="cs"/>
+          <w:rtl/>
+        </w:rPr>
+        <w:t>כבישים בשטחים</w:t>
+      </w:r>
+    </w:p>
+    <w:p>
+      <w:pPr>
+        <w:pStyle w:val="ListParagraph"/>
+        <w:numPr>
+          <w:ilvl w:val="3"/>
+          <w:numId w:val="3"/>
+        </w:numPr>
+      </w:pPr>
+      <w:r>
+        <w:rPr>
+          <w:rFonts w:hint="cs"/>
+          <w:rtl/>
+        </w:rPr>
+        <w:t>כבישים משובשים</w:t>
+      </w:r>
+    </w:p>
+    <w:p>
+      <w:pPr>
+        <w:pStyle w:val="ListParagraph"/>
+        <w:numPr>
+          <w:ilvl w:val="3"/>
+          <w:numId w:val="3"/>
+        </w:numPr>
+      </w:pPr>
+      <w:r>
+        <w:rPr>
+          <w:rFonts w:hint="cs"/>
+          <w:rtl/>
+        </w:rPr>
+        <w:t>כבישים מוצפים</w:t>
+      </w:r>
+    </w:p>
+    <w:p>
+      <w:pPr>
+        <w:pStyle w:val="ListParagraph"/>
+        <w:numPr>
+          <w:ilvl w:val="3"/>
+          <w:numId w:val="3"/>
+        </w:numPr>
+        <w:rPr>
+          <w:rFonts w:hint="cs"/>
+        </w:rPr>
+      </w:pPr>
+      <w:r>
+        <w:rPr>
+          <w:rFonts w:hint="cs"/>
+          <w:rtl/>
+        </w:rPr>
+        <w:t>המנעות ממשטרת תנועה / מצלמות מהירות</w:t>
+      </w:r>
+    </w:p>
+    <w:p>
+      <w:pPr>
+        <w:pStyle w:val="ListParagraph"/>
+        <w:numPr>
+          <w:ilvl w:val="2"/>
+          <w:numId w:val="3"/>
+        </w:numPr>
+        <w:rPr>
+          <w:rFonts w:hint="cs"/>
+        </w:rPr>
+      </w:pPr>
+      <w:r>
+        <w:rPr>
+          <w:rFonts w:hint="cs"/>
+          <w:rtl/>
+        </w:rPr>
+        <w:t>רצון ליסוע דרך כביש מסויים בדרך</w:t>
+      </w:r>
+    </w:p>
+    <w:p>
+      <w:pPr>
+        <w:pStyle w:val="ListParagraph"/>
+        <w:numPr>
+          <w:ilvl w:val="3"/>
+          <w:numId w:val="3"/>
+        </w:numPr>
+        <w:rPr>
+          <w:rFonts w:hint="cs"/>
+        </w:rPr>
+      </w:pPr>
+      <w:r>
+        <w:rPr>
+          <w:rFonts w:hint="cs"/>
+          <w:rtl/>
+        </w:rPr>
+        <w:t xml:space="preserve">הגעה לתחנת דלק </w:t>
+      </w:r>
+      <w:r>
+        <w:rPr>
+          <w:rFonts w:hint="cs"/>
+          <w:rtl/>
+        </w:rPr>
+        <w:t xml:space="preserve">של חברה </w:t>
+      </w:r>
+      <w:r>
+        <w:rPr>
+          <w:rFonts w:hint="cs"/>
+          <w:rtl/>
+        </w:rPr>
+        <w:t>מסויימת</w:t>
+      </w:r>
+    </w:p>
+    <w:p>
+      <w:pPr>
+        <w:pStyle w:val="ListParagraph"/>
+        <w:numPr>
+          <w:ilvl w:val="3"/>
+          <w:numId w:val="3"/>
+        </w:numPr>
+      </w:pPr>
+      <w:r>
+        <w:rPr>
+          <w:rFonts w:hint="cs"/>
+          <w:rtl/>
+        </w:rPr>
+        <w:t>איסוף של חבר בדרך</w:t>
+      </w:r>
+    </w:p>
+    <w:p>
+      <w:pPr>
+        <w:pStyle w:val="ListParagraph"/>
+        <w:numPr>
+          <w:ilvl w:val="3"/>
+          <w:numId w:val="3"/>
+        </w:numPr>
+      </w:pPr>
+      <w:r>
+        <w:rPr>
+          <w:rFonts w:hint="cs"/>
+          <w:rtl/>
+        </w:rPr>
+        <w:t>הדרך יותר יפה</w:t>
+      </w:r>
+    </w:p>
+    <w:p>
+      <w:pPr>
+        <w:pStyle w:val="ListParagraph"/>
+        <w:numPr>
+          <w:ilvl w:val="1"/>
+          <w:numId w:val="3"/>
+        </w:numPr>
+        <w:rPr>
+          <w:rFonts w:hint="cs"/>
+        </w:rPr>
+      </w:pPr>
+      <w:bookmarkStart w:id="0" w:name="_GoBack"/>
+      <w:bookmarkEnd w:id="0"/>
     </w:p>
     <w:sectPr>
       <w:pgSz w:w="11906" w:h="16838"/>
@@ -8899,7 +10146,7 @@
         <w:ind w:left="1440" w:hanging="360"/>
       </w:pPr>
     </w:lvl>
-    <w:lvl w:ilvl="2" w:tplc="0409001B" w:tentative="1">
+    <w:lvl w:ilvl="2" w:tplc="0409001B">
       <w:start w:val="1"/>
       <w:numFmt w:val="lowerRoman"/>
       <w:lvlText w:val="%3."/>
@@ -8908,7 +10155,7 @@
         <w:ind w:left="2160" w:hanging="180"/>
       </w:pPr>
     </w:lvl>
-    <w:lvl w:ilvl="3" w:tplc="0409000F" w:tentative="1">
+    <w:lvl w:ilvl="3" w:tplc="0409000F">
       <w:start w:val="1"/>
       <w:numFmt w:val="decimal"/>
       <w:lvlText w:val="%4."/>

</xml_diff>

<commit_message>
dry part and units fix - all tests are passing
</commit_message>
<xml_diff>
--- a/HW1/יבש.docx
+++ b/HW1/יבש.docx
@@ -6,6 +6,7 @@
       <w:pPr>
         <w:jc w:val="center"/>
         <w:rPr>
+          <w:rFonts w:hint="cs"/>
           <w:b/>
           <w:bCs/>
           <w:sz w:val="56"/>
@@ -180,13 +181,7 @@
         </w:rPr>
       </w:pPr>
     </w:p>
-    <w:p>
-      <w:pPr>
-        <w:rPr>
-          <w:rtl/>
-        </w:rPr>
-      </w:pPr>
-    </w:p>
+    <w:p/>
     <w:p>
       <w:pPr>
         <w:jc w:val="center"/>
@@ -279,7 +274,6 @@
         <w:rPr>
           <w:b/>
           <w:bCs/>
-          <w:rtl/>
         </w:rPr>
       </w:pPr>
       <w:r>
@@ -695,9 +689,6 @@
           <w:ilvl w:val="0"/>
           <w:numId w:val="4"/>
         </w:numPr>
-        <w:rPr>
-          <w:rFonts w:hint="cs"/>
-        </w:rPr>
       </w:pPr>
       <w:r>
         <w:rPr>
@@ -810,13 +801,7 @@
             <w:rPr>
               <w:rFonts w:ascii="Cambria Math" w:hAnsi="Cambria Math"/>
             </w:rPr>
-            <m:t>,t</m:t>
-          </m:r>
-          <m:r>
-            <w:rPr>
-              <w:rFonts w:ascii="Cambria Math" w:hAnsi="Cambria Math"/>
-            </w:rPr>
-            <m:t>)</m:t>
+            <m:t>,t)</m:t>
           </m:r>
         </m:oMath>
       </m:oMathPara>
@@ -825,7 +810,6 @@
       <w:pPr>
         <w:pStyle w:val="ListParagraph"/>
         <w:rPr>
-          <w:rFonts w:hint="cs"/>
           <w:i/>
           <w:rtl/>
         </w:rPr>
@@ -836,7 +820,25 @@
           <w:i/>
           <w:rtl/>
         </w:rPr>
-        <w:t>כלומר הפונקציה מקבלת שני צמתים, ואת הזמן שבו בוצע חיפוש המסלול. הפונקציה מוצאת את המהירות הנוכחית בצומת (לפי הזמן שקיבלנו), ממירה אותו ליחידות של מטר לדקה, ומחזירה את הזמן שיקח לעבור את קטע הדרך לפי המרחק בין הצמתים.</w:t>
+        <w:t xml:space="preserve">כלומר הפונקציה מקבלת שני צמתים, ואת הזמן שבו בוצע חיפוש המסלול. הפונקציה מוצאת את המהירות הנוכחית בצומת (לפי הזמן שקיבלנו), ממירה אותו ליחידות של מטר לדקה, ומחזירה את הזמן </w:t>
+      </w:r>
+      <w:proofErr w:type="spellStart"/>
+      <w:r>
+        <w:rPr>
+          <w:rFonts w:hint="cs"/>
+          <w:i/>
+          <w:rtl/>
+        </w:rPr>
+        <w:t>שיקח</w:t>
+      </w:r>
+      <w:proofErr w:type="spellEnd"/>
+      <w:r>
+        <w:rPr>
+          <w:rFonts w:hint="cs"/>
+          <w:i/>
+          <w:rtl/>
+        </w:rPr>
+        <w:t xml:space="preserve"> לעבור את קטע הדרך לפי המרחק בין הצמתים.</w:t>
       </w:r>
     </w:p>
     <w:p>
@@ -852,7 +854,6 @@
       <w:pPr>
         <w:pStyle w:val="ListParagraph"/>
         <w:rPr>
-          <w:rFonts w:hint="cs"/>
           <w:i/>
           <w:rtl/>
         </w:rPr>
@@ -1037,7 +1038,6 @@
       <w:pPr>
         <w:pStyle w:val="ListParagraph"/>
         <w:rPr>
-          <w:rFonts w:hint="cs"/>
           <w:i/>
           <w:rtl/>
         </w:rPr>
@@ -1048,7 +1048,43 @@
           <w:i/>
           <w:rtl/>
         </w:rPr>
-        <w:t xml:space="preserve">הזמן שיקח ליסוע בפועל בין צומת כלשהי אל היעד תלוי במרחק בין הצמתים ובמהירות. המהירות חסומה על ידי המהירות המקסימלית בכבישים (בהנחה שהנהג לא עובר את המהירות המותרת), והמרחק המינימלי בין הצמתים הוא המרחק האווירי. לכן </w:t>
+        <w:t xml:space="preserve">הזמן </w:t>
+      </w:r>
+      <w:proofErr w:type="spellStart"/>
+      <w:r>
+        <w:rPr>
+          <w:rFonts w:hint="cs"/>
+          <w:i/>
+          <w:rtl/>
+        </w:rPr>
+        <w:t>שיקח</w:t>
+      </w:r>
+      <w:proofErr w:type="spellEnd"/>
+      <w:r>
+        <w:rPr>
+          <w:rFonts w:hint="cs"/>
+          <w:i/>
+          <w:rtl/>
+        </w:rPr>
+        <w:t xml:space="preserve"> </w:t>
+      </w:r>
+      <w:proofErr w:type="spellStart"/>
+      <w:r>
+        <w:rPr>
+          <w:rFonts w:hint="cs"/>
+          <w:i/>
+          <w:rtl/>
+        </w:rPr>
+        <w:t>ליסוע</w:t>
+      </w:r>
+      <w:proofErr w:type="spellEnd"/>
+      <w:r>
+        <w:rPr>
+          <w:rFonts w:hint="cs"/>
+          <w:i/>
+          <w:rtl/>
+        </w:rPr>
+        <w:t xml:space="preserve"> בפועל בין צומת כלשהי אל היעד תלוי במרחק בין הצמתים ובמהירות. המהירות חסומה על ידי המהירות המקסימלית בכבישים (בהנחה שהנהג לא עובר את המהירות המותרת), והמרחק המינימלי בין הצמתים הוא המרחק האווירי. לכן </w:t>
       </w:r>
       <w:r>
         <w:rPr>
@@ -1110,13 +1146,7 @@
             <w:rPr>
               <w:rFonts w:ascii="Cambria Math" w:hAnsi="Cambria Math"/>
             </w:rPr>
-            <m:t>=</m:t>
-          </m:r>
-          <m:r>
-            <w:rPr>
-              <w:rFonts w:ascii="Cambria Math" w:hAnsi="Cambria Math"/>
-            </w:rPr>
-            <m:t>actual time=</m:t>
+            <m:t>=actual time=</m:t>
           </m:r>
           <m:f>
             <m:fPr>
@@ -1180,13 +1210,7 @@
             <w:rPr>
               <w:rFonts w:ascii="Cambria Math" w:hAnsi="Cambria Math"/>
             </w:rPr>
-            <m:t>≥</m:t>
-          </m:r>
-          <m:r>
-            <w:rPr>
-              <w:rFonts w:ascii="Cambria Math" w:hAnsi="Cambria Math"/>
-            </w:rPr>
-            <m:t>h</m:t>
+            <m:t>≥h</m:t>
           </m:r>
         </m:oMath>
       </m:oMathPara>
@@ -1195,7 +1219,7 @@
       <w:pPr>
         <w:pStyle w:val="ListParagraph"/>
         <w:rPr>
-          <w:rFonts w:eastAsiaTheme="minorEastAsia" w:hint="cs"/>
+          <w:rFonts w:eastAsiaTheme="minorEastAsia"/>
           <w:i/>
           <w:rtl/>
         </w:rPr>
@@ -1249,9 +1273,6 @@
           <w:ilvl w:val="0"/>
           <w:numId w:val="4"/>
         </w:numPr>
-        <w:rPr>
-          <w:rFonts w:hint="cs"/>
-        </w:rPr>
       </w:pPr>
       <w:r>
         <w:rPr>
@@ -1311,6 +1332,7 @@
       <w:pPr>
         <w:pStyle w:val="ListParagraph"/>
         <w:rPr>
+          <w:rFonts w:hint="cs"/>
           <w:rtl/>
         </w:rPr>
       </w:pPr>
@@ -1349,7 +1371,6 @@
         <w:pStyle w:val="ListParagraph"/>
         <w:jc w:val="center"/>
         <w:rPr>
-          <w:rFonts w:hint="cs"/>
           <w:highlight w:val="yellow"/>
         </w:rPr>
       </w:pPr>
@@ -1413,7 +1434,6 @@
       <w:pPr>
         <w:pStyle w:val="ListParagraph"/>
         <w:rPr>
-          <w:rFonts w:hint="cs"/>
           <w:rtl/>
         </w:rPr>
       </w:pPr>
@@ -1473,9 +1493,6 @@
           <w:ilvl w:val="0"/>
           <w:numId w:val="2"/>
         </w:numPr>
-        <w:rPr>
-          <w:rFonts w:hint="cs"/>
-        </w:rPr>
       </w:pPr>
       <w:r>
         <w:rPr>
@@ -1551,7 +1568,39 @@
           <w:rFonts w:hint="cs"/>
           <w:rtl/>
         </w:rPr>
-        <w:t>ניתן לראות באופן בולט כי קיימת תלות בין הפונקציה היוריסטית ופונקציית המחיר, ולכן הגרפים של שתי הפונקציות מתנהגות בצורה דומה. כאשר הפונקצייה היוריסטית משערכת זמן קצר, הזמן בפועל הוא קצר. כאשר היא משערכת זמן ארוך, הזמן בפועל הוא ארוך. מאפיין זה מעיד על כך ששימוש בפונקצייה היוריסטית זו הוא משמעותי לטובת מציאת מסלולים מהירים.</w:t>
+        <w:t xml:space="preserve">ניתן לראות באופן בולט כי קיימת תלות בין הפונקציה היוריסטית ופונקציית המחיר, ולכן הגרפים של שתי הפונקציות מתנהגות בצורה דומה. כאשר </w:t>
+      </w:r>
+      <w:proofErr w:type="spellStart"/>
+      <w:r>
+        <w:rPr>
+          <w:rFonts w:hint="cs"/>
+          <w:rtl/>
+        </w:rPr>
+        <w:t>הפונקצייה</w:t>
+      </w:r>
+      <w:proofErr w:type="spellEnd"/>
+      <w:r>
+        <w:rPr>
+          <w:rFonts w:hint="cs"/>
+          <w:rtl/>
+        </w:rPr>
+        <w:t xml:space="preserve"> היוריסטית משערכת זמן קצר, הזמן בפועל הוא קצר. כאשר היא משערכת זמן ארוך, הזמן בפועל הוא ארוך. מאפיין זה מעיד על כך ששימוש </w:t>
+      </w:r>
+      <w:proofErr w:type="spellStart"/>
+      <w:r>
+        <w:rPr>
+          <w:rFonts w:hint="cs"/>
+          <w:rtl/>
+        </w:rPr>
+        <w:t>בפונקצייה</w:t>
+      </w:r>
+      <w:proofErr w:type="spellEnd"/>
+      <w:r>
+        <w:rPr>
+          <w:rFonts w:hint="cs"/>
+          <w:rtl/>
+        </w:rPr>
+        <w:t xml:space="preserve"> היוריסטית זו הוא משמעותי לטובת מציאת מסלולים מהירים.</w:t>
       </w:r>
     </w:p>
     <w:p>
@@ -1579,7 +1628,6 @@
     <w:p>
       <w:pPr>
         <w:rPr>
-          <w:rFonts w:hint="cs"/>
           <w:b/>
           <w:bCs/>
         </w:rPr>
@@ -1668,7 +1716,23 @@
           <w:rFonts w:hint="cs"/>
           <w:rtl/>
         </w:rPr>
-        <w:t xml:space="preserve">לא, המסלול שיתן </w:t>
+        <w:t xml:space="preserve">לא, המסלול </w:t>
+      </w:r>
+      <w:proofErr w:type="spellStart"/>
+      <w:r>
+        <w:rPr>
+          <w:rFonts w:hint="cs"/>
+          <w:rtl/>
+        </w:rPr>
+        <w:t>שיתן</w:t>
+      </w:r>
+      <w:proofErr w:type="spellEnd"/>
+      <w:r>
+        <w:rPr>
+          <w:rFonts w:hint="cs"/>
+          <w:rtl/>
+        </w:rPr>
+        <w:t xml:space="preserve"> </w:t>
       </w:r>
       <m:oMath>
         <m:sSup>
@@ -2782,14 +2846,46 @@
           <w:rFonts w:eastAsiaTheme="minorEastAsia" w:hint="cs"/>
           <w:rtl/>
         </w:rPr>
-        <w:t>את הזמן שיקח לי</w:t>
-      </w:r>
+        <w:t xml:space="preserve">את הזמן </w:t>
+      </w:r>
+      <w:proofErr w:type="spellStart"/>
       <w:r>
         <w:rPr>
           <w:rFonts w:eastAsiaTheme="minorEastAsia" w:hint="cs"/>
           <w:rtl/>
         </w:rPr>
-        <w:t>סוע בכביש שמעניין אותנו, לפי ההיסטוריה של המהירויות בכביש</w:t>
+        <w:t>שיקח</w:t>
+      </w:r>
+      <w:proofErr w:type="spellEnd"/>
+      <w:r>
+        <w:rPr>
+          <w:rFonts w:eastAsiaTheme="minorEastAsia" w:hint="cs"/>
+          <w:rtl/>
+        </w:rPr>
+        <w:t xml:space="preserve"> </w:t>
+      </w:r>
+      <w:proofErr w:type="spellStart"/>
+      <w:r>
+        <w:rPr>
+          <w:rFonts w:eastAsiaTheme="minorEastAsia" w:hint="cs"/>
+          <w:rtl/>
+        </w:rPr>
+        <w:t>לי</w:t>
+      </w:r>
+      <w:r>
+        <w:rPr>
+          <w:rFonts w:eastAsiaTheme="minorEastAsia" w:hint="cs"/>
+          <w:rtl/>
+        </w:rPr>
+        <w:t>סוע</w:t>
+      </w:r>
+      <w:proofErr w:type="spellEnd"/>
+      <w:r>
+        <w:rPr>
+          <w:rFonts w:eastAsiaTheme="minorEastAsia" w:hint="cs"/>
+          <w:rtl/>
+        </w:rPr>
+        <w:t xml:space="preserve"> בכביש שמעניין אותנו, לפי ההיסטוריה של המהירויות בכביש</w:t>
       </w:r>
       <w:r>
         <w:rPr>
@@ -3662,7 +3758,55 @@
           <w:rFonts w:eastAsiaTheme="minorEastAsia" w:hint="cs"/>
           <w:rtl/>
         </w:rPr>
-        <w:t xml:space="preserve">בסך הכל, פונקציית המחיר היא הזמן שיקח ליסוע בכביש שמעניין אותנו - </w:t>
+        <w:t xml:space="preserve">בסך </w:t>
+      </w:r>
+      <w:proofErr w:type="spellStart"/>
+      <w:r>
+        <w:rPr>
+          <w:rFonts w:eastAsiaTheme="minorEastAsia" w:hint="cs"/>
+          <w:rtl/>
+        </w:rPr>
+        <w:t>הכל</w:t>
+      </w:r>
+      <w:proofErr w:type="spellEnd"/>
+      <w:r>
+        <w:rPr>
+          <w:rFonts w:eastAsiaTheme="minorEastAsia" w:hint="cs"/>
+          <w:rtl/>
+        </w:rPr>
+        <w:t xml:space="preserve">, פונקציית המחיר היא הזמן </w:t>
+      </w:r>
+      <w:proofErr w:type="spellStart"/>
+      <w:r>
+        <w:rPr>
+          <w:rFonts w:eastAsiaTheme="minorEastAsia" w:hint="cs"/>
+          <w:rtl/>
+        </w:rPr>
+        <w:t>שיקח</w:t>
+      </w:r>
+      <w:proofErr w:type="spellEnd"/>
+      <w:r>
+        <w:rPr>
+          <w:rFonts w:eastAsiaTheme="minorEastAsia" w:hint="cs"/>
+          <w:rtl/>
+        </w:rPr>
+        <w:t xml:space="preserve"> </w:t>
+      </w:r>
+      <w:proofErr w:type="spellStart"/>
+      <w:r>
+        <w:rPr>
+          <w:rFonts w:eastAsiaTheme="minorEastAsia" w:hint="cs"/>
+          <w:rtl/>
+        </w:rPr>
+        <w:t>ליסוע</w:t>
+      </w:r>
+      <w:proofErr w:type="spellEnd"/>
+      <w:r>
+        <w:rPr>
+          <w:rFonts w:eastAsiaTheme="minorEastAsia" w:hint="cs"/>
+          <w:rtl/>
+        </w:rPr>
+        <w:t xml:space="preserve"> בכביש שמעניין אותנו - </w:t>
       </w:r>
       <m:oMath>
         <m:r>
@@ -3899,7 +4043,23 @@
           <w:rFonts w:eastAsiaTheme="minorEastAsia" w:hint="cs"/>
           <w:rtl/>
         </w:rPr>
-        <w:t>ככל שקיימים יותר רכבים באזור מסויים, כך הכבישים באזור יותר פקוקים, ולכן כמות הרכבים באזור ככל הנראה תשפיע על העומס בכביש שמעניין אותנו.</w:t>
+        <w:t xml:space="preserve">ככל שקיימים יותר רכבים באזור </w:t>
+      </w:r>
+      <w:proofErr w:type="spellStart"/>
+      <w:r>
+        <w:rPr>
+          <w:rFonts w:eastAsiaTheme="minorEastAsia" w:hint="cs"/>
+          <w:rtl/>
+        </w:rPr>
+        <w:t>מסויים</w:t>
+      </w:r>
+      <w:proofErr w:type="spellEnd"/>
+      <w:r>
+        <w:rPr>
+          <w:rFonts w:eastAsiaTheme="minorEastAsia" w:hint="cs"/>
+          <w:rtl/>
+        </w:rPr>
+        <w:t>, כך הכבישים באזור יותר פקוקים, ולכן כמות הרכבים באזור ככל הנראה תשפיע על העומס בכביש שמעניין אותנו.</w:t>
       </w:r>
     </w:p>
     <w:p>
@@ -4002,7 +4162,23 @@
           <w:rFonts w:hint="cs"/>
           <w:rtl/>
         </w:rPr>
-        <w:t xml:space="preserve">בסך הכל פיטר יגיע </w:t>
+        <w:t xml:space="preserve">בסך </w:t>
+      </w:r>
+      <w:proofErr w:type="spellStart"/>
+      <w:r>
+        <w:rPr>
+          <w:rFonts w:hint="cs"/>
+          <w:rtl/>
+        </w:rPr>
+        <w:t>הכל</w:t>
+      </w:r>
+      <w:proofErr w:type="spellEnd"/>
+      <w:r>
+        <w:rPr>
+          <w:rFonts w:hint="cs"/>
+          <w:rtl/>
+        </w:rPr>
+        <w:t xml:space="preserve"> פיטר יגיע </w:t>
       </w:r>
       <w:r>
         <w:rPr>
@@ -4033,9 +4209,6 @@
           <w:ilvl w:val="1"/>
           <w:numId w:val="3"/>
         </w:numPr>
-        <w:rPr>
-          <w:rFonts w:hint="cs"/>
-        </w:rPr>
       </w:pPr>
       <w:r>
         <w:rPr>
@@ -4063,7 +4236,23 @@
           <w:rFonts w:hint="cs"/>
           <w:rtl/>
         </w:rPr>
-        <w:t xml:space="preserve"> ביום מסויים חורג </w:t>
+        <w:t xml:space="preserve"> ביום </w:t>
+      </w:r>
+      <w:proofErr w:type="spellStart"/>
+      <w:r>
+        <w:rPr>
+          <w:rFonts w:hint="cs"/>
+          <w:rtl/>
+        </w:rPr>
+        <w:t>מסויים</w:t>
+      </w:r>
+      <w:proofErr w:type="spellEnd"/>
+      <w:r>
+        <w:rPr>
+          <w:rFonts w:hint="cs"/>
+          <w:rtl/>
+        </w:rPr>
+        <w:t xml:space="preserve"> חורג </w:t>
       </w:r>
       <w:r>
         <w:rPr>
@@ -4709,7 +4898,6 @@
         <w:pStyle w:val="ListParagraph"/>
         <w:ind w:left="1440"/>
         <w:rPr>
-          <w:rFonts w:hint="cs"/>
           <w:rtl/>
         </w:rPr>
       </w:pPr>
@@ -4725,7 +4913,23 @@
           <w:rFonts w:hint="cs"/>
           <w:rtl/>
         </w:rPr>
-        <w:t xml:space="preserve"> אם ביום מסויים פיטר (שגר בחיפה) מחליט לנסוע לבאר שבע, סביר להניח שהמסלול שיבחר הוא כביש 6, כיוון שבהיסטוריה של הכביש הזה הוא הכי מהיר וכיוון שהוא יחסית באזור מבודד מכבישים אחרים, העומס בכבישים סובבים לא ישפיע על הבחירה יותר מידי. עם זאת, יתכן שבדיוק בשעה שבה פיטר נוסע לבאר שבע, התרחשה תאונת דרכים בכביש 6 ויש עומס גדול בכביש. כיוון שהעומס הנ"ל יתבטא בערך גדול עבור הביטוי </w:t>
+        <w:t xml:space="preserve"> אם ביום </w:t>
+      </w:r>
+      <w:proofErr w:type="spellStart"/>
+      <w:r>
+        <w:rPr>
+          <w:rFonts w:hint="cs"/>
+          <w:rtl/>
+        </w:rPr>
+        <w:t>מסויים</w:t>
+      </w:r>
+      <w:proofErr w:type="spellEnd"/>
+      <w:r>
+        <w:rPr>
+          <w:rFonts w:hint="cs"/>
+          <w:rtl/>
+        </w:rPr>
+        <w:t xml:space="preserve"> פיטר (שגר בחיפה) מחליט לנסוע לבאר שבע, סביר להניח שהמסלול שיבחר הוא כביש 6, כיוון שבהיסטוריה של הכביש הזה הוא הכי מהיר וכיוון שהוא יחסית באזור מבודד מכבישים אחרים, העומס בכבישים סובבים לא ישפיע על הבחירה יותר מידי. עם זאת, יתכן שבדיוק בשעה שבה פיטר נוסע לבאר שבע, התרחשה תאונת דרכים בכביש 6 ויש עומס גדול בכביש. כיוון שהעומס הנ"ל יתבטא בערך גדול עבור הביטוי </w:t>
       </w:r>
       <m:oMath>
         <m:sSub>
@@ -4966,7 +5170,6 @@
         <w:pStyle w:val="ListParagraph"/>
         <w:ind w:left="1440"/>
         <w:rPr>
-          <w:rFonts w:hint="cs"/>
           <w:rtl/>
         </w:rPr>
       </w:pPr>
@@ -5664,7 +5867,7 @@
         <w:pStyle w:val="ListParagraph"/>
         <w:ind w:left="1440"/>
         <w:rPr>
-          <w:rFonts w:eastAsiaTheme="minorEastAsia" w:hint="cs"/>
+          <w:rFonts w:eastAsiaTheme="minorEastAsia"/>
           <w:rtl/>
         </w:rPr>
       </w:pPr>
@@ -6308,7 +6511,7 @@
         <w:pStyle w:val="ListParagraph"/>
         <w:ind w:left="1440"/>
         <w:rPr>
-          <w:rFonts w:eastAsiaTheme="minorEastAsia" w:hint="cs"/>
+          <w:rFonts w:eastAsiaTheme="minorEastAsia"/>
           <w:i/>
           <w:rtl/>
         </w:rPr>
@@ -6854,7 +7057,7 @@
         <w:pStyle w:val="ListParagraph"/>
         <w:ind w:left="1440"/>
         <w:rPr>
-          <w:rFonts w:eastAsiaTheme="minorEastAsia" w:hint="cs"/>
+          <w:rFonts w:eastAsiaTheme="minorEastAsia"/>
           <w:rtl/>
         </w:rPr>
       </w:pPr>
@@ -6864,17 +7067,17 @@
         <w:pStyle w:val="ListParagraph"/>
         <w:ind w:left="1440"/>
         <w:rPr>
-          <w:rFonts w:eastAsiaTheme="minorEastAsia"/>
-          <w:i/>
-          <w:rtl/>
-        </w:rPr>
-      </w:pPr>
-      <w:r>
-        <w:rPr>
           <w:rFonts w:eastAsiaTheme="minorEastAsia" w:hint="cs"/>
           <w:i/>
           <w:rtl/>
         </w:rPr>
+      </w:pPr>
+      <w:r>
+        <w:rPr>
+          <w:rFonts w:eastAsiaTheme="minorEastAsia" w:hint="cs"/>
+          <w:i/>
+          <w:rtl/>
+        </w:rPr>
         <w:t>נקבל ש-</w:t>
       </w:r>
     </w:p>
@@ -6883,8 +7086,9 @@
         <w:pStyle w:val="ListParagraph"/>
         <w:ind w:left="1440"/>
         <w:rPr>
-          <w:rFonts w:eastAsiaTheme="minorEastAsia"/>
+          <w:rFonts w:eastAsiaTheme="minorEastAsia" w:hint="cs"/>
           <w:i/>
+          <w:rtl/>
         </w:rPr>
       </w:pPr>
       <m:oMathPara>
@@ -8568,7 +8772,7 @@
         <w:pStyle w:val="ListParagraph"/>
         <w:ind w:left="1440"/>
         <w:rPr>
-          <w:rFonts w:eastAsiaTheme="minorEastAsia" w:hint="cs"/>
+          <w:rFonts w:eastAsiaTheme="minorEastAsia"/>
           <w:i/>
           <w:rtl/>
         </w:rPr>
@@ -9468,7 +9672,7 @@
         <w:pStyle w:val="ListParagraph"/>
         <w:ind w:left="1440"/>
         <w:rPr>
-          <w:rFonts w:eastAsiaTheme="minorEastAsia" w:hint="cs"/>
+          <w:rFonts w:eastAsiaTheme="minorEastAsia"/>
           <w:i/>
           <w:rtl/>
         </w:rPr>
@@ -9498,9 +9702,8 @@
         <w:pStyle w:val="ListParagraph"/>
         <w:ind w:left="1440"/>
         <w:rPr>
-          <w:rFonts w:eastAsiaTheme="minorEastAsia" w:hint="cs"/>
+          <w:rFonts w:eastAsiaTheme="minorEastAsia"/>
           <w:i/>
-          <w:rtl/>
         </w:rPr>
       </w:pPr>
       <w:r>
@@ -9551,18 +9754,22 @@
     <w:p>
       <w:pPr>
         <w:pStyle w:val="ListParagraph"/>
-        <w:ind w:left="1440"/>
-        <w:rPr>
-          <w:rFonts w:hint="cs"/>
-          <w:rtl/>
-        </w:rPr>
-      </w:pPr>
-    </w:p>
-    <w:p>
-      <w:pPr>
-        <w:pStyle w:val="ListParagraph"/>
-        <w:ind w:left="1440"/>
-      </w:pPr>
+        <w:numPr>
+          <w:ilvl w:val="0"/>
+          <w:numId w:val="3"/>
+        </w:numPr>
+        <w:rPr>
+          <w:highlight w:val="yellow"/>
+        </w:rPr>
+      </w:pPr>
+      <w:r>
+        <w:rPr>
+          <w:rFonts w:hint="cs"/>
+          <w:highlight w:val="yellow"/>
+          <w:rtl/>
+        </w:rPr>
+        <w:t>להשלים גרפים וכו'</w:t>
+      </w:r>
     </w:p>
     <w:p>
       <w:pPr>
@@ -9571,29 +9778,6 @@
           <w:ilvl w:val="0"/>
           <w:numId w:val="3"/>
         </w:numPr>
-        <w:rPr>
-          <w:highlight w:val="yellow"/>
-        </w:rPr>
-      </w:pPr>
-      <w:r>
-        <w:rPr>
-          <w:rFonts w:hint="cs"/>
-          <w:highlight w:val="yellow"/>
-          <w:rtl/>
-        </w:rPr>
-        <w:t>להשלים גרפים וכו'</w:t>
-      </w:r>
-    </w:p>
-    <w:p>
-      <w:pPr>
-        <w:pStyle w:val="ListParagraph"/>
-        <w:numPr>
-          <w:ilvl w:val="0"/>
-          <w:numId w:val="3"/>
-        </w:numPr>
-        <w:rPr>
-          <w:rFonts w:hint="cs"/>
-        </w:rPr>
       </w:pPr>
     </w:p>
     <w:p>
@@ -9603,9 +9787,6 @@
           <w:ilvl w:val="1"/>
           <w:numId w:val="3"/>
         </w:numPr>
-        <w:rPr>
-          <w:rFonts w:hint="cs"/>
-        </w:rPr>
       </w:pPr>
       <w:r>
         <w:rPr>
@@ -9642,16 +9823,22 @@
           <w:ilvl w:val="2"/>
           <w:numId w:val="3"/>
         </w:numPr>
-        <w:rPr>
-          <w:rFonts w:hint="cs"/>
-        </w:rPr>
-      </w:pPr>
-      <w:r>
-        <w:rPr>
-          <w:rFonts w:hint="cs"/>
-          <w:rtl/>
-        </w:rPr>
-        <w:t>המנעות מכבישים לא רצויים בדרך</w:t>
+      </w:pPr>
+      <w:proofErr w:type="spellStart"/>
+      <w:r>
+        <w:rPr>
+          <w:rFonts w:hint="cs"/>
+          <w:rtl/>
+        </w:rPr>
+        <w:t>המנעות</w:t>
+      </w:r>
+      <w:proofErr w:type="spellEnd"/>
+      <w:r>
+        <w:rPr>
+          <w:rFonts w:hint="cs"/>
+          <w:rtl/>
+        </w:rPr>
+        <w:t xml:space="preserve"> מכבישים לא רצויים בדרך</w:t>
       </w:r>
     </w:p>
     <w:p>
@@ -9661,9 +9848,6 @@
           <w:ilvl w:val="3"/>
           <w:numId w:val="3"/>
         </w:numPr>
-        <w:rPr>
-          <w:rFonts w:hint="cs"/>
-        </w:rPr>
       </w:pPr>
       <w:r>
         <w:rPr>
@@ -9728,16 +9912,22 @@
           <w:ilvl w:val="3"/>
           <w:numId w:val="3"/>
         </w:numPr>
-        <w:rPr>
-          <w:rFonts w:hint="cs"/>
-        </w:rPr>
-      </w:pPr>
-      <w:r>
-        <w:rPr>
-          <w:rFonts w:hint="cs"/>
-          <w:rtl/>
-        </w:rPr>
-        <w:t>המנעות ממשטרת תנועה / מצלמות מהירות</w:t>
+      </w:pPr>
+      <w:proofErr w:type="spellStart"/>
+      <w:r>
+        <w:rPr>
+          <w:rFonts w:hint="cs"/>
+          <w:rtl/>
+        </w:rPr>
+        <w:t>המנעות</w:t>
+      </w:r>
+      <w:proofErr w:type="spellEnd"/>
+      <w:r>
+        <w:rPr>
+          <w:rFonts w:hint="cs"/>
+          <w:rtl/>
+        </w:rPr>
+        <w:t xml:space="preserve"> ממשטרת תנועה / מצלמות מהירות</w:t>
       </w:r>
     </w:p>
     <w:p>
@@ -9747,16 +9937,45 @@
           <w:ilvl w:val="2"/>
           <w:numId w:val="3"/>
         </w:numPr>
-        <w:rPr>
-          <w:rFonts w:hint="cs"/>
-        </w:rPr>
-      </w:pPr>
-      <w:r>
-        <w:rPr>
-          <w:rFonts w:hint="cs"/>
-          <w:rtl/>
-        </w:rPr>
-        <w:t>רצון ליסוע דרך כביש מסויים בדרך</w:t>
+      </w:pPr>
+      <w:r>
+        <w:rPr>
+          <w:rFonts w:hint="cs"/>
+          <w:rtl/>
+        </w:rPr>
+        <w:t xml:space="preserve">רצון </w:t>
+      </w:r>
+      <w:proofErr w:type="spellStart"/>
+      <w:r>
+        <w:rPr>
+          <w:rFonts w:hint="cs"/>
+          <w:rtl/>
+        </w:rPr>
+        <w:t>ליסוע</w:t>
+      </w:r>
+      <w:proofErr w:type="spellEnd"/>
+      <w:r>
+        <w:rPr>
+          <w:rFonts w:hint="cs"/>
+          <w:rtl/>
+        </w:rPr>
+        <w:t xml:space="preserve"> דרך כביש </w:t>
+      </w:r>
+      <w:proofErr w:type="spellStart"/>
+      <w:r>
+        <w:rPr>
+          <w:rFonts w:hint="cs"/>
+          <w:rtl/>
+        </w:rPr>
+        <w:t>מסויים</w:t>
+      </w:r>
+      <w:proofErr w:type="spellEnd"/>
+      <w:r>
+        <w:rPr>
+          <w:rFonts w:hint="cs"/>
+          <w:rtl/>
+        </w:rPr>
+        <w:t xml:space="preserve"> בדרך</w:t>
       </w:r>
     </w:p>
     <w:p>
@@ -9766,9 +9985,6 @@
           <w:ilvl w:val="3"/>
           <w:numId w:val="3"/>
         </w:numPr>
-        <w:rPr>
-          <w:rFonts w:hint="cs"/>
-        </w:rPr>
       </w:pPr>
       <w:r>
         <w:rPr>
@@ -9784,6 +10000,7 @@
         </w:rPr>
         <w:t xml:space="preserve">של חברה </w:t>
       </w:r>
+      <w:proofErr w:type="spellStart"/>
       <w:r>
         <w:rPr>
           <w:rFonts w:hint="cs"/>
@@ -9791,6 +10008,7 @@
         </w:rPr>
         <w:t>מסויימת</w:t>
       </w:r>
+      <w:proofErr w:type="spellEnd"/>
     </w:p>
     <w:p>
       <w:pPr>
@@ -9807,6 +10025,8 @@
         </w:rPr>
         <w:t>איסוף של חבר בדרך</w:t>
       </w:r>
+      <w:bookmarkStart w:id="0" w:name="_GoBack"/>
+      <w:bookmarkEnd w:id="0"/>
     </w:p>
     <w:p>
       <w:pPr>
@@ -9831,12 +10051,446 @@
           <w:ilvl w:val="1"/>
           <w:numId w:val="3"/>
         </w:numPr>
-        <w:rPr>
-          <w:rFonts w:hint="cs"/>
-        </w:rPr>
-      </w:pPr>
-      <w:bookmarkStart w:id="0" w:name="_GoBack"/>
-      <w:bookmarkEnd w:id="0"/>
+      </w:pPr>
+      <w:r>
+        <w:rPr>
+          <w:rFonts w:hint="cs"/>
+          <w:rtl/>
+        </w:rPr>
+        <w:t xml:space="preserve">תיאור האלגוריתם </w:t>
+      </w:r>
+      <w:r>
+        <w:rPr>
+          <w:rtl/>
+        </w:rPr>
+        <w:t>–</w:t>
+      </w:r>
+      <w:r>
+        <w:rPr>
+          <w:rFonts w:hint="cs"/>
+          <w:rtl/>
+        </w:rPr>
+        <w:t xml:space="preserve"> </w:t>
+      </w:r>
+    </w:p>
+    <w:p>
+      <w:pPr>
+        <w:pStyle w:val="ListParagraph"/>
+        <w:ind w:left="1440"/>
+        <w:rPr>
+          <w:rFonts w:hint="cs"/>
+          <w:rtl/>
+        </w:rPr>
+      </w:pPr>
+      <w:r>
+        <w:rPr>
+          <w:rFonts w:hint="cs"/>
+          <w:rtl/>
+        </w:rPr>
+        <w:t xml:space="preserve">האלגוריתם החדש, יחזיר את </w:t>
+      </w:r>
+      <m:oMath>
+        <m:r>
+          <w:rPr>
+            <w:rFonts w:ascii="Cambria Math" w:hAnsi="Cambria Math"/>
+          </w:rPr>
+          <m:t>K</m:t>
+        </m:r>
+      </m:oMath>
+      <w:r>
+        <w:rPr>
+          <w:rFonts w:eastAsiaTheme="minorEastAsia" w:hint="cs"/>
+          <w:rtl/>
+        </w:rPr>
+        <w:t xml:space="preserve"> המסלולים האופטימליים ביותר מבחינת ה-</w:t>
+      </w:r>
+      <m:oMath>
+        <m:r>
+          <w:rPr>
+            <w:rFonts w:ascii="Cambria Math" w:eastAsiaTheme="minorEastAsia" w:hAnsi="Cambria Math"/>
+          </w:rPr>
+          <m:t>cost</m:t>
+        </m:r>
+      </m:oMath>
+      <w:r>
+        <w:rPr>
+          <w:rFonts w:eastAsiaTheme="minorEastAsia" w:hint="cs"/>
+          <w:rtl/>
+        </w:rPr>
+        <w:t xml:space="preserve"> והפונקציה היוריסטית. אנחנו מניחים שהמשתמש יעדיף לבחור מבין מסלולים אלו את המסלול הטוב ביותר שגם עונה על הצרכים האחרים שלו </w:t>
+      </w:r>
+      <w:r>
+        <w:rPr>
+          <w:rFonts w:eastAsiaTheme="minorEastAsia"/>
+          <w:rtl/>
+        </w:rPr>
+        <w:t>–</w:t>
+      </w:r>
+      <w:r>
+        <w:rPr>
+          <w:rFonts w:eastAsiaTheme="minorEastAsia" w:hint="cs"/>
+          <w:rtl/>
+        </w:rPr>
+        <w:t xml:space="preserve"> אלו שתיארנו בסעיף </w:t>
+      </w:r>
+      <w:r>
+        <w:rPr>
+          <w:rFonts w:eastAsiaTheme="minorEastAsia"/>
+        </w:rPr>
+        <w:t>a</w:t>
+      </w:r>
+      <w:r>
+        <w:rPr>
+          <w:rFonts w:eastAsiaTheme="minorEastAsia" w:hint="cs"/>
+          <w:rtl/>
+        </w:rPr>
+        <w:t>.</w:t>
+      </w:r>
+    </w:p>
+    <w:p>
+      <w:pPr>
+        <w:pStyle w:val="ListParagraph"/>
+        <w:numPr>
+          <w:ilvl w:val="2"/>
+          <w:numId w:val="3"/>
+        </w:numPr>
+        <w:rPr>
+          <w:rFonts w:hint="cs"/>
+        </w:rPr>
+      </w:pPr>
+      <w:r>
+        <w:rPr>
+          <w:rFonts w:hint="cs"/>
+          <w:rtl/>
+        </w:rPr>
+        <w:t>בשביל האלגוריתם החדש נקבל כקלט את מספר המסלולים אותם נרצה להחזיר או שנגדיר מקסימום עבור מספר זה, אותו נסמן ב-</w:t>
+      </w:r>
+      <w:r>
+        <w:t>K</w:t>
+      </w:r>
+      <w:r>
+        <w:rPr>
+          <w:rFonts w:hint="cs"/>
+          <w:rtl/>
+        </w:rPr>
+        <w:t>.</w:t>
+      </w:r>
+    </w:p>
+    <w:p>
+      <w:pPr>
+        <w:pStyle w:val="ListParagraph"/>
+        <w:numPr>
+          <w:ilvl w:val="2"/>
+          <w:numId w:val="3"/>
+        </w:numPr>
+      </w:pPr>
+      <w:r>
+        <w:rPr>
+          <w:rFonts w:hint="cs"/>
+          <w:rtl/>
+        </w:rPr>
+        <w:t xml:space="preserve">נחזיק שדה </w:t>
+      </w:r>
+      <w:r>
+        <w:rPr>
+          <w:rFonts w:hint="cs"/>
+          <w:rtl/>
+        </w:rPr>
+        <w:t xml:space="preserve">נוסף עבור כל צומת שיספור את מספר הפעמים שביקרנו בה. נקרא לשדה </w:t>
+      </w:r>
+      <w:r>
+        <w:t>counter</w:t>
+      </w:r>
+      <w:r>
+        <w:rPr>
+          <w:rFonts w:hint="cs"/>
+          <w:rtl/>
+        </w:rPr>
+        <w:t>.</w:t>
+      </w:r>
+      <w:r>
+        <w:rPr>
+          <w:rFonts w:hint="cs"/>
+          <w:rtl/>
+        </w:rPr>
+        <w:t xml:space="preserve"> </w:t>
+      </w:r>
+    </w:p>
+    <w:p>
+      <w:pPr>
+        <w:pStyle w:val="ListParagraph"/>
+        <w:numPr>
+          <w:ilvl w:val="2"/>
+          <w:numId w:val="3"/>
+        </w:numPr>
+        <w:rPr>
+          <w:rFonts w:hint="cs"/>
+        </w:rPr>
+      </w:pPr>
+      <w:r>
+        <w:rPr>
+          <w:rFonts w:hint="cs"/>
+          <w:rtl/>
+        </w:rPr>
+        <w:t xml:space="preserve">נריץ </w:t>
+      </w:r>
+      <m:oMath>
+        <m:sSup>
+          <m:sSupPr>
+            <m:ctrlPr>
+              <w:rPr>
+                <w:rFonts w:ascii="Cambria Math" w:hAnsi="Cambria Math"/>
+                <w:i/>
+              </w:rPr>
+            </m:ctrlPr>
+          </m:sSupPr>
+          <m:e>
+            <m:r>
+              <w:rPr>
+                <w:rFonts w:ascii="Cambria Math" w:hAnsi="Cambria Math"/>
+              </w:rPr>
+              <m:t>A</m:t>
+            </m:r>
+          </m:e>
+          <m:sup>
+            <m:r>
+              <w:rPr>
+                <w:rFonts w:ascii="Cambria Math" w:hAnsi="Cambria Math"/>
+              </w:rPr>
+              <m:t>*</m:t>
+            </m:r>
+          </m:sup>
+        </m:sSup>
+      </m:oMath>
+      <w:r>
+        <w:rPr>
+          <w:rFonts w:eastAsiaTheme="minorEastAsia" w:hint="cs"/>
+          <w:rtl/>
+        </w:rPr>
+        <w:t xml:space="preserve"> עבור בגרף עם השינוי הבא </w:t>
+      </w:r>
+      <w:r>
+        <w:rPr>
+          <w:rFonts w:eastAsiaTheme="minorEastAsia"/>
+          <w:rtl/>
+        </w:rPr>
+        <w:t>–</w:t>
+      </w:r>
+      <w:r>
+        <w:rPr>
+          <w:rFonts w:eastAsiaTheme="minorEastAsia" w:hint="cs"/>
+          <w:rtl/>
+        </w:rPr>
+        <w:t xml:space="preserve"> </w:t>
+      </w:r>
+    </w:p>
+    <w:p>
+      <w:pPr>
+        <w:pStyle w:val="ListParagraph"/>
+        <w:numPr>
+          <w:ilvl w:val="3"/>
+          <w:numId w:val="3"/>
+        </w:numPr>
+        <w:rPr>
+          <w:rFonts w:hint="cs"/>
+        </w:rPr>
+      </w:pPr>
+      <w:r>
+        <w:rPr>
+          <w:rFonts w:eastAsiaTheme="minorEastAsia" w:hint="cs"/>
+          <w:rtl/>
+        </w:rPr>
+        <w:t>בפיתוח של כל צומת, מגדילים את ה-</w:t>
+      </w:r>
+      <m:oMath>
+        <m:r>
+          <w:rPr>
+            <w:rFonts w:ascii="Cambria Math" w:eastAsiaTheme="minorEastAsia" w:hAnsi="Cambria Math"/>
+          </w:rPr>
+          <m:t>counter</m:t>
+        </m:r>
+      </m:oMath>
+      <w:r>
+        <w:rPr>
+          <w:rFonts w:eastAsiaTheme="minorEastAsia" w:hint="cs"/>
+          <w:rtl/>
+        </w:rPr>
+        <w:t xml:space="preserve"> שלה ב-1</w:t>
+      </w:r>
+      <w:r>
+        <w:rPr>
+          <w:rFonts w:hint="cs"/>
+          <w:rtl/>
+        </w:rPr>
+        <w:t>.</w:t>
+      </w:r>
+    </w:p>
+    <w:p>
+      <w:pPr>
+        <w:pStyle w:val="ListParagraph"/>
+        <w:numPr>
+          <w:ilvl w:val="3"/>
+          <w:numId w:val="3"/>
+        </w:numPr>
+      </w:pPr>
+      <w:r>
+        <w:rPr>
+          <w:rFonts w:hint="cs"/>
+          <w:rtl/>
+        </w:rPr>
+        <w:t>אם הוצאנו את צומת היעד מ-</w:t>
+      </w:r>
+      <m:oMath>
+        <m:r>
+          <w:rPr>
+            <w:rFonts w:ascii="Cambria Math" w:hAnsi="Cambria Math"/>
+          </w:rPr>
+          <m:t>open</m:t>
+        </m:r>
+      </m:oMath>
+      <w:r>
+        <w:rPr>
+          <w:rFonts w:eastAsiaTheme="minorEastAsia" w:hint="cs"/>
+          <w:rtl/>
+        </w:rPr>
+        <w:t xml:space="preserve">, </w:t>
+      </w:r>
+      <w:r>
+        <w:rPr>
+          <w:rFonts w:hint="cs"/>
+          <w:rtl/>
+        </w:rPr>
+        <w:t xml:space="preserve">שומרים את המסלול דרכו הגענו (על ידי עליה דרך </w:t>
+      </w:r>
+      <m:oMath>
+        <m:r>
+          <w:rPr>
+            <w:rFonts w:ascii="Cambria Math" w:hAnsi="Cambria Math"/>
+          </w:rPr>
+          <m:t>parent</m:t>
+        </m:r>
+      </m:oMath>
+      <w:r>
+        <w:rPr>
+          <w:rFonts w:eastAsiaTheme="minorEastAsia" w:hint="cs"/>
+          <w:rtl/>
+        </w:rPr>
+        <w:t xml:space="preserve">) לתוך רשימת מסלולים </w:t>
+      </w:r>
+      <m:oMath>
+        <m:r>
+          <w:rPr>
+            <w:rFonts w:ascii="Cambria Math" w:eastAsiaTheme="minorEastAsia" w:hAnsi="Cambria Math"/>
+          </w:rPr>
+          <m:t>P</m:t>
+        </m:r>
+      </m:oMath>
+      <w:r>
+        <w:rPr>
+          <w:rFonts w:eastAsiaTheme="minorEastAsia" w:hint="cs"/>
+          <w:rtl/>
+        </w:rPr>
+        <w:t>.</w:t>
+      </w:r>
+      <w:r>
+        <w:rPr>
+          <w:rFonts w:hint="cs"/>
+          <w:rtl/>
+        </w:rPr>
+        <w:t xml:space="preserve"> בנוסף, לא יוצרים את הבנים של הצומת, כלומר לא קוראים ל-</w:t>
+      </w:r>
+      <m:oMath>
+        <m:r>
+          <w:rPr>
+            <w:rFonts w:ascii="Cambria Math" w:hAnsi="Cambria Math"/>
+          </w:rPr>
+          <m:t>succ</m:t>
+        </m:r>
+      </m:oMath>
+      <w:r>
+        <w:rPr>
+          <w:rFonts w:eastAsiaTheme="minorEastAsia" w:hint="cs"/>
+          <w:rtl/>
+        </w:rPr>
+        <w:t xml:space="preserve"> עבורה.</w:t>
+      </w:r>
+    </w:p>
+    <w:p>
+      <w:pPr>
+        <w:pStyle w:val="ListParagraph"/>
+        <w:numPr>
+          <w:ilvl w:val="3"/>
+          <w:numId w:val="3"/>
+        </w:numPr>
+      </w:pPr>
+      <w:r>
+        <w:rPr>
+          <w:rFonts w:eastAsiaTheme="minorEastAsia" w:hint="cs"/>
+          <w:rtl/>
+        </w:rPr>
+        <w:t>תנאי העצירה הוא כאשר הצומת שהוצאנו מ-</w:t>
+      </w:r>
+      <m:oMath>
+        <m:r>
+          <w:rPr>
+            <w:rFonts w:ascii="Cambria Math" w:eastAsiaTheme="minorEastAsia" w:hAnsi="Cambria Math"/>
+          </w:rPr>
+          <m:t>open</m:t>
+        </m:r>
+      </m:oMath>
+      <w:r>
+        <w:rPr>
+          <w:rFonts w:eastAsiaTheme="minorEastAsia" w:hint="cs"/>
+          <w:rtl/>
+        </w:rPr>
+        <w:t xml:space="preserve"> היא צומת היעד וה-</w:t>
+      </w:r>
+      <w:r>
+        <w:rPr>
+          <w:rFonts w:eastAsiaTheme="minorEastAsia"/>
+        </w:rPr>
+        <w:t>counter</w:t>
+      </w:r>
+      <w:r>
+        <w:rPr>
+          <w:rFonts w:eastAsiaTheme="minorEastAsia" w:hint="cs"/>
+          <w:rtl/>
+        </w:rPr>
+        <w:t xml:space="preserve"> של הצומת שווה ל-</w:t>
+      </w:r>
+      <w:r>
+        <w:rPr>
+          <w:rFonts w:eastAsiaTheme="minorEastAsia" w:hint="cs"/>
+        </w:rPr>
+        <w:t>K</w:t>
+      </w:r>
+      <w:r>
+        <w:rPr>
+          <w:rFonts w:eastAsiaTheme="minorEastAsia" w:hint="cs"/>
+          <w:rtl/>
+        </w:rPr>
+        <w:t>.</w:t>
+      </w:r>
+      <w:r>
+        <w:rPr>
+          <w:rFonts w:hint="cs"/>
+          <w:rtl/>
+        </w:rPr>
+        <w:t xml:space="preserve"> במקרה זה, מסיימים את האלגוריתם ומחזירים את רשימת המסלולים </w:t>
+      </w:r>
+      <w:r>
+        <w:rPr>
+          <w:rFonts w:hint="cs"/>
+        </w:rPr>
+        <w:t>P</w:t>
+      </w:r>
+      <w:r>
+        <w:rPr>
+          <w:rFonts w:hint="cs"/>
+          <w:rtl/>
+        </w:rPr>
+        <w:t>.</w:t>
+      </w:r>
     </w:p>
     <w:sectPr>
       <w:pgSz w:w="11906" w:h="16838"/>

</xml_diff>